<commit_message>
added the minishift pdf doc
</commit_message>
<xml_diff>
--- a/minishift-important-document.docx
+++ b/minishift-important-document.docx
@@ -4362,7 +4362,7 @@
           <w:rFonts w:ascii="Courier New" w:hAnsi="Courier New" w:cs="Courier New"/>
           <w:b/>
           <w:bCs/>
-          <w:color w:val="FF0000"/>
+          <w:color w:val="7030A0"/>
           <w:sz w:val="18"/>
           <w:szCs w:val="18"/>
         </w:rPr>
@@ -4375,6 +4375,88 @@
         </w:rPr>
         <w:t xml:space="preserve"> </w:t>
       </w:r>
+      <w:r>
+        <w:rPr>
+          <w:rFonts w:ascii="Courier New" w:hAnsi="Courier New" w:cs="Courier New"/>
+          <w:b/>
+          <w:bCs/>
+          <w:color w:val="7030A0"/>
+          <w:sz w:val="18"/>
+          <w:szCs w:val="18"/>
+        </w:rPr>
+        <w:t xml:space="preserve">SOURCE TO IMAGE TO GIT PULL, BUILD, CONTAINERIZE, DEPLOY A SPRING BOOT APP TO </w:t>
+      </w:r>
+    </w:p>
+    <w:p>
+      <w:pPr>
+        <w:pStyle w:val="NoSpacing"/>
+        <w:pBdr>
+          <w:bottom w:val="single" w:sz="6" w:space="1" w:color="auto"/>
+        </w:pBdr>
+        <w:rPr>
+          <w:rFonts w:ascii="Courier New" w:hAnsi="Courier New" w:cs="Courier New"/>
+          <w:b/>
+          <w:bCs/>
+          <w:color w:val="7030A0"/>
+          <w:sz w:val="18"/>
+          <w:szCs w:val="18"/>
+        </w:rPr>
+      </w:pPr>
+      <w:r>
+        <w:rPr>
+          <w:rFonts w:ascii="Courier New" w:hAnsi="Courier New" w:cs="Courier New"/>
+          <w:b/>
+          <w:bCs/>
+          <w:color w:val="7030A0"/>
+          <w:sz w:val="18"/>
+          <w:szCs w:val="18"/>
+        </w:rPr>
+        <w:t xml:space="preserve">                 </w:t>
+      </w:r>
+      <w:r>
+        <w:rPr>
+          <w:rFonts w:ascii="Courier New" w:hAnsi="Courier New" w:cs="Courier New"/>
+          <w:b/>
+          <w:bCs/>
+          <w:color w:val="7030A0"/>
+          <w:sz w:val="18"/>
+          <w:szCs w:val="18"/>
+        </w:rPr>
+        <w:t>MINISHIFT/ OPENSHIFT PLATFORM</w:t>
+      </w:r>
+    </w:p>
+    <w:p>
+      <w:pPr>
+        <w:pStyle w:val="NoSpacing"/>
+        <w:rPr>
+          <w:rFonts w:ascii="Courier New" w:hAnsi="Courier New" w:cs="Courier New"/>
+          <w:color w:val="00B0F0"/>
+          <w:sz w:val="18"/>
+          <w:szCs w:val="18"/>
+        </w:rPr>
+      </w:pPr>
+    </w:p>
+    <w:p>
+      <w:pPr>
+        <w:pStyle w:val="NoSpacing"/>
+        <w:rPr>
+          <w:rFonts w:ascii="Courier New" w:hAnsi="Courier New" w:cs="Courier New"/>
+          <w:color w:val="222A35" w:themeColor="text2" w:themeShade="80"/>
+          <w:sz w:val="18"/>
+          <w:szCs w:val="18"/>
+        </w:rPr>
+      </w:pPr>
+    </w:p>
+    <w:p>
+      <w:pPr>
+        <w:pStyle w:val="NoSpacing"/>
+        <w:rPr>
+          <w:rFonts w:ascii="Courier New" w:hAnsi="Courier New" w:cs="Courier New"/>
+          <w:color w:val="222A35" w:themeColor="text2" w:themeShade="80"/>
+          <w:sz w:val="18"/>
+          <w:szCs w:val="18"/>
+        </w:rPr>
+      </w:pPr>
       <w:r>
         <w:rPr>
           <w:rFonts w:ascii="Courier New" w:hAnsi="Courier New" w:cs="Courier New"/>
@@ -4384,15 +4466,29 @@
           <w:sz w:val="18"/>
           <w:szCs w:val="18"/>
         </w:rPr>
-        <w:t xml:space="preserve">SOURCE TO IMAGE TO GIT PULL, BUILD, CONTAINERIZE, DEPLOY A SPRING BOOT APP TO </w:t>
-      </w:r>
-    </w:p>
-    <w:p>
-      <w:pPr>
-        <w:pStyle w:val="NoSpacing"/>
-        <w:pBdr>
-          <w:bottom w:val="single" w:sz="6" w:space="1" w:color="auto"/>
-        </w:pBdr>
+        <w:t>project in the laptop:</w:t>
+      </w:r>
+      <w:r>
+        <w:rPr>
+          <w:rFonts w:ascii="Courier New" w:hAnsi="Courier New" w:cs="Courier New"/>
+          <w:color w:val="222A35" w:themeColor="text2" w:themeShade="80"/>
+          <w:sz w:val="18"/>
+          <w:szCs w:val="18"/>
+        </w:rPr>
+        <w:t xml:space="preserve"> c:\soft\minishift-examples\demo</w:t>
+      </w:r>
+    </w:p>
+    <w:p>
+      <w:pPr>
+        <w:pStyle w:val="NoSpacing"/>
+        <w:rPr>
+          <w:rFonts w:ascii="Courier New" w:hAnsi="Courier New" w:cs="Courier New"/>
+          <w:color w:val="222A35" w:themeColor="text2" w:themeShade="80"/>
+          <w:sz w:val="18"/>
+          <w:szCs w:val="18"/>
+        </w:rPr>
+      </w:pPr>
+      <w:r>
         <w:rPr>
           <w:rFonts w:ascii="Courier New" w:hAnsi="Courier New" w:cs="Courier New"/>
           <w:b/>
@@ -4401,8 +4497,81 @@
           <w:sz w:val="18"/>
           <w:szCs w:val="18"/>
         </w:rPr>
-      </w:pPr>
-      <w:r>
+        <w:t>project workspace:</w:t>
+      </w:r>
+      <w:r>
+        <w:rPr>
+          <w:rFonts w:ascii="Courier New" w:hAnsi="Courier New" w:cs="Courier New"/>
+          <w:color w:val="222A35" w:themeColor="text2" w:themeShade="80"/>
+          <w:sz w:val="18"/>
+          <w:szCs w:val="18"/>
+        </w:rPr>
+        <w:t xml:space="preserve"> </w:t>
+      </w:r>
+      <w:r>
+        <w:rPr>
+          <w:rFonts w:ascii="Courier New" w:hAnsi="Courier New" w:cs="Courier New"/>
+          <w:color w:val="222A35" w:themeColor="text2" w:themeShade="80"/>
+          <w:sz w:val="18"/>
+          <w:szCs w:val="18"/>
+        </w:rPr>
+        <w:t xml:space="preserve">    </w:t>
+      </w:r>
+      <w:r>
+        <w:rPr>
+          <w:rFonts w:ascii="Courier New" w:hAnsi="Courier New" w:cs="Courier New"/>
+          <w:color w:val="222A35" w:themeColor="text2" w:themeShade="80"/>
+          <w:sz w:val="18"/>
+          <w:szCs w:val="18"/>
+        </w:rPr>
+        <w:t>c:\soft\minishift-examples\demo-ws</w:t>
+      </w:r>
+    </w:p>
+    <w:p>
+      <w:pPr>
+        <w:pStyle w:val="NoSpacing"/>
+        <w:rPr>
+          <w:rFonts w:ascii="Courier New" w:hAnsi="Courier New" w:cs="Courier New"/>
+          <w:color w:val="222A35" w:themeColor="text2" w:themeShade="80"/>
+          <w:sz w:val="18"/>
+          <w:szCs w:val="18"/>
+        </w:rPr>
+      </w:pPr>
+    </w:p>
+    <w:p>
+      <w:pPr>
+        <w:pStyle w:val="NoSpacing"/>
+        <w:rPr>
+          <w:rFonts w:ascii="Courier New" w:hAnsi="Courier New" w:cs="Courier New"/>
+          <w:color w:val="222A35" w:themeColor="text2" w:themeShade="80"/>
+          <w:sz w:val="18"/>
+          <w:szCs w:val="18"/>
+        </w:rPr>
+      </w:pPr>
+      <w:r>
+        <w:rPr>
+          <w:rFonts w:ascii="Courier New" w:hAnsi="Courier New" w:cs="Courier New"/>
+          <w:color w:val="222A35" w:themeColor="text2" w:themeShade="80"/>
+          <w:sz w:val="18"/>
+          <w:szCs w:val="18"/>
+        </w:rPr>
+        <w:t>git repo for building and deploying a spring boot app using the openshift s2i</w:t>
+      </w:r>
+    </w:p>
+    <w:p>
+      <w:pPr>
+        <w:pStyle w:val="NoSpacing"/>
+        <w:rPr>
+          <w:rFonts w:ascii="Courier New" w:hAnsi="Courier New" w:cs="Courier New"/>
+          <w:color w:val="222A35" w:themeColor="text2" w:themeShade="80"/>
+          <w:sz w:val="18"/>
+          <w:szCs w:val="18"/>
+        </w:rPr>
+      </w:pPr>
+    </w:p>
+    <w:p>
+      <w:pPr>
+        <w:pStyle w:val="NoSpacing"/>
         <w:rPr>
           <w:rFonts w:ascii="Courier New" w:hAnsi="Courier New" w:cs="Courier New"/>
           <w:b/>
@@ -4411,8 +4580,7 @@
           <w:sz w:val="18"/>
           <w:szCs w:val="18"/>
         </w:rPr>
-        <w:t xml:space="preserve">                 </w:t>
-      </w:r>
+      </w:pPr>
       <w:r>
         <w:rPr>
           <w:rFonts w:ascii="Courier New" w:hAnsi="Courier New" w:cs="Courier New"/>
@@ -4422,41 +4590,8 @@
           <w:sz w:val="18"/>
           <w:szCs w:val="18"/>
         </w:rPr>
-        <w:t>MINISHIFT/ OPENSHIFT PLATFORM</w:t>
-      </w:r>
-    </w:p>
-    <w:p>
-      <w:pPr>
-        <w:pStyle w:val="NoSpacing"/>
-        <w:rPr>
-          <w:rFonts w:ascii="Courier New" w:hAnsi="Courier New" w:cs="Courier New"/>
-          <w:color w:val="00B0F0"/>
-          <w:sz w:val="18"/>
-          <w:szCs w:val="18"/>
-        </w:rPr>
-      </w:pPr>
-    </w:p>
-    <w:p>
-      <w:pPr>
-        <w:pStyle w:val="NoSpacing"/>
-        <w:rPr>
-          <w:rFonts w:ascii="Courier New" w:hAnsi="Courier New" w:cs="Courier New"/>
-          <w:color w:val="222A35" w:themeColor="text2" w:themeShade="80"/>
-          <w:sz w:val="18"/>
-          <w:szCs w:val="18"/>
-        </w:rPr>
-      </w:pPr>
-    </w:p>
-    <w:p>
-      <w:pPr>
-        <w:pStyle w:val="NoSpacing"/>
-        <w:rPr>
-          <w:rFonts w:ascii="Courier New" w:hAnsi="Courier New" w:cs="Courier New"/>
-          <w:color w:val="222A35" w:themeColor="text2" w:themeShade="80"/>
-          <w:sz w:val="18"/>
-          <w:szCs w:val="18"/>
-        </w:rPr>
-      </w:pPr>
+        <w:t>https</w:t>
+      </w:r>
       <w:r>
         <w:rPr>
           <w:rFonts w:ascii="Courier New" w:hAnsi="Courier New" w:cs="Courier New"/>
@@ -4466,17 +4601,19 @@
           <w:sz w:val="18"/>
           <w:szCs w:val="18"/>
         </w:rPr>
-        <w:t>project in the laptop:</w:t>
-      </w:r>
-      <w:r>
+        <w:t>:</w:t>
+      </w:r>
+    </w:p>
+    <w:p>
+      <w:pPr>
+        <w:pStyle w:val="NoSpacing"/>
         <w:rPr>
           <w:rFonts w:ascii="Courier New" w:hAnsi="Courier New" w:cs="Courier New"/>
           <w:color w:val="222A35" w:themeColor="text2" w:themeShade="80"/>
           <w:sz w:val="18"/>
           <w:szCs w:val="18"/>
         </w:rPr>
-        <w:t xml:space="preserve"> c:\soft\minishift-examples\demo</w:t>
-      </w:r>
+      </w:pPr>
     </w:p>
     <w:p>
       <w:pPr>
@@ -4489,6 +4626,269 @@
         </w:rPr>
       </w:pPr>
       <w:r>
+        <w:rPr>
+          <w:rFonts w:ascii="Courier New" w:hAnsi="Courier New" w:cs="Courier New"/>
+          <w:color w:val="222A35" w:themeColor="text2" w:themeShade="80"/>
+          <w:sz w:val="18"/>
+          <w:szCs w:val="18"/>
+        </w:rPr>
+        <w:t>https://github.com/messages-one/minishift-examples.git</w:t>
+      </w:r>
+    </w:p>
+    <w:p>
+      <w:pPr>
+        <w:pStyle w:val="NoSpacing"/>
+        <w:rPr>
+          <w:rFonts w:ascii="Courier New" w:hAnsi="Courier New" w:cs="Courier New"/>
+          <w:color w:val="222A35" w:themeColor="text2" w:themeShade="80"/>
+          <w:sz w:val="18"/>
+          <w:szCs w:val="18"/>
+        </w:rPr>
+      </w:pPr>
+    </w:p>
+    <w:p>
+      <w:pPr>
+        <w:pStyle w:val="NoSpacing"/>
+        <w:rPr>
+          <w:rFonts w:ascii="Courier New" w:hAnsi="Courier New" w:cs="Courier New"/>
+          <w:color w:val="222A35" w:themeColor="text2" w:themeShade="80"/>
+          <w:sz w:val="18"/>
+          <w:szCs w:val="18"/>
+        </w:rPr>
+      </w:pPr>
+      <w:r>
+        <w:rPr>
+          <w:rFonts w:ascii="Courier New" w:hAnsi="Courier New" w:cs="Courier New"/>
+          <w:color w:val="222A35" w:themeColor="text2" w:themeShade="80"/>
+          <w:sz w:val="18"/>
+          <w:szCs w:val="18"/>
+        </w:rPr>
+        <w:t>echo "# minishift-examples" &gt;&gt; README.md</w:t>
+      </w:r>
+    </w:p>
+    <w:p>
+      <w:pPr>
+        <w:pStyle w:val="NoSpacing"/>
+        <w:rPr>
+          <w:rFonts w:ascii="Courier New" w:hAnsi="Courier New" w:cs="Courier New"/>
+          <w:color w:val="222A35" w:themeColor="text2" w:themeShade="80"/>
+          <w:sz w:val="18"/>
+          <w:szCs w:val="18"/>
+        </w:rPr>
+      </w:pPr>
+      <w:r>
+        <w:rPr>
+          <w:rFonts w:ascii="Courier New" w:hAnsi="Courier New" w:cs="Courier New"/>
+          <w:color w:val="222A35" w:themeColor="text2" w:themeShade="80"/>
+          <w:sz w:val="18"/>
+          <w:szCs w:val="18"/>
+        </w:rPr>
+        <w:t>git init</w:t>
+      </w:r>
+    </w:p>
+    <w:p>
+      <w:pPr>
+        <w:pStyle w:val="NoSpacing"/>
+        <w:rPr>
+          <w:rFonts w:ascii="Courier New" w:hAnsi="Courier New" w:cs="Courier New"/>
+          <w:color w:val="222A35" w:themeColor="text2" w:themeShade="80"/>
+          <w:sz w:val="18"/>
+          <w:szCs w:val="18"/>
+        </w:rPr>
+      </w:pPr>
+      <w:r>
+        <w:rPr>
+          <w:rFonts w:ascii="Courier New" w:hAnsi="Courier New" w:cs="Courier New"/>
+          <w:color w:val="222A35" w:themeColor="text2" w:themeShade="80"/>
+          <w:sz w:val="18"/>
+          <w:szCs w:val="18"/>
+        </w:rPr>
+        <w:t>git add README.md</w:t>
+      </w:r>
+    </w:p>
+    <w:p>
+      <w:pPr>
+        <w:pStyle w:val="NoSpacing"/>
+        <w:rPr>
+          <w:rFonts w:ascii="Courier New" w:hAnsi="Courier New" w:cs="Courier New"/>
+          <w:color w:val="222A35" w:themeColor="text2" w:themeShade="80"/>
+          <w:sz w:val="18"/>
+          <w:szCs w:val="18"/>
+        </w:rPr>
+      </w:pPr>
+      <w:r>
+        <w:rPr>
+          <w:rFonts w:ascii="Courier New" w:hAnsi="Courier New" w:cs="Courier New"/>
+          <w:color w:val="222A35" w:themeColor="text2" w:themeShade="80"/>
+          <w:sz w:val="18"/>
+          <w:szCs w:val="18"/>
+        </w:rPr>
+        <w:t>git commit -m "first commit"</w:t>
+      </w:r>
+    </w:p>
+    <w:p>
+      <w:pPr>
+        <w:pStyle w:val="NoSpacing"/>
+        <w:rPr>
+          <w:rFonts w:ascii="Courier New" w:hAnsi="Courier New" w:cs="Courier New"/>
+          <w:color w:val="222A35" w:themeColor="text2" w:themeShade="80"/>
+          <w:sz w:val="18"/>
+          <w:szCs w:val="18"/>
+        </w:rPr>
+      </w:pPr>
+      <w:r>
+        <w:rPr>
+          <w:rFonts w:ascii="Courier New" w:hAnsi="Courier New" w:cs="Courier New"/>
+          <w:color w:val="222A35" w:themeColor="text2" w:themeShade="80"/>
+          <w:sz w:val="18"/>
+          <w:szCs w:val="18"/>
+        </w:rPr>
+        <w:t>git branch -M main</w:t>
+      </w:r>
+    </w:p>
+    <w:p>
+      <w:pPr>
+        <w:pStyle w:val="NoSpacing"/>
+        <w:rPr>
+          <w:rFonts w:ascii="Courier New" w:hAnsi="Courier New" w:cs="Courier New"/>
+          <w:color w:val="222A35" w:themeColor="text2" w:themeShade="80"/>
+          <w:sz w:val="18"/>
+          <w:szCs w:val="18"/>
+        </w:rPr>
+      </w:pPr>
+      <w:r>
+        <w:rPr>
+          <w:rFonts w:ascii="Courier New" w:hAnsi="Courier New" w:cs="Courier New"/>
+          <w:color w:val="222A35" w:themeColor="text2" w:themeShade="80"/>
+          <w:sz w:val="18"/>
+          <w:szCs w:val="18"/>
+        </w:rPr>
+        <w:t>git remote add origin https://github.com/messages-one/minishift-examples.git</w:t>
+      </w:r>
+    </w:p>
+    <w:p>
+      <w:pPr>
+        <w:pStyle w:val="NoSpacing"/>
+        <w:rPr>
+          <w:rFonts w:ascii="Courier New" w:hAnsi="Courier New" w:cs="Courier New"/>
+          <w:color w:val="222A35" w:themeColor="text2" w:themeShade="80"/>
+          <w:sz w:val="18"/>
+          <w:szCs w:val="18"/>
+        </w:rPr>
+      </w:pPr>
+      <w:r>
+        <w:rPr>
+          <w:rFonts w:ascii="Courier New" w:hAnsi="Courier New" w:cs="Courier New"/>
+          <w:color w:val="222A35" w:themeColor="text2" w:themeShade="80"/>
+          <w:sz w:val="18"/>
+          <w:szCs w:val="18"/>
+        </w:rPr>
+        <w:t xml:space="preserve">git push -u origin </w:t>
+      </w:r>
+      <w:r>
+        <w:rPr>
+          <w:rFonts w:ascii="Courier New" w:hAnsi="Courier New" w:cs="Courier New"/>
+          <w:color w:val="222A35" w:themeColor="text2" w:themeShade="80"/>
+          <w:sz w:val="18"/>
+          <w:szCs w:val="18"/>
+        </w:rPr>
+        <w:t>master</w:t>
+      </w:r>
+    </w:p>
+    <w:p>
+      <w:pPr>
+        <w:pStyle w:val="NoSpacing"/>
+        <w:rPr>
+          <w:rFonts w:ascii="Courier New" w:hAnsi="Courier New" w:cs="Courier New"/>
+          <w:color w:val="222A35" w:themeColor="text2" w:themeShade="80"/>
+          <w:sz w:val="18"/>
+          <w:szCs w:val="18"/>
+        </w:rPr>
+      </w:pPr>
+    </w:p>
+    <w:p>
+      <w:pPr>
+        <w:pStyle w:val="NoSpacing"/>
+        <w:rPr>
+          <w:rFonts w:ascii="Courier New" w:hAnsi="Courier New" w:cs="Courier New"/>
+          <w:color w:val="222A35" w:themeColor="text2" w:themeShade="80"/>
+          <w:sz w:val="18"/>
+          <w:szCs w:val="18"/>
+        </w:rPr>
+      </w:pPr>
+      <w:r>
+        <w:rPr>
+          <w:rFonts w:ascii="Courier New" w:hAnsi="Courier New" w:cs="Courier New"/>
+          <w:color w:val="222A35" w:themeColor="text2" w:themeShade="80"/>
+          <w:sz w:val="18"/>
+          <w:szCs w:val="18"/>
+        </w:rPr>
+        <w:t>git remote add origin https://github.com/messages-one/minishift-examples.git</w:t>
+      </w:r>
+    </w:p>
+    <w:p>
+      <w:pPr>
+        <w:pStyle w:val="NoSpacing"/>
+        <w:rPr>
+          <w:rFonts w:ascii="Courier New" w:hAnsi="Courier New" w:cs="Courier New"/>
+          <w:color w:val="222A35" w:themeColor="text2" w:themeShade="80"/>
+          <w:sz w:val="18"/>
+          <w:szCs w:val="18"/>
+        </w:rPr>
+      </w:pPr>
+      <w:r>
+        <w:rPr>
+          <w:rFonts w:ascii="Courier New" w:hAnsi="Courier New" w:cs="Courier New"/>
+          <w:color w:val="222A35" w:themeColor="text2" w:themeShade="80"/>
+          <w:sz w:val="18"/>
+          <w:szCs w:val="18"/>
+        </w:rPr>
+        <w:t>git branch -M main</w:t>
+      </w:r>
+    </w:p>
+    <w:p>
+      <w:pPr>
+        <w:pStyle w:val="NoSpacing"/>
+        <w:rPr>
+          <w:rFonts w:ascii="Courier New" w:hAnsi="Courier New" w:cs="Courier New"/>
+          <w:color w:val="222A35" w:themeColor="text2" w:themeShade="80"/>
+          <w:sz w:val="18"/>
+          <w:szCs w:val="18"/>
+        </w:rPr>
+      </w:pPr>
+      <w:r>
+        <w:rPr>
+          <w:rFonts w:ascii="Courier New" w:hAnsi="Courier New" w:cs="Courier New"/>
+          <w:color w:val="222A35" w:themeColor="text2" w:themeShade="80"/>
+          <w:sz w:val="18"/>
+          <w:szCs w:val="18"/>
+        </w:rPr>
+        <w:t>git push -u origin ma</w:t>
+      </w:r>
+      <w:r>
+        <w:rPr>
+          <w:rFonts w:ascii="Courier New" w:hAnsi="Courier New" w:cs="Courier New"/>
+          <w:color w:val="222A35" w:themeColor="text2" w:themeShade="80"/>
+          <w:sz w:val="18"/>
+          <w:szCs w:val="18"/>
+        </w:rPr>
+        <w:t>ster</w:t>
+      </w:r>
+    </w:p>
+    <w:p>
+      <w:pPr>
+        <w:pStyle w:val="NoSpacing"/>
+        <w:rPr>
+          <w:rFonts w:ascii="Courier New" w:hAnsi="Courier New" w:cs="Courier New"/>
+          <w:color w:val="222A35" w:themeColor="text2" w:themeShade="80"/>
+          <w:sz w:val="18"/>
+          <w:szCs w:val="18"/>
+        </w:rPr>
+      </w:pPr>
+    </w:p>
+    <w:p>
+      <w:pPr>
+        <w:pStyle w:val="NoSpacing"/>
         <w:rPr>
           <w:rFonts w:ascii="Courier New" w:hAnsi="Courier New" w:cs="Courier New"/>
           <w:b/>
@@ -4497,81 +4897,8 @@
           <w:sz w:val="18"/>
           <w:szCs w:val="18"/>
         </w:rPr>
-        <w:t>project workspace:</w:t>
-      </w:r>
-      <w:r>
-        <w:rPr>
-          <w:rFonts w:ascii="Courier New" w:hAnsi="Courier New" w:cs="Courier New"/>
-          <w:color w:val="222A35" w:themeColor="text2" w:themeShade="80"/>
-          <w:sz w:val="18"/>
-          <w:szCs w:val="18"/>
-        </w:rPr>
-        <w:t xml:space="preserve"> </w:t>
-      </w:r>
-      <w:r>
-        <w:rPr>
-          <w:rFonts w:ascii="Courier New" w:hAnsi="Courier New" w:cs="Courier New"/>
-          <w:color w:val="222A35" w:themeColor="text2" w:themeShade="80"/>
-          <w:sz w:val="18"/>
-          <w:szCs w:val="18"/>
-        </w:rPr>
-        <w:t xml:space="preserve">    </w:t>
-      </w:r>
-      <w:r>
-        <w:rPr>
-          <w:rFonts w:ascii="Courier New" w:hAnsi="Courier New" w:cs="Courier New"/>
-          <w:color w:val="222A35" w:themeColor="text2" w:themeShade="80"/>
-          <w:sz w:val="18"/>
-          <w:szCs w:val="18"/>
-        </w:rPr>
-        <w:t>c:\soft\minishift-examples\demo-ws</w:t>
-      </w:r>
-    </w:p>
-    <w:p>
-      <w:pPr>
-        <w:pStyle w:val="NoSpacing"/>
-        <w:rPr>
-          <w:rFonts w:ascii="Courier New" w:hAnsi="Courier New" w:cs="Courier New"/>
-          <w:color w:val="222A35" w:themeColor="text2" w:themeShade="80"/>
-          <w:sz w:val="18"/>
-          <w:szCs w:val="18"/>
-        </w:rPr>
-      </w:pPr>
-    </w:p>
-    <w:p>
-      <w:pPr>
-        <w:pStyle w:val="NoSpacing"/>
-        <w:rPr>
-          <w:rFonts w:ascii="Courier New" w:hAnsi="Courier New" w:cs="Courier New"/>
-          <w:color w:val="222A35" w:themeColor="text2" w:themeShade="80"/>
-          <w:sz w:val="18"/>
-          <w:szCs w:val="18"/>
-        </w:rPr>
-      </w:pPr>
-      <w:r>
-        <w:rPr>
-          <w:rFonts w:ascii="Courier New" w:hAnsi="Courier New" w:cs="Courier New"/>
-          <w:color w:val="222A35" w:themeColor="text2" w:themeShade="80"/>
-          <w:sz w:val="18"/>
-          <w:szCs w:val="18"/>
-        </w:rPr>
-        <w:t>git repo for building and deploying a spring boot app using the openshift s2i</w:t>
-      </w:r>
-    </w:p>
-    <w:p>
-      <w:pPr>
-        <w:pStyle w:val="NoSpacing"/>
-        <w:rPr>
-          <w:rFonts w:ascii="Courier New" w:hAnsi="Courier New" w:cs="Courier New"/>
-          <w:color w:val="222A35" w:themeColor="text2" w:themeShade="80"/>
-          <w:sz w:val="18"/>
-          <w:szCs w:val="18"/>
-        </w:rPr>
-      </w:pPr>
-    </w:p>
-    <w:p>
-      <w:pPr>
-        <w:pStyle w:val="NoSpacing"/>
+      </w:pPr>
+      <w:r>
         <w:rPr>
           <w:rFonts w:ascii="Courier New" w:hAnsi="Courier New" w:cs="Courier New"/>
           <w:b/>
@@ -4580,7 +4907,8 @@
           <w:sz w:val="18"/>
           <w:szCs w:val="18"/>
         </w:rPr>
-      </w:pPr>
+        <w:t>ssh</w:t>
+      </w:r>
       <w:r>
         <w:rPr>
           <w:rFonts w:ascii="Courier New" w:hAnsi="Courier New" w:cs="Courier New"/>
@@ -4590,665 +4918,641 @@
           <w:sz w:val="18"/>
           <w:szCs w:val="18"/>
         </w:rPr>
-        <w:t>https</w:t>
-      </w:r>
-      <w:r>
-        <w:rPr>
-          <w:rFonts w:ascii="Courier New" w:hAnsi="Courier New" w:cs="Courier New"/>
-          <w:b/>
-          <w:bCs/>
+        <w:t>:</w:t>
+      </w:r>
+    </w:p>
+    <w:p>
+      <w:pPr>
+        <w:pStyle w:val="NoSpacing"/>
+        <w:rPr>
+          <w:rFonts w:ascii="Courier New" w:hAnsi="Courier New" w:cs="Courier New"/>
+          <w:color w:val="222A35" w:themeColor="text2" w:themeShade="80"/>
+          <w:sz w:val="18"/>
+          <w:szCs w:val="18"/>
+        </w:rPr>
+      </w:pPr>
+    </w:p>
+    <w:p>
+      <w:pPr>
+        <w:pStyle w:val="NoSpacing"/>
+        <w:rPr>
+          <w:rFonts w:ascii="Courier New" w:hAnsi="Courier New" w:cs="Courier New"/>
+          <w:color w:val="222A35" w:themeColor="text2" w:themeShade="80"/>
+          <w:sz w:val="18"/>
+          <w:szCs w:val="18"/>
+        </w:rPr>
+      </w:pPr>
+      <w:r>
+        <w:rPr>
+          <w:rFonts w:ascii="Courier New" w:hAnsi="Courier New" w:cs="Courier New"/>
+          <w:color w:val="222A35" w:themeColor="text2" w:themeShade="80"/>
+          <w:sz w:val="18"/>
+          <w:szCs w:val="18"/>
+        </w:rPr>
+        <w:t>git@github.com:messages-one/minishift-examples.git</w:t>
+      </w:r>
+    </w:p>
+    <w:p>
+      <w:pPr>
+        <w:pStyle w:val="NoSpacing"/>
+        <w:rPr>
+          <w:rFonts w:ascii="Courier New" w:hAnsi="Courier New" w:cs="Courier New"/>
+          <w:color w:val="222A35" w:themeColor="text2" w:themeShade="80"/>
+          <w:sz w:val="18"/>
+          <w:szCs w:val="18"/>
+        </w:rPr>
+      </w:pPr>
+    </w:p>
+    <w:p>
+      <w:pPr>
+        <w:pStyle w:val="NoSpacing"/>
+        <w:rPr>
+          <w:rFonts w:ascii="Courier New" w:hAnsi="Courier New" w:cs="Courier New"/>
+          <w:color w:val="222A35" w:themeColor="text2" w:themeShade="80"/>
+          <w:sz w:val="18"/>
+          <w:szCs w:val="18"/>
+        </w:rPr>
+      </w:pPr>
+      <w:r>
+        <w:rPr>
+          <w:rFonts w:ascii="Courier New" w:hAnsi="Courier New" w:cs="Courier New"/>
+          <w:color w:val="222A35" w:themeColor="text2" w:themeShade="80"/>
+          <w:sz w:val="18"/>
+          <w:szCs w:val="18"/>
+        </w:rPr>
+        <w:t>echo "# minishift-examples" &gt;&gt; README.md</w:t>
+      </w:r>
+    </w:p>
+    <w:p>
+      <w:pPr>
+        <w:pStyle w:val="NoSpacing"/>
+        <w:rPr>
+          <w:rFonts w:ascii="Courier New" w:hAnsi="Courier New" w:cs="Courier New"/>
+          <w:color w:val="222A35" w:themeColor="text2" w:themeShade="80"/>
+          <w:sz w:val="18"/>
+          <w:szCs w:val="18"/>
+        </w:rPr>
+      </w:pPr>
+      <w:r>
+        <w:rPr>
+          <w:rFonts w:ascii="Courier New" w:hAnsi="Courier New" w:cs="Courier New"/>
+          <w:color w:val="222A35" w:themeColor="text2" w:themeShade="80"/>
+          <w:sz w:val="18"/>
+          <w:szCs w:val="18"/>
+        </w:rPr>
+        <w:t>git init</w:t>
+      </w:r>
+    </w:p>
+    <w:p>
+      <w:pPr>
+        <w:pStyle w:val="NoSpacing"/>
+        <w:rPr>
+          <w:rFonts w:ascii="Courier New" w:hAnsi="Courier New" w:cs="Courier New"/>
+          <w:color w:val="222A35" w:themeColor="text2" w:themeShade="80"/>
+          <w:sz w:val="18"/>
+          <w:szCs w:val="18"/>
+        </w:rPr>
+      </w:pPr>
+      <w:r>
+        <w:rPr>
+          <w:rFonts w:ascii="Courier New" w:hAnsi="Courier New" w:cs="Courier New"/>
+          <w:color w:val="222A35" w:themeColor="text2" w:themeShade="80"/>
+          <w:sz w:val="18"/>
+          <w:szCs w:val="18"/>
+        </w:rPr>
+        <w:t>git add README.md</w:t>
+      </w:r>
+    </w:p>
+    <w:p>
+      <w:pPr>
+        <w:pStyle w:val="NoSpacing"/>
+        <w:rPr>
+          <w:rFonts w:ascii="Courier New" w:hAnsi="Courier New" w:cs="Courier New"/>
+          <w:color w:val="222A35" w:themeColor="text2" w:themeShade="80"/>
+          <w:sz w:val="18"/>
+          <w:szCs w:val="18"/>
+        </w:rPr>
+      </w:pPr>
+      <w:r>
+        <w:rPr>
+          <w:rFonts w:ascii="Courier New" w:hAnsi="Courier New" w:cs="Courier New"/>
+          <w:color w:val="222A35" w:themeColor="text2" w:themeShade="80"/>
+          <w:sz w:val="18"/>
+          <w:szCs w:val="18"/>
+        </w:rPr>
+        <w:t>git commit -m "first commit"</w:t>
+      </w:r>
+    </w:p>
+    <w:p>
+      <w:pPr>
+        <w:pStyle w:val="NoSpacing"/>
+        <w:rPr>
+          <w:rFonts w:ascii="Courier New" w:hAnsi="Courier New" w:cs="Courier New"/>
+          <w:color w:val="222A35" w:themeColor="text2" w:themeShade="80"/>
+          <w:sz w:val="18"/>
+          <w:szCs w:val="18"/>
+        </w:rPr>
+      </w:pPr>
+      <w:r>
+        <w:rPr>
+          <w:rFonts w:ascii="Courier New" w:hAnsi="Courier New" w:cs="Courier New"/>
+          <w:color w:val="222A35" w:themeColor="text2" w:themeShade="80"/>
+          <w:sz w:val="18"/>
+          <w:szCs w:val="18"/>
+        </w:rPr>
+        <w:t>git branch -M main</w:t>
+      </w:r>
+    </w:p>
+    <w:p>
+      <w:pPr>
+        <w:pStyle w:val="NoSpacing"/>
+        <w:rPr>
+          <w:rFonts w:ascii="Courier New" w:hAnsi="Courier New" w:cs="Courier New"/>
+          <w:color w:val="222A35" w:themeColor="text2" w:themeShade="80"/>
+          <w:sz w:val="18"/>
+          <w:szCs w:val="18"/>
+        </w:rPr>
+      </w:pPr>
+      <w:r>
+        <w:rPr>
+          <w:rFonts w:ascii="Courier New" w:hAnsi="Courier New" w:cs="Courier New"/>
+          <w:color w:val="222A35" w:themeColor="text2" w:themeShade="80"/>
+          <w:sz w:val="18"/>
+          <w:szCs w:val="18"/>
+        </w:rPr>
+        <w:t>git remote add origin git@github.com:messages-one/minishift-examples.git</w:t>
+      </w:r>
+    </w:p>
+    <w:p>
+      <w:pPr>
+        <w:pStyle w:val="NoSpacing"/>
+        <w:rPr>
+          <w:rFonts w:ascii="Courier New" w:hAnsi="Courier New" w:cs="Courier New"/>
+          <w:color w:val="222A35" w:themeColor="text2" w:themeShade="80"/>
+          <w:sz w:val="18"/>
+          <w:szCs w:val="18"/>
+        </w:rPr>
+      </w:pPr>
+      <w:r>
+        <w:rPr>
+          <w:rFonts w:ascii="Courier New" w:hAnsi="Courier New" w:cs="Courier New"/>
+          <w:color w:val="222A35" w:themeColor="text2" w:themeShade="80"/>
+          <w:sz w:val="18"/>
+          <w:szCs w:val="18"/>
+        </w:rPr>
+        <w:t>git push -u origin ma</w:t>
+      </w:r>
+      <w:r>
+        <w:rPr>
+          <w:rFonts w:ascii="Courier New" w:hAnsi="Courier New" w:cs="Courier New"/>
+          <w:color w:val="222A35" w:themeColor="text2" w:themeShade="80"/>
+          <w:sz w:val="18"/>
+          <w:szCs w:val="18"/>
+        </w:rPr>
+        <w:t>ster</w:t>
+      </w:r>
+    </w:p>
+    <w:p>
+      <w:pPr>
+        <w:pStyle w:val="NoSpacing"/>
+        <w:rPr>
+          <w:rFonts w:ascii="Courier New" w:hAnsi="Courier New" w:cs="Courier New"/>
+          <w:color w:val="222A35" w:themeColor="text2" w:themeShade="80"/>
+          <w:sz w:val="18"/>
+          <w:szCs w:val="18"/>
+        </w:rPr>
+      </w:pPr>
+      <w:r>
+        <w:rPr>
+          <w:rFonts w:ascii="Courier New" w:hAnsi="Courier New" w:cs="Courier New"/>
+          <w:color w:val="222A35" w:themeColor="text2" w:themeShade="80"/>
+          <w:sz w:val="18"/>
+          <w:szCs w:val="18"/>
+        </w:rPr>
+        <w:lastRenderedPageBreak/>
+        <w:t>git remote add origin git@github.com:messages-one/minishift-examples.git</w:t>
+      </w:r>
+    </w:p>
+    <w:p>
+      <w:pPr>
+        <w:pStyle w:val="NoSpacing"/>
+        <w:rPr>
+          <w:rFonts w:ascii="Courier New" w:hAnsi="Courier New" w:cs="Courier New"/>
+          <w:color w:val="222A35" w:themeColor="text2" w:themeShade="80"/>
+          <w:sz w:val="18"/>
+          <w:szCs w:val="18"/>
+        </w:rPr>
+      </w:pPr>
+      <w:r>
+        <w:rPr>
+          <w:rFonts w:ascii="Courier New" w:hAnsi="Courier New" w:cs="Courier New"/>
+          <w:color w:val="222A35" w:themeColor="text2" w:themeShade="80"/>
+          <w:sz w:val="18"/>
+          <w:szCs w:val="18"/>
+        </w:rPr>
+        <w:t>git branch -M main</w:t>
+      </w:r>
+    </w:p>
+    <w:p>
+      <w:pPr>
+        <w:pStyle w:val="NoSpacing"/>
+        <w:rPr>
+          <w:rFonts w:ascii="Courier New" w:hAnsi="Courier New" w:cs="Courier New"/>
+          <w:color w:val="222A35" w:themeColor="text2" w:themeShade="80"/>
+          <w:sz w:val="18"/>
+          <w:szCs w:val="18"/>
+        </w:rPr>
+      </w:pPr>
+      <w:r>
+        <w:rPr>
+          <w:rFonts w:ascii="Courier New" w:hAnsi="Courier New" w:cs="Courier New"/>
+          <w:color w:val="222A35" w:themeColor="text2" w:themeShade="80"/>
+          <w:sz w:val="18"/>
+          <w:szCs w:val="18"/>
+        </w:rPr>
+        <w:t>git push -u origin ma</w:t>
+      </w:r>
+      <w:r>
+        <w:rPr>
+          <w:rFonts w:ascii="Courier New" w:hAnsi="Courier New" w:cs="Courier New"/>
+          <w:color w:val="222A35" w:themeColor="text2" w:themeShade="80"/>
+          <w:sz w:val="18"/>
+          <w:szCs w:val="18"/>
+        </w:rPr>
+        <w:t>ster</w:t>
+      </w:r>
+    </w:p>
+    <w:p>
+      <w:pPr>
+        <w:pStyle w:val="NoSpacing"/>
+        <w:rPr>
+          <w:rFonts w:ascii="Courier New" w:hAnsi="Courier New" w:cs="Courier New"/>
+          <w:color w:val="00B0F0"/>
+          <w:sz w:val="18"/>
+          <w:szCs w:val="18"/>
+        </w:rPr>
+      </w:pPr>
+    </w:p>
+    <w:p>
+      <w:pPr>
+        <w:pStyle w:val="NoSpacing"/>
+        <w:rPr>
+          <w:rFonts w:ascii="Courier New" w:hAnsi="Courier New" w:cs="Courier New"/>
+          <w:color w:val="00B0F0"/>
+          <w:sz w:val="18"/>
+          <w:szCs w:val="18"/>
+        </w:rPr>
+      </w:pPr>
+      <w:r>
+        <w:rPr>
+          <w:rFonts w:ascii="Courier New" w:hAnsi="Courier New" w:cs="Courier New"/>
+          <w:color w:val="00B0F0"/>
+          <w:sz w:val="18"/>
+          <w:szCs w:val="18"/>
+        </w:rPr>
+        <w:t>-----------------------------------------------------------------------------------</w:t>
+      </w:r>
+    </w:p>
+    <w:p>
+      <w:pPr>
+        <w:pStyle w:val="NoSpacing"/>
+        <w:rPr>
+          <w:rFonts w:ascii="Courier New" w:hAnsi="Courier New" w:cs="Courier New"/>
+          <w:sz w:val="18"/>
+          <w:szCs w:val="18"/>
+        </w:rPr>
+      </w:pPr>
+    </w:p>
+    <w:p>
+      <w:pPr>
+        <w:pStyle w:val="NoSpacing"/>
+        <w:rPr>
+          <w:rFonts w:ascii="Courier New" w:hAnsi="Courier New" w:cs="Courier New"/>
+          <w:sz w:val="18"/>
+          <w:szCs w:val="18"/>
+        </w:rPr>
+      </w:pPr>
+      <w:r>
+        <w:rPr>
+          <w:rFonts w:ascii="Courier New" w:hAnsi="Courier New" w:cs="Courier New"/>
+          <w:sz w:val="18"/>
+          <w:szCs w:val="18"/>
+        </w:rPr>
+        <w:t># create a project</w:t>
+      </w:r>
+    </w:p>
+    <w:p>
+      <w:pPr>
+        <w:pStyle w:val="NoSpacing"/>
+        <w:rPr>
+          <w:rFonts w:ascii="Courier New" w:hAnsi="Courier New" w:cs="Courier New"/>
+          <w:sz w:val="18"/>
+          <w:szCs w:val="18"/>
+        </w:rPr>
+      </w:pPr>
+    </w:p>
+    <w:p>
+      <w:pPr>
+        <w:pStyle w:val="NoSpacing"/>
+        <w:rPr>
+          <w:rFonts w:ascii="Courier New" w:hAnsi="Courier New" w:cs="Courier New"/>
+          <w:sz w:val="18"/>
+          <w:szCs w:val="18"/>
+        </w:rPr>
+      </w:pPr>
+      <w:r>
+        <w:rPr>
+          <w:rFonts w:ascii="Courier New" w:hAnsi="Courier New" w:cs="Courier New"/>
+          <w:sz w:val="18"/>
+          <w:szCs w:val="18"/>
+        </w:rPr>
+        <w:t xml:space="preserve">  </w:t>
+      </w:r>
+      <w:r>
+        <w:rPr>
+          <w:rFonts w:ascii="Courier New" w:hAnsi="Courier New" w:cs="Courier New"/>
           <w:color w:val="FF0000"/>
           <w:sz w:val="18"/>
           <w:szCs w:val="18"/>
         </w:rPr>
-        <w:t>:</w:t>
-      </w:r>
-    </w:p>
-    <w:p>
-      <w:pPr>
-        <w:pStyle w:val="NoSpacing"/>
-        <w:rPr>
-          <w:rFonts w:ascii="Courier New" w:hAnsi="Courier New" w:cs="Courier New"/>
-          <w:color w:val="222A35" w:themeColor="text2" w:themeShade="80"/>
-          <w:sz w:val="18"/>
-          <w:szCs w:val="18"/>
-        </w:rPr>
-      </w:pPr>
-    </w:p>
-    <w:p>
-      <w:pPr>
-        <w:pStyle w:val="NoSpacing"/>
-        <w:rPr>
-          <w:rFonts w:ascii="Courier New" w:hAnsi="Courier New" w:cs="Courier New"/>
-          <w:color w:val="222A35" w:themeColor="text2" w:themeShade="80"/>
-          <w:sz w:val="18"/>
-          <w:szCs w:val="18"/>
-        </w:rPr>
-      </w:pPr>
-      <w:r>
-        <w:rPr>
-          <w:rFonts w:ascii="Courier New" w:hAnsi="Courier New" w:cs="Courier New"/>
-          <w:color w:val="222A35" w:themeColor="text2" w:themeShade="80"/>
-          <w:sz w:val="18"/>
-          <w:szCs w:val="18"/>
-        </w:rPr>
-        <w:t>https://github.com/messages-one/minishift-examples.git</w:t>
-      </w:r>
-    </w:p>
-    <w:p>
-      <w:pPr>
-        <w:pStyle w:val="NoSpacing"/>
-        <w:rPr>
-          <w:rFonts w:ascii="Courier New" w:hAnsi="Courier New" w:cs="Courier New"/>
-          <w:color w:val="222A35" w:themeColor="text2" w:themeShade="80"/>
-          <w:sz w:val="18"/>
-          <w:szCs w:val="18"/>
-        </w:rPr>
-      </w:pPr>
-    </w:p>
-    <w:p>
-      <w:pPr>
-        <w:pStyle w:val="NoSpacing"/>
-        <w:rPr>
-          <w:rFonts w:ascii="Courier New" w:hAnsi="Courier New" w:cs="Courier New"/>
-          <w:color w:val="222A35" w:themeColor="text2" w:themeShade="80"/>
-          <w:sz w:val="18"/>
-          <w:szCs w:val="18"/>
-        </w:rPr>
-      </w:pPr>
-      <w:r>
-        <w:rPr>
-          <w:rFonts w:ascii="Courier New" w:hAnsi="Courier New" w:cs="Courier New"/>
-          <w:color w:val="222A35" w:themeColor="text2" w:themeShade="80"/>
-          <w:sz w:val="18"/>
-          <w:szCs w:val="18"/>
-        </w:rPr>
-        <w:t>echo "# minishift-examples" &gt;&gt; README.md</w:t>
-      </w:r>
-    </w:p>
-    <w:p>
-      <w:pPr>
-        <w:pStyle w:val="NoSpacing"/>
-        <w:rPr>
-          <w:rFonts w:ascii="Courier New" w:hAnsi="Courier New" w:cs="Courier New"/>
-          <w:color w:val="222A35" w:themeColor="text2" w:themeShade="80"/>
-          <w:sz w:val="18"/>
-          <w:szCs w:val="18"/>
-        </w:rPr>
-      </w:pPr>
-      <w:r>
-        <w:rPr>
-          <w:rFonts w:ascii="Courier New" w:hAnsi="Courier New" w:cs="Courier New"/>
-          <w:color w:val="222A35" w:themeColor="text2" w:themeShade="80"/>
-          <w:sz w:val="18"/>
-          <w:szCs w:val="18"/>
-        </w:rPr>
-        <w:t>git init</w:t>
-      </w:r>
-    </w:p>
-    <w:p>
-      <w:pPr>
-        <w:pStyle w:val="NoSpacing"/>
-        <w:rPr>
-          <w:rFonts w:ascii="Courier New" w:hAnsi="Courier New" w:cs="Courier New"/>
-          <w:color w:val="222A35" w:themeColor="text2" w:themeShade="80"/>
-          <w:sz w:val="18"/>
-          <w:szCs w:val="18"/>
-        </w:rPr>
-      </w:pPr>
-      <w:r>
-        <w:rPr>
-          <w:rFonts w:ascii="Courier New" w:hAnsi="Courier New" w:cs="Courier New"/>
-          <w:color w:val="222A35" w:themeColor="text2" w:themeShade="80"/>
-          <w:sz w:val="18"/>
-          <w:szCs w:val="18"/>
-        </w:rPr>
-        <w:t>git add README.md</w:t>
-      </w:r>
-    </w:p>
-    <w:p>
-      <w:pPr>
-        <w:pStyle w:val="NoSpacing"/>
-        <w:rPr>
-          <w:rFonts w:ascii="Courier New" w:hAnsi="Courier New" w:cs="Courier New"/>
-          <w:color w:val="222A35" w:themeColor="text2" w:themeShade="80"/>
-          <w:sz w:val="18"/>
-          <w:szCs w:val="18"/>
-        </w:rPr>
-      </w:pPr>
-      <w:r>
-        <w:rPr>
-          <w:rFonts w:ascii="Courier New" w:hAnsi="Courier New" w:cs="Courier New"/>
-          <w:color w:val="222A35" w:themeColor="text2" w:themeShade="80"/>
-          <w:sz w:val="18"/>
-          <w:szCs w:val="18"/>
-        </w:rPr>
-        <w:t>git commit -m "first commit"</w:t>
-      </w:r>
-    </w:p>
-    <w:p>
-      <w:pPr>
-        <w:pStyle w:val="NoSpacing"/>
-        <w:rPr>
-          <w:rFonts w:ascii="Courier New" w:hAnsi="Courier New" w:cs="Courier New"/>
-          <w:color w:val="222A35" w:themeColor="text2" w:themeShade="80"/>
-          <w:sz w:val="18"/>
-          <w:szCs w:val="18"/>
-        </w:rPr>
-      </w:pPr>
-      <w:r>
-        <w:rPr>
-          <w:rFonts w:ascii="Courier New" w:hAnsi="Courier New" w:cs="Courier New"/>
-          <w:color w:val="222A35" w:themeColor="text2" w:themeShade="80"/>
-          <w:sz w:val="18"/>
-          <w:szCs w:val="18"/>
-        </w:rPr>
-        <w:t>git branch -M main</w:t>
-      </w:r>
-    </w:p>
-    <w:p>
-      <w:pPr>
-        <w:pStyle w:val="NoSpacing"/>
-        <w:rPr>
-          <w:rFonts w:ascii="Courier New" w:hAnsi="Courier New" w:cs="Courier New"/>
-          <w:color w:val="222A35" w:themeColor="text2" w:themeShade="80"/>
-          <w:sz w:val="18"/>
-          <w:szCs w:val="18"/>
-        </w:rPr>
-      </w:pPr>
-      <w:r>
-        <w:rPr>
-          <w:rFonts w:ascii="Courier New" w:hAnsi="Courier New" w:cs="Courier New"/>
-          <w:color w:val="222A35" w:themeColor="text2" w:themeShade="80"/>
-          <w:sz w:val="18"/>
-          <w:szCs w:val="18"/>
-        </w:rPr>
-        <w:t>git remote add origin https://github.com/messages-one/minishift-examples.git</w:t>
-      </w:r>
-    </w:p>
-    <w:p>
-      <w:pPr>
-        <w:pStyle w:val="NoSpacing"/>
-        <w:rPr>
-          <w:rFonts w:ascii="Courier New" w:hAnsi="Courier New" w:cs="Courier New"/>
-          <w:color w:val="222A35" w:themeColor="text2" w:themeShade="80"/>
-          <w:sz w:val="18"/>
-          <w:szCs w:val="18"/>
-        </w:rPr>
-      </w:pPr>
-      <w:r>
-        <w:rPr>
-          <w:rFonts w:ascii="Courier New" w:hAnsi="Courier New" w:cs="Courier New"/>
-          <w:color w:val="222A35" w:themeColor="text2" w:themeShade="80"/>
-          <w:sz w:val="18"/>
-          <w:szCs w:val="18"/>
-        </w:rPr>
-        <w:t xml:space="preserve">git push -u origin </w:t>
-      </w:r>
-      <w:r>
-        <w:rPr>
-          <w:rFonts w:ascii="Courier New" w:hAnsi="Courier New" w:cs="Courier New"/>
-          <w:color w:val="222A35" w:themeColor="text2" w:themeShade="80"/>
-          <w:sz w:val="18"/>
-          <w:szCs w:val="18"/>
-        </w:rPr>
-        <w:t>master</w:t>
-      </w:r>
-    </w:p>
-    <w:p>
-      <w:pPr>
-        <w:pStyle w:val="NoSpacing"/>
-        <w:rPr>
-          <w:rFonts w:ascii="Courier New" w:hAnsi="Courier New" w:cs="Courier New"/>
-          <w:color w:val="222A35" w:themeColor="text2" w:themeShade="80"/>
-          <w:sz w:val="18"/>
-          <w:szCs w:val="18"/>
-        </w:rPr>
-      </w:pPr>
-    </w:p>
-    <w:p>
-      <w:pPr>
-        <w:pStyle w:val="NoSpacing"/>
-        <w:rPr>
-          <w:rFonts w:ascii="Courier New" w:hAnsi="Courier New" w:cs="Courier New"/>
-          <w:color w:val="222A35" w:themeColor="text2" w:themeShade="80"/>
-          <w:sz w:val="18"/>
-          <w:szCs w:val="18"/>
-        </w:rPr>
-      </w:pPr>
-      <w:r>
-        <w:rPr>
-          <w:rFonts w:ascii="Courier New" w:hAnsi="Courier New" w:cs="Courier New"/>
-          <w:color w:val="222A35" w:themeColor="text2" w:themeShade="80"/>
-          <w:sz w:val="18"/>
-          <w:szCs w:val="18"/>
-        </w:rPr>
-        <w:t>git remote add origin https://github.com/messages-one/minishift-examples.git</w:t>
-      </w:r>
-    </w:p>
-    <w:p>
-      <w:pPr>
-        <w:pStyle w:val="NoSpacing"/>
-        <w:rPr>
-          <w:rFonts w:ascii="Courier New" w:hAnsi="Courier New" w:cs="Courier New"/>
-          <w:color w:val="222A35" w:themeColor="text2" w:themeShade="80"/>
-          <w:sz w:val="18"/>
-          <w:szCs w:val="18"/>
-        </w:rPr>
-      </w:pPr>
-      <w:r>
-        <w:rPr>
-          <w:rFonts w:ascii="Courier New" w:hAnsi="Courier New" w:cs="Courier New"/>
-          <w:color w:val="222A35" w:themeColor="text2" w:themeShade="80"/>
-          <w:sz w:val="18"/>
-          <w:szCs w:val="18"/>
-        </w:rPr>
-        <w:t>git branch -M main</w:t>
-      </w:r>
-    </w:p>
-    <w:p>
-      <w:pPr>
-        <w:pStyle w:val="NoSpacing"/>
-        <w:rPr>
-          <w:rFonts w:ascii="Courier New" w:hAnsi="Courier New" w:cs="Courier New"/>
-          <w:color w:val="222A35" w:themeColor="text2" w:themeShade="80"/>
-          <w:sz w:val="18"/>
-          <w:szCs w:val="18"/>
-        </w:rPr>
-      </w:pPr>
-      <w:r>
-        <w:rPr>
-          <w:rFonts w:ascii="Courier New" w:hAnsi="Courier New" w:cs="Courier New"/>
-          <w:color w:val="222A35" w:themeColor="text2" w:themeShade="80"/>
-          <w:sz w:val="18"/>
-          <w:szCs w:val="18"/>
-        </w:rPr>
-        <w:t>git push -u origin ma</w:t>
-      </w:r>
-      <w:r>
-        <w:rPr>
-          <w:rFonts w:ascii="Courier New" w:hAnsi="Courier New" w:cs="Courier New"/>
-          <w:color w:val="222A35" w:themeColor="text2" w:themeShade="80"/>
-          <w:sz w:val="18"/>
-          <w:szCs w:val="18"/>
-        </w:rPr>
-        <w:t>ster</w:t>
-      </w:r>
-    </w:p>
-    <w:p>
-      <w:pPr>
-        <w:pStyle w:val="NoSpacing"/>
-        <w:rPr>
-          <w:rFonts w:ascii="Courier New" w:hAnsi="Courier New" w:cs="Courier New"/>
-          <w:color w:val="222A35" w:themeColor="text2" w:themeShade="80"/>
-          <w:sz w:val="18"/>
-          <w:szCs w:val="18"/>
-        </w:rPr>
-      </w:pPr>
-    </w:p>
-    <w:p>
-      <w:pPr>
-        <w:pStyle w:val="NoSpacing"/>
-        <w:rPr>
-          <w:rFonts w:ascii="Courier New" w:hAnsi="Courier New" w:cs="Courier New"/>
-          <w:b/>
-          <w:bCs/>
+        <w:t>c:\soft\minishift&gt;</w:t>
+      </w:r>
+      <w:r>
+        <w:rPr>
+          <w:rFonts w:ascii="Courier New" w:hAnsi="Courier New" w:cs="Courier New"/>
+          <w:sz w:val="18"/>
+          <w:szCs w:val="18"/>
+        </w:rPr>
+        <w:t xml:space="preserve"> </w:t>
+      </w:r>
+      <w:r>
+        <w:rPr>
+          <w:rFonts w:ascii="Courier New" w:hAnsi="Courier New" w:cs="Courier New"/>
+          <w:color w:val="00B050"/>
+          <w:sz w:val="18"/>
+          <w:szCs w:val="18"/>
+        </w:rPr>
+        <w:t xml:space="preserve">oc new-project </w:t>
+      </w:r>
+      <w:r>
+        <w:rPr>
+          <w:rFonts w:ascii="Courier New" w:hAnsi="Courier New" w:cs="Courier New"/>
+          <w:color w:val="00B050"/>
+          <w:sz w:val="18"/>
+          <w:szCs w:val="18"/>
+        </w:rPr>
+        <w:t>minishift-demo-project</w:t>
+      </w:r>
+    </w:p>
+    <w:p>
+      <w:pPr>
+        <w:pStyle w:val="NoSpacing"/>
+        <w:rPr>
+          <w:rFonts w:ascii="Courier New" w:hAnsi="Courier New" w:cs="Courier New"/>
+          <w:sz w:val="18"/>
+          <w:szCs w:val="18"/>
+        </w:rPr>
+      </w:pPr>
+      <w:r>
+        <w:rPr>
+          <w:rFonts w:ascii="Courier New" w:hAnsi="Courier New" w:cs="Courier New"/>
+          <w:sz w:val="18"/>
+          <w:szCs w:val="18"/>
+        </w:rPr>
+        <w:t xml:space="preserve">    </w:t>
+      </w:r>
+    </w:p>
+    <w:p>
+      <w:pPr>
+        <w:pStyle w:val="NoSpacing"/>
+        <w:rPr>
+          <w:rFonts w:ascii="Courier New" w:hAnsi="Courier New" w:cs="Courier New"/>
+          <w:sz w:val="18"/>
+          <w:szCs w:val="18"/>
+        </w:rPr>
+      </w:pPr>
+      <w:r>
+        <w:rPr>
+          <w:rFonts w:ascii="Courier New" w:hAnsi="Courier New" w:cs="Courier New"/>
+          <w:sz w:val="18"/>
+          <w:szCs w:val="18"/>
+        </w:rPr>
+        <w:t># get docker client from</w:t>
+      </w:r>
+    </w:p>
+    <w:p>
+      <w:pPr>
+        <w:pStyle w:val="NoSpacing"/>
+        <w:rPr>
+          <w:rFonts w:ascii="Courier New" w:hAnsi="Courier New" w:cs="Courier New"/>
+          <w:sz w:val="18"/>
+          <w:szCs w:val="18"/>
+        </w:rPr>
+      </w:pPr>
+    </w:p>
+    <w:p>
+      <w:pPr>
+        <w:pStyle w:val="NoSpacing"/>
+        <w:rPr>
+          <w:rFonts w:ascii="Courier New" w:hAnsi="Courier New" w:cs="Courier New"/>
+          <w:sz w:val="18"/>
+          <w:szCs w:val="18"/>
+        </w:rPr>
+      </w:pPr>
+      <w:r>
+        <w:rPr>
+          <w:rFonts w:ascii="Courier New" w:hAnsi="Courier New" w:cs="Courier New"/>
+          <w:sz w:val="18"/>
+          <w:szCs w:val="18"/>
+        </w:rPr>
+        <w:t xml:space="preserve">  </w:t>
+      </w:r>
+      <w:hyperlink r:id="rId5" w:history="1">
+        <w:r>
+          <w:rPr>
+            <w:rStyle w:val="Hyperlink"/>
+            <w:rFonts w:ascii="Courier New" w:hAnsi="Courier New" w:cs="Courier New"/>
+            <w:sz w:val="18"/>
+            <w:szCs w:val="18"/>
+          </w:rPr>
+          <w:t>https://download.docker.com/win/static/stable/x86_64/</w:t>
+        </w:r>
+      </w:hyperlink>
+    </w:p>
+    <w:p>
+      <w:pPr>
+        <w:pStyle w:val="NoSpacing"/>
+        <w:rPr>
+          <w:rFonts w:ascii="Courier New" w:hAnsi="Courier New" w:cs="Courier New"/>
+          <w:sz w:val="18"/>
+          <w:szCs w:val="18"/>
+        </w:rPr>
+      </w:pPr>
+    </w:p>
+    <w:p>
+      <w:pPr>
+        <w:pStyle w:val="NoSpacing"/>
+        <w:rPr>
+          <w:rFonts w:ascii="Courier New" w:hAnsi="Courier New" w:cs="Courier New"/>
+          <w:sz w:val="18"/>
+          <w:szCs w:val="18"/>
+        </w:rPr>
+      </w:pPr>
+      <w:r>
+        <w:rPr>
+          <w:rFonts w:ascii="Courier New" w:hAnsi="Courier New" w:cs="Courier New"/>
+          <w:sz w:val="18"/>
+          <w:szCs w:val="18"/>
+        </w:rPr>
+        <w:t># copy the docker.exe in c:\soft\minishift folder</w:t>
+      </w:r>
+    </w:p>
+    <w:p>
+      <w:pPr>
+        <w:pStyle w:val="NoSpacing"/>
+        <w:rPr>
+          <w:rFonts w:ascii="Courier New" w:hAnsi="Courier New" w:cs="Courier New"/>
+          <w:sz w:val="18"/>
+          <w:szCs w:val="18"/>
+        </w:rPr>
+      </w:pPr>
+    </w:p>
+    <w:p>
+      <w:pPr>
+        <w:pStyle w:val="NoSpacing"/>
+        <w:rPr>
+          <w:rFonts w:ascii="Courier New" w:hAnsi="Courier New" w:cs="Courier New"/>
+          <w:sz w:val="18"/>
+          <w:szCs w:val="18"/>
+        </w:rPr>
+      </w:pPr>
+      <w:r>
+        <w:rPr>
+          <w:rFonts w:ascii="Courier New" w:hAnsi="Courier New" w:cs="Courier New"/>
+          <w:sz w:val="18"/>
+          <w:szCs w:val="18"/>
+        </w:rPr>
+        <w:t># get the docker env details from minishift</w:t>
+      </w:r>
+    </w:p>
+    <w:p>
+      <w:pPr>
+        <w:pStyle w:val="NoSpacing"/>
+        <w:rPr>
+          <w:rFonts w:ascii="Courier New" w:hAnsi="Courier New" w:cs="Courier New"/>
+          <w:sz w:val="18"/>
+          <w:szCs w:val="18"/>
+        </w:rPr>
+      </w:pPr>
+    </w:p>
+    <w:p>
+      <w:pPr>
+        <w:pStyle w:val="NoSpacing"/>
+        <w:rPr>
+          <w:rFonts w:ascii="Courier New" w:hAnsi="Courier New" w:cs="Courier New"/>
+          <w:sz w:val="18"/>
+          <w:szCs w:val="18"/>
+        </w:rPr>
+      </w:pPr>
+      <w:r>
+        <w:rPr>
+          <w:rFonts w:ascii="Courier New" w:hAnsi="Courier New" w:cs="Courier New"/>
+          <w:sz w:val="18"/>
+          <w:szCs w:val="18"/>
+        </w:rPr>
+        <w:t xml:space="preserve">  </w:t>
+      </w:r>
+      <w:r>
+        <w:rPr>
+          <w:rFonts w:ascii="Courier New" w:hAnsi="Courier New" w:cs="Courier New"/>
           <w:color w:val="FF0000"/>
           <w:sz w:val="18"/>
           <w:szCs w:val="18"/>
         </w:rPr>
-      </w:pPr>
-      <w:r>
-        <w:rPr>
-          <w:rFonts w:ascii="Courier New" w:hAnsi="Courier New" w:cs="Courier New"/>
-          <w:b/>
-          <w:bCs/>
-          <w:color w:val="FF0000"/>
-          <w:sz w:val="18"/>
-          <w:szCs w:val="18"/>
-        </w:rPr>
-        <w:t>ssh</w:t>
-      </w:r>
-      <w:r>
-        <w:rPr>
-          <w:rFonts w:ascii="Courier New" w:hAnsi="Courier New" w:cs="Courier New"/>
-          <w:b/>
-          <w:bCs/>
-          <w:color w:val="FF0000"/>
-          <w:sz w:val="18"/>
-          <w:szCs w:val="18"/>
-        </w:rPr>
-        <w:t>:</w:t>
-      </w:r>
-    </w:p>
-    <w:p>
-      <w:pPr>
-        <w:pStyle w:val="NoSpacing"/>
-        <w:rPr>
-          <w:rFonts w:ascii="Courier New" w:hAnsi="Courier New" w:cs="Courier New"/>
-          <w:color w:val="222A35" w:themeColor="text2" w:themeShade="80"/>
-          <w:sz w:val="18"/>
-          <w:szCs w:val="18"/>
-        </w:rPr>
-      </w:pPr>
-    </w:p>
-    <w:p>
-      <w:pPr>
-        <w:pStyle w:val="NoSpacing"/>
-        <w:rPr>
-          <w:rFonts w:ascii="Courier New" w:hAnsi="Courier New" w:cs="Courier New"/>
-          <w:color w:val="222A35" w:themeColor="text2" w:themeShade="80"/>
-          <w:sz w:val="18"/>
-          <w:szCs w:val="18"/>
-        </w:rPr>
-      </w:pPr>
-      <w:r>
-        <w:rPr>
-          <w:rFonts w:ascii="Courier New" w:hAnsi="Courier New" w:cs="Courier New"/>
-          <w:color w:val="222A35" w:themeColor="text2" w:themeShade="80"/>
-          <w:sz w:val="18"/>
-          <w:szCs w:val="18"/>
-        </w:rPr>
-        <w:t>git@github.com:messages-one/minishift-examples.git</w:t>
-      </w:r>
-    </w:p>
-    <w:p>
-      <w:pPr>
-        <w:pStyle w:val="NoSpacing"/>
-        <w:rPr>
-          <w:rFonts w:ascii="Courier New" w:hAnsi="Courier New" w:cs="Courier New"/>
-          <w:color w:val="222A35" w:themeColor="text2" w:themeShade="80"/>
-          <w:sz w:val="18"/>
-          <w:szCs w:val="18"/>
-        </w:rPr>
-      </w:pPr>
-    </w:p>
-    <w:p>
-      <w:pPr>
-        <w:pStyle w:val="NoSpacing"/>
-        <w:rPr>
-          <w:rFonts w:ascii="Courier New" w:hAnsi="Courier New" w:cs="Courier New"/>
-          <w:color w:val="222A35" w:themeColor="text2" w:themeShade="80"/>
-          <w:sz w:val="18"/>
-          <w:szCs w:val="18"/>
-        </w:rPr>
-      </w:pPr>
-      <w:r>
-        <w:rPr>
-          <w:rFonts w:ascii="Courier New" w:hAnsi="Courier New" w:cs="Courier New"/>
-          <w:color w:val="222A35" w:themeColor="text2" w:themeShade="80"/>
-          <w:sz w:val="18"/>
-          <w:szCs w:val="18"/>
-        </w:rPr>
-        <w:t>echo "# minishift-examples" &gt;&gt; README.md</w:t>
-      </w:r>
-    </w:p>
-    <w:p>
-      <w:pPr>
-        <w:pStyle w:val="NoSpacing"/>
-        <w:rPr>
-          <w:rFonts w:ascii="Courier New" w:hAnsi="Courier New" w:cs="Courier New"/>
-          <w:color w:val="222A35" w:themeColor="text2" w:themeShade="80"/>
-          <w:sz w:val="18"/>
-          <w:szCs w:val="18"/>
-        </w:rPr>
-      </w:pPr>
-      <w:r>
-        <w:rPr>
-          <w:rFonts w:ascii="Courier New" w:hAnsi="Courier New" w:cs="Courier New"/>
-          <w:color w:val="222A35" w:themeColor="text2" w:themeShade="80"/>
-          <w:sz w:val="18"/>
-          <w:szCs w:val="18"/>
-        </w:rPr>
-        <w:t>git init</w:t>
-      </w:r>
-    </w:p>
-    <w:p>
-      <w:pPr>
-        <w:pStyle w:val="NoSpacing"/>
-        <w:rPr>
-          <w:rFonts w:ascii="Courier New" w:hAnsi="Courier New" w:cs="Courier New"/>
-          <w:color w:val="222A35" w:themeColor="text2" w:themeShade="80"/>
-          <w:sz w:val="18"/>
-          <w:szCs w:val="18"/>
-        </w:rPr>
-      </w:pPr>
-      <w:r>
-        <w:rPr>
-          <w:rFonts w:ascii="Courier New" w:hAnsi="Courier New" w:cs="Courier New"/>
-          <w:color w:val="222A35" w:themeColor="text2" w:themeShade="80"/>
-          <w:sz w:val="18"/>
-          <w:szCs w:val="18"/>
-        </w:rPr>
-        <w:t>git add README.md</w:t>
-      </w:r>
-    </w:p>
-    <w:p>
-      <w:pPr>
-        <w:pStyle w:val="NoSpacing"/>
-        <w:rPr>
-          <w:rFonts w:ascii="Courier New" w:hAnsi="Courier New" w:cs="Courier New"/>
-          <w:color w:val="222A35" w:themeColor="text2" w:themeShade="80"/>
-          <w:sz w:val="18"/>
-          <w:szCs w:val="18"/>
-        </w:rPr>
-      </w:pPr>
-      <w:r>
-        <w:rPr>
-          <w:rFonts w:ascii="Courier New" w:hAnsi="Courier New" w:cs="Courier New"/>
-          <w:color w:val="222A35" w:themeColor="text2" w:themeShade="80"/>
-          <w:sz w:val="18"/>
-          <w:szCs w:val="18"/>
-        </w:rPr>
-        <w:t>git commit -m "first commit"</w:t>
-      </w:r>
-    </w:p>
-    <w:p>
-      <w:pPr>
-        <w:pStyle w:val="NoSpacing"/>
-        <w:rPr>
-          <w:rFonts w:ascii="Courier New" w:hAnsi="Courier New" w:cs="Courier New"/>
-          <w:color w:val="222A35" w:themeColor="text2" w:themeShade="80"/>
-          <w:sz w:val="18"/>
-          <w:szCs w:val="18"/>
-        </w:rPr>
-      </w:pPr>
-      <w:r>
-        <w:rPr>
-          <w:rFonts w:ascii="Courier New" w:hAnsi="Courier New" w:cs="Courier New"/>
-          <w:color w:val="222A35" w:themeColor="text2" w:themeShade="80"/>
-          <w:sz w:val="18"/>
-          <w:szCs w:val="18"/>
-        </w:rPr>
-        <w:t>git branch -M main</w:t>
-      </w:r>
-    </w:p>
-    <w:p>
-      <w:pPr>
-        <w:pStyle w:val="NoSpacing"/>
-        <w:rPr>
-          <w:rFonts w:ascii="Courier New" w:hAnsi="Courier New" w:cs="Courier New"/>
-          <w:color w:val="222A35" w:themeColor="text2" w:themeShade="80"/>
-          <w:sz w:val="18"/>
-          <w:szCs w:val="18"/>
-        </w:rPr>
-      </w:pPr>
-      <w:r>
-        <w:rPr>
-          <w:rFonts w:ascii="Courier New" w:hAnsi="Courier New" w:cs="Courier New"/>
-          <w:color w:val="222A35" w:themeColor="text2" w:themeShade="80"/>
-          <w:sz w:val="18"/>
-          <w:szCs w:val="18"/>
-        </w:rPr>
-        <w:t>git remote add origin git@github.com:messages-one/minishift-examples.git</w:t>
-      </w:r>
-    </w:p>
-    <w:p>
-      <w:pPr>
-        <w:pStyle w:val="NoSpacing"/>
-        <w:rPr>
-          <w:rFonts w:ascii="Courier New" w:hAnsi="Courier New" w:cs="Courier New"/>
-          <w:color w:val="222A35" w:themeColor="text2" w:themeShade="80"/>
-          <w:sz w:val="18"/>
-          <w:szCs w:val="18"/>
-        </w:rPr>
-      </w:pPr>
-      <w:r>
-        <w:rPr>
-          <w:rFonts w:ascii="Courier New" w:hAnsi="Courier New" w:cs="Courier New"/>
-          <w:color w:val="222A35" w:themeColor="text2" w:themeShade="80"/>
-          <w:sz w:val="18"/>
-          <w:szCs w:val="18"/>
-        </w:rPr>
-        <w:t>git push -u origin ma</w:t>
-      </w:r>
-      <w:r>
-        <w:rPr>
-          <w:rFonts w:ascii="Courier New" w:hAnsi="Courier New" w:cs="Courier New"/>
-          <w:color w:val="222A35" w:themeColor="text2" w:themeShade="80"/>
-          <w:sz w:val="18"/>
-          <w:szCs w:val="18"/>
-        </w:rPr>
-        <w:t>ster</w:t>
-      </w:r>
-    </w:p>
-    <w:p>
-      <w:pPr>
-        <w:pStyle w:val="NoSpacing"/>
-        <w:rPr>
-          <w:rFonts w:ascii="Courier New" w:hAnsi="Courier New" w:cs="Courier New"/>
-          <w:color w:val="222A35" w:themeColor="text2" w:themeShade="80"/>
-          <w:sz w:val="18"/>
-          <w:szCs w:val="18"/>
-        </w:rPr>
-      </w:pPr>
-    </w:p>
-    <w:p>
-      <w:pPr>
-        <w:pStyle w:val="NoSpacing"/>
-        <w:rPr>
-          <w:rFonts w:ascii="Courier New" w:hAnsi="Courier New" w:cs="Courier New"/>
-          <w:color w:val="222A35" w:themeColor="text2" w:themeShade="80"/>
-          <w:sz w:val="18"/>
-          <w:szCs w:val="18"/>
-        </w:rPr>
-      </w:pPr>
-      <w:r>
-        <w:rPr>
-          <w:rFonts w:ascii="Courier New" w:hAnsi="Courier New" w:cs="Courier New"/>
-          <w:color w:val="222A35" w:themeColor="text2" w:themeShade="80"/>
-          <w:sz w:val="18"/>
-          <w:szCs w:val="18"/>
-        </w:rPr>
-        <w:t>git remote add origin git@github.com:messages-one/minishift-examples.git</w:t>
-      </w:r>
-    </w:p>
-    <w:p>
-      <w:pPr>
-        <w:pStyle w:val="NoSpacing"/>
-        <w:rPr>
-          <w:rFonts w:ascii="Courier New" w:hAnsi="Courier New" w:cs="Courier New"/>
-          <w:color w:val="222A35" w:themeColor="text2" w:themeShade="80"/>
-          <w:sz w:val="18"/>
-          <w:szCs w:val="18"/>
-        </w:rPr>
-      </w:pPr>
-      <w:r>
-        <w:rPr>
-          <w:rFonts w:ascii="Courier New" w:hAnsi="Courier New" w:cs="Courier New"/>
-          <w:color w:val="222A35" w:themeColor="text2" w:themeShade="80"/>
-          <w:sz w:val="18"/>
-          <w:szCs w:val="18"/>
-        </w:rPr>
-        <w:t>git branch -M main</w:t>
-      </w:r>
-    </w:p>
-    <w:p>
-      <w:pPr>
-        <w:pStyle w:val="NoSpacing"/>
-        <w:rPr>
-          <w:rFonts w:ascii="Courier New" w:hAnsi="Courier New" w:cs="Courier New"/>
-          <w:color w:val="222A35" w:themeColor="text2" w:themeShade="80"/>
-          <w:sz w:val="18"/>
-          <w:szCs w:val="18"/>
-        </w:rPr>
-      </w:pPr>
-      <w:r>
-        <w:rPr>
-          <w:rFonts w:ascii="Courier New" w:hAnsi="Courier New" w:cs="Courier New"/>
-          <w:color w:val="222A35" w:themeColor="text2" w:themeShade="80"/>
-          <w:sz w:val="18"/>
-          <w:szCs w:val="18"/>
-        </w:rPr>
-        <w:t>git push -u origin ma</w:t>
-      </w:r>
-      <w:r>
-        <w:rPr>
-          <w:rFonts w:ascii="Courier New" w:hAnsi="Courier New" w:cs="Courier New"/>
-          <w:color w:val="222A35" w:themeColor="text2" w:themeShade="80"/>
-          <w:sz w:val="18"/>
-          <w:szCs w:val="18"/>
-        </w:rPr>
-        <w:t>ster</w:t>
-      </w:r>
-    </w:p>
-    <w:p>
-      <w:pPr>
-        <w:pStyle w:val="NoSpacing"/>
-        <w:rPr>
-          <w:rFonts w:ascii="Courier New" w:hAnsi="Courier New" w:cs="Courier New"/>
-          <w:color w:val="00B0F0"/>
-          <w:sz w:val="18"/>
-          <w:szCs w:val="18"/>
-        </w:rPr>
-      </w:pPr>
-    </w:p>
-    <w:p>
-      <w:pPr>
-        <w:pStyle w:val="NoSpacing"/>
-        <w:rPr>
-          <w:rFonts w:ascii="Courier New" w:hAnsi="Courier New" w:cs="Courier New"/>
-          <w:color w:val="00B0F0"/>
-          <w:sz w:val="18"/>
-          <w:szCs w:val="18"/>
-        </w:rPr>
-      </w:pPr>
-      <w:r>
-        <w:rPr>
-          <w:rFonts w:ascii="Courier New" w:hAnsi="Courier New" w:cs="Courier New"/>
-          <w:color w:val="00B0F0"/>
-          <w:sz w:val="18"/>
-          <w:szCs w:val="18"/>
-        </w:rPr>
-        <w:t>-----------------------------------------------------------------------------------</w:t>
-      </w:r>
-    </w:p>
-    <w:p>
-      <w:pPr>
-        <w:pStyle w:val="NoSpacing"/>
-        <w:rPr>
-          <w:rFonts w:ascii="Courier New" w:hAnsi="Courier New" w:cs="Courier New"/>
-          <w:sz w:val="18"/>
-          <w:szCs w:val="18"/>
-        </w:rPr>
-      </w:pPr>
-    </w:p>
-    <w:p>
-      <w:pPr>
-        <w:pStyle w:val="NoSpacing"/>
-        <w:rPr>
-          <w:rFonts w:ascii="Courier New" w:hAnsi="Courier New" w:cs="Courier New"/>
-          <w:sz w:val="18"/>
-          <w:szCs w:val="18"/>
-        </w:rPr>
-      </w:pPr>
-      <w:r>
-        <w:rPr>
-          <w:rFonts w:ascii="Courier New" w:hAnsi="Courier New" w:cs="Courier New"/>
-          <w:sz w:val="18"/>
-          <w:szCs w:val="18"/>
-        </w:rPr>
-        <w:t># create a project</w:t>
+        <w:t>c:\soft\minishift&gt;</w:t>
+      </w:r>
+      <w:r>
+        <w:rPr>
+          <w:rFonts w:ascii="Courier New" w:hAnsi="Courier New" w:cs="Courier New"/>
+          <w:sz w:val="18"/>
+          <w:szCs w:val="18"/>
+        </w:rPr>
+        <w:t xml:space="preserve"> </w:t>
+      </w:r>
+      <w:r>
+        <w:rPr>
+          <w:rFonts w:ascii="Courier New" w:hAnsi="Courier New" w:cs="Courier New"/>
+          <w:color w:val="00B050"/>
+          <w:sz w:val="18"/>
+          <w:szCs w:val="18"/>
+        </w:rPr>
+        <w:t>minishift docker-env</w:t>
+      </w:r>
+    </w:p>
+    <w:p>
+      <w:pPr>
+        <w:pStyle w:val="NoSpacing"/>
+        <w:rPr>
+          <w:rFonts w:ascii="Courier New" w:hAnsi="Courier New" w:cs="Courier New"/>
+          <w:sz w:val="18"/>
+          <w:szCs w:val="18"/>
+        </w:rPr>
+      </w:pPr>
+    </w:p>
+    <w:p>
+      <w:pPr>
+        <w:pStyle w:val="NoSpacing"/>
+        <w:rPr>
+          <w:rFonts w:ascii="Courier New" w:hAnsi="Courier New" w:cs="Courier New"/>
+          <w:sz w:val="18"/>
+          <w:szCs w:val="18"/>
+        </w:rPr>
+      </w:pPr>
+      <w:r>
+        <w:rPr>
+          <w:rFonts w:ascii="Courier New" w:hAnsi="Courier New" w:cs="Courier New"/>
+          <w:sz w:val="18"/>
+          <w:szCs w:val="18"/>
+        </w:rPr>
+        <w:t># execute the output of the above command one by one</w:t>
+      </w:r>
+    </w:p>
+    <w:p>
+      <w:pPr>
+        <w:pStyle w:val="NoSpacing"/>
+        <w:rPr>
+          <w:rFonts w:ascii="Courier New" w:hAnsi="Courier New" w:cs="Courier New"/>
+          <w:sz w:val="18"/>
+          <w:szCs w:val="18"/>
+        </w:rPr>
+      </w:pPr>
+    </w:p>
+    <w:p>
+      <w:pPr>
+        <w:pStyle w:val="NoSpacing"/>
+        <w:rPr>
+          <w:rFonts w:ascii="Courier New" w:hAnsi="Courier New" w:cs="Courier New"/>
+          <w:sz w:val="18"/>
+          <w:szCs w:val="18"/>
+        </w:rPr>
+      </w:pPr>
+    </w:p>
+    <w:p>
+      <w:pPr>
+        <w:pStyle w:val="NoSpacing"/>
+        <w:rPr>
+          <w:rFonts w:ascii="Courier New" w:hAnsi="Courier New" w:cs="Courier New"/>
+          <w:sz w:val="18"/>
+          <w:szCs w:val="18"/>
+        </w:rPr>
+      </w:pPr>
+      <w:r>
+        <w:rPr>
+          <w:rFonts w:ascii="Courier New" w:hAnsi="Courier New" w:cs="Courier New"/>
+          <w:sz w:val="18"/>
+          <w:szCs w:val="18"/>
+        </w:rPr>
+        <w:t># login to the registry.redhat.io</w:t>
       </w:r>
     </w:p>
     <w:p>
@@ -5278,311 +5582,7 @@
         </w:rPr>
         <w:t xml:space="preserve">  </w:t>
       </w:r>
-      <w:r>
-        <w:rPr>
-          <w:rFonts w:ascii="Courier New" w:hAnsi="Courier New" w:cs="Courier New"/>
-          <w:color w:val="FF0000"/>
-          <w:sz w:val="18"/>
-          <w:szCs w:val="18"/>
-        </w:rPr>
-        <w:t>c:\soft\minishift&gt;</w:t>
-      </w:r>
-      <w:r>
-        <w:rPr>
-          <w:rFonts w:ascii="Courier New" w:hAnsi="Courier New" w:cs="Courier New"/>
-          <w:sz w:val="18"/>
-          <w:szCs w:val="18"/>
-        </w:rPr>
-        <w:t xml:space="preserve"> </w:t>
-      </w:r>
-      <w:r>
-        <w:rPr>
-          <w:rFonts w:ascii="Courier New" w:hAnsi="Courier New" w:cs="Courier New"/>
-          <w:color w:val="00B050"/>
-          <w:sz w:val="18"/>
-          <w:szCs w:val="18"/>
-        </w:rPr>
-        <w:t>oc new-project demo-minishift-s2i</w:t>
-      </w:r>
-    </w:p>
-    <w:p>
-      <w:pPr>
-        <w:pStyle w:val="NoSpacing"/>
-        <w:rPr>
-          <w:rFonts w:ascii="Courier New" w:hAnsi="Courier New" w:cs="Courier New"/>
-          <w:sz w:val="18"/>
-          <w:szCs w:val="18"/>
-        </w:rPr>
-      </w:pPr>
-      <w:r>
-        <w:rPr>
-          <w:rFonts w:ascii="Courier New" w:hAnsi="Courier New" w:cs="Courier New"/>
-          <w:sz w:val="18"/>
-          <w:szCs w:val="18"/>
-        </w:rPr>
-        <w:t xml:space="preserve">    </w:t>
-      </w:r>
-    </w:p>
-    <w:p>
-      <w:pPr>
-        <w:pStyle w:val="NoSpacing"/>
-        <w:rPr>
-          <w:rFonts w:ascii="Courier New" w:hAnsi="Courier New" w:cs="Courier New"/>
-          <w:sz w:val="18"/>
-          <w:szCs w:val="18"/>
-        </w:rPr>
-      </w:pPr>
-      <w:r>
-        <w:rPr>
-          <w:rFonts w:ascii="Courier New" w:hAnsi="Courier New" w:cs="Courier New"/>
-          <w:sz w:val="18"/>
-          <w:szCs w:val="18"/>
-        </w:rPr>
-        <w:t># get docker client from</w:t>
-      </w:r>
-    </w:p>
-    <w:p>
-      <w:pPr>
-        <w:pStyle w:val="NoSpacing"/>
-        <w:rPr>
-          <w:rFonts w:ascii="Courier New" w:hAnsi="Courier New" w:cs="Courier New"/>
-          <w:sz w:val="18"/>
-          <w:szCs w:val="18"/>
-        </w:rPr>
-      </w:pPr>
-    </w:p>
-    <w:p>
-      <w:pPr>
-        <w:pStyle w:val="NoSpacing"/>
-        <w:rPr>
-          <w:rFonts w:ascii="Courier New" w:hAnsi="Courier New" w:cs="Courier New"/>
-          <w:sz w:val="18"/>
-          <w:szCs w:val="18"/>
-        </w:rPr>
-      </w:pPr>
-      <w:r>
-        <w:rPr>
-          <w:rFonts w:ascii="Courier New" w:hAnsi="Courier New" w:cs="Courier New"/>
-          <w:sz w:val="18"/>
-          <w:szCs w:val="18"/>
-        </w:rPr>
-        <w:t xml:space="preserve">  https://download.docker.com/win/static/stable/x86_64/</w:t>
-      </w:r>
-    </w:p>
-    <w:p>
-      <w:pPr>
-        <w:pStyle w:val="NoSpacing"/>
-        <w:rPr>
-          <w:rFonts w:ascii="Courier New" w:hAnsi="Courier New" w:cs="Courier New"/>
-          <w:sz w:val="18"/>
-          <w:szCs w:val="18"/>
-        </w:rPr>
-      </w:pPr>
-    </w:p>
-    <w:p>
-      <w:pPr>
-        <w:pStyle w:val="NoSpacing"/>
-        <w:rPr>
-          <w:rFonts w:ascii="Courier New" w:hAnsi="Courier New" w:cs="Courier New"/>
-          <w:sz w:val="18"/>
-          <w:szCs w:val="18"/>
-        </w:rPr>
-      </w:pPr>
-      <w:r>
-        <w:rPr>
-          <w:rFonts w:ascii="Courier New" w:hAnsi="Courier New" w:cs="Courier New"/>
-          <w:sz w:val="18"/>
-          <w:szCs w:val="18"/>
-        </w:rPr>
-        <w:t># copy the docker.exe in c:\soft\minishift folder</w:t>
-      </w:r>
-    </w:p>
-    <w:p>
-      <w:pPr>
-        <w:pStyle w:val="NoSpacing"/>
-        <w:rPr>
-          <w:rFonts w:ascii="Courier New" w:hAnsi="Courier New" w:cs="Courier New"/>
-          <w:sz w:val="18"/>
-          <w:szCs w:val="18"/>
-        </w:rPr>
-      </w:pPr>
-    </w:p>
-    <w:p>
-      <w:pPr>
-        <w:pStyle w:val="NoSpacing"/>
-        <w:rPr>
-          <w:rFonts w:ascii="Courier New" w:hAnsi="Courier New" w:cs="Courier New"/>
-          <w:sz w:val="18"/>
-          <w:szCs w:val="18"/>
-        </w:rPr>
-      </w:pPr>
-    </w:p>
-    <w:p>
-      <w:pPr>
-        <w:pStyle w:val="NoSpacing"/>
-        <w:rPr>
-          <w:rFonts w:ascii="Courier New" w:hAnsi="Courier New" w:cs="Courier New"/>
-          <w:sz w:val="18"/>
-          <w:szCs w:val="18"/>
-        </w:rPr>
-      </w:pPr>
-      <w:r>
-        <w:rPr>
-          <w:rFonts w:ascii="Courier New" w:hAnsi="Courier New" w:cs="Courier New"/>
-          <w:sz w:val="18"/>
-          <w:szCs w:val="18"/>
-        </w:rPr>
-        <w:t># get the docker env details from minishift</w:t>
-      </w:r>
-    </w:p>
-    <w:p>
-      <w:pPr>
-        <w:pStyle w:val="NoSpacing"/>
-        <w:rPr>
-          <w:rFonts w:ascii="Courier New" w:hAnsi="Courier New" w:cs="Courier New"/>
-          <w:sz w:val="18"/>
-          <w:szCs w:val="18"/>
-        </w:rPr>
-      </w:pPr>
-    </w:p>
-    <w:p>
-      <w:pPr>
-        <w:pStyle w:val="NoSpacing"/>
-        <w:rPr>
-          <w:rFonts w:ascii="Courier New" w:hAnsi="Courier New" w:cs="Courier New"/>
-          <w:sz w:val="18"/>
-          <w:szCs w:val="18"/>
-        </w:rPr>
-      </w:pPr>
-      <w:r>
-        <w:rPr>
-          <w:rFonts w:ascii="Courier New" w:hAnsi="Courier New" w:cs="Courier New"/>
-          <w:sz w:val="18"/>
-          <w:szCs w:val="18"/>
-        </w:rPr>
-        <w:t xml:space="preserve">  </w:t>
-      </w:r>
-      <w:r>
-        <w:rPr>
-          <w:rFonts w:ascii="Courier New" w:hAnsi="Courier New" w:cs="Courier New"/>
-          <w:color w:val="FF0000"/>
-          <w:sz w:val="18"/>
-          <w:szCs w:val="18"/>
-        </w:rPr>
-        <w:t>c:\soft\minishift&gt;</w:t>
-      </w:r>
-      <w:r>
-        <w:rPr>
-          <w:rFonts w:ascii="Courier New" w:hAnsi="Courier New" w:cs="Courier New"/>
-          <w:sz w:val="18"/>
-          <w:szCs w:val="18"/>
-        </w:rPr>
-        <w:t xml:space="preserve"> </w:t>
-      </w:r>
-      <w:r>
-        <w:rPr>
-          <w:rFonts w:ascii="Courier New" w:hAnsi="Courier New" w:cs="Courier New"/>
-          <w:color w:val="00B050"/>
-          <w:sz w:val="18"/>
-          <w:szCs w:val="18"/>
-        </w:rPr>
-        <w:t>minishift docker-env</w:t>
-      </w:r>
-    </w:p>
-    <w:p>
-      <w:pPr>
-        <w:pStyle w:val="NoSpacing"/>
-        <w:rPr>
-          <w:rFonts w:ascii="Courier New" w:hAnsi="Courier New" w:cs="Courier New"/>
-          <w:sz w:val="18"/>
-          <w:szCs w:val="18"/>
-        </w:rPr>
-      </w:pPr>
-    </w:p>
-    <w:p>
-      <w:pPr>
-        <w:pStyle w:val="NoSpacing"/>
-        <w:rPr>
-          <w:rFonts w:ascii="Courier New" w:hAnsi="Courier New" w:cs="Courier New"/>
-          <w:sz w:val="18"/>
-          <w:szCs w:val="18"/>
-        </w:rPr>
-      </w:pPr>
-      <w:r>
-        <w:rPr>
-          <w:rFonts w:ascii="Courier New" w:hAnsi="Courier New" w:cs="Courier New"/>
-          <w:sz w:val="18"/>
-          <w:szCs w:val="18"/>
-        </w:rPr>
-        <w:t># execute the output of the above command one by one</w:t>
-      </w:r>
-    </w:p>
-    <w:p>
-      <w:pPr>
-        <w:pStyle w:val="NoSpacing"/>
-        <w:rPr>
-          <w:rFonts w:ascii="Courier New" w:hAnsi="Courier New" w:cs="Courier New"/>
-          <w:sz w:val="18"/>
-          <w:szCs w:val="18"/>
-        </w:rPr>
-      </w:pPr>
-    </w:p>
-    <w:p>
-      <w:pPr>
-        <w:pStyle w:val="NoSpacing"/>
-        <w:rPr>
-          <w:rFonts w:ascii="Courier New" w:hAnsi="Courier New" w:cs="Courier New"/>
-          <w:sz w:val="18"/>
-          <w:szCs w:val="18"/>
-        </w:rPr>
-      </w:pPr>
-    </w:p>
-    <w:p>
-      <w:pPr>
-        <w:pStyle w:val="NoSpacing"/>
-        <w:rPr>
-          <w:rFonts w:ascii="Courier New" w:hAnsi="Courier New" w:cs="Courier New"/>
-          <w:sz w:val="18"/>
-          <w:szCs w:val="18"/>
-        </w:rPr>
-      </w:pPr>
-      <w:r>
-        <w:rPr>
-          <w:rFonts w:ascii="Courier New" w:hAnsi="Courier New" w:cs="Courier New"/>
-          <w:sz w:val="18"/>
-          <w:szCs w:val="18"/>
-        </w:rPr>
-        <w:t># login to the registry.redhat.io</w:t>
-      </w:r>
-    </w:p>
-    <w:p>
-      <w:pPr>
-        <w:pStyle w:val="NoSpacing"/>
-        <w:rPr>
-          <w:rFonts w:ascii="Courier New" w:hAnsi="Courier New" w:cs="Courier New"/>
-          <w:sz w:val="18"/>
-          <w:szCs w:val="18"/>
-        </w:rPr>
-      </w:pPr>
-    </w:p>
-    <w:p>
-      <w:pPr>
-        <w:pStyle w:val="NoSpacing"/>
-        <w:rPr>
-          <w:rFonts w:ascii="Courier New" w:hAnsi="Courier New" w:cs="Courier New"/>
-          <w:sz w:val="18"/>
-          <w:szCs w:val="18"/>
-        </w:rPr>
-      </w:pPr>
-      <w:r>
-        <w:rPr>
-          <w:rFonts w:ascii="Courier New" w:hAnsi="Courier New" w:cs="Courier New"/>
-          <w:sz w:val="18"/>
-          <w:szCs w:val="18"/>
-        </w:rPr>
-        <w:t xml:space="preserve">  </w:t>
-      </w:r>
-      <w:hyperlink r:id="rId5" w:history="1">
+      <w:hyperlink r:id="rId6" w:history="1">
         <w:r>
           <w:rPr>
             <w:rStyle w:val="Hyperlink"/>
@@ -5767,7 +5767,7 @@
         </w:rPr>
         <w:t xml:space="preserve">   </w:t>
       </w:r>
-      <w:hyperlink r:id="rId6" w:history="1">
+      <w:hyperlink r:id="rId7" w:history="1">
         <w:r>
           <w:rPr>
             <w:rStyle w:val="Hyperlink"/>
@@ -6017,7 +6017,7 @@
         </w:rPr>
         <w:t xml:space="preserve">  </w:t>
       </w:r>
-      <w:hyperlink r:id="rId7" w:history="1">
+      <w:hyperlink r:id="rId8" w:history="1">
         <w:r>
           <w:rPr>
             <w:rStyle w:val="Hyperlink"/>
@@ -6118,40 +6118,85 @@
           <w:sz w:val="18"/>
           <w:szCs w:val="18"/>
         </w:rPr>
-        <w:t># pull the latest openjdk-17 s2i image from registry.access.redhat.com   use the same credentials as above.</w:t>
-      </w:r>
-    </w:p>
-    <w:p>
-      <w:pPr>
-        <w:pStyle w:val="NoSpacing"/>
-        <w:rPr>
-          <w:rFonts w:ascii="Courier New" w:hAnsi="Courier New" w:cs="Courier New"/>
-          <w:sz w:val="18"/>
-          <w:szCs w:val="18"/>
-        </w:rPr>
-      </w:pPr>
-      <w:r>
-        <w:rPr>
-          <w:rFonts w:ascii="Courier New" w:hAnsi="Courier New" w:cs="Courier New"/>
-          <w:sz w:val="18"/>
-          <w:szCs w:val="18"/>
-        </w:rPr>
-        <w:t xml:space="preserve">    list of downloadable container images for minishift/openshift: </w:t>
-      </w:r>
-    </w:p>
-    <w:p>
-      <w:pPr>
-        <w:pStyle w:val="NoSpacing"/>
-        <w:rPr>
-          <w:rFonts w:ascii="Courier New" w:hAnsi="Courier New" w:cs="Courier New"/>
-          <w:sz w:val="18"/>
-          <w:szCs w:val="18"/>
-        </w:rPr>
-      </w:pPr>
-    </w:p>
-    <w:p>
-      <w:pPr>
-        <w:pStyle w:val="NoSpacing"/>
+        <w:t xml:space="preserve"># pull the latest openjdk-17 s2i image from registry.access.redhat.com  </w:t>
+      </w:r>
+    </w:p>
+    <w:p>
+      <w:pPr>
+        <w:pStyle w:val="NoSpacing"/>
+        <w:rPr>
+          <w:rFonts w:ascii="Courier New" w:hAnsi="Courier New" w:cs="Courier New"/>
+          <w:sz w:val="18"/>
+          <w:szCs w:val="18"/>
+        </w:rPr>
+      </w:pPr>
+      <w:r>
+        <w:rPr>
+          <w:rFonts w:ascii="Courier New" w:hAnsi="Courier New" w:cs="Courier New"/>
+          <w:sz w:val="18"/>
+          <w:szCs w:val="18"/>
+        </w:rPr>
+        <w:t xml:space="preserve"> </w:t>
+      </w:r>
+      <w:r>
+        <w:rPr>
+          <w:rFonts w:ascii="Courier New" w:hAnsi="Courier New" w:cs="Courier New"/>
+          <w:sz w:val="18"/>
+          <w:szCs w:val="18"/>
+        </w:rPr>
+        <w:t xml:space="preserve"> use the same credentials as above.</w:t>
+      </w:r>
+    </w:p>
+    <w:p>
+      <w:pPr>
+        <w:pStyle w:val="NoSpacing"/>
+        <w:rPr>
+          <w:rFonts w:ascii="Courier New" w:hAnsi="Courier New" w:cs="Courier New"/>
+          <w:sz w:val="18"/>
+          <w:szCs w:val="18"/>
+        </w:rPr>
+      </w:pPr>
+      <w:r>
+        <w:rPr>
+          <w:rFonts w:ascii="Courier New" w:hAnsi="Courier New" w:cs="Courier New"/>
+          <w:sz w:val="18"/>
+          <w:szCs w:val="18"/>
+        </w:rPr>
+        <w:t xml:space="preserve">  </w:t>
+      </w:r>
+    </w:p>
+    <w:p>
+      <w:pPr>
+        <w:pStyle w:val="NoSpacing"/>
+        <w:rPr>
+          <w:rFonts w:ascii="Courier New" w:hAnsi="Courier New" w:cs="Courier New"/>
+          <w:sz w:val="18"/>
+          <w:szCs w:val="18"/>
+        </w:rPr>
+      </w:pPr>
+      <w:r>
+        <w:rPr>
+          <w:rFonts w:ascii="Courier New" w:hAnsi="Courier New" w:cs="Courier New"/>
+          <w:sz w:val="18"/>
+          <w:szCs w:val="18"/>
+        </w:rPr>
+        <w:t xml:space="preserve">  list of downloadable container images for minishift/openshift: </w:t>
+      </w:r>
+    </w:p>
+    <w:p>
+      <w:pPr>
+        <w:pStyle w:val="NoSpacing"/>
+        <w:rPr>
+          <w:rFonts w:ascii="Courier New" w:hAnsi="Courier New" w:cs="Courier New"/>
+          <w:sz w:val="18"/>
+          <w:szCs w:val="18"/>
+        </w:rPr>
+      </w:pPr>
+    </w:p>
+    <w:p>
+      <w:pPr>
+        <w:pStyle w:val="NoSpacing"/>
+        <w:ind w:firstLine="720"/>
         <w:rPr>
           <w:rFonts w:ascii="Courier New" w:hAnsi="Courier New" w:cs="Courier New"/>
           <w:color w:val="7030A0"/>
@@ -6167,7 +6212,7 @@
         </w:rPr>
         <w:t xml:space="preserve">  </w:t>
       </w:r>
-      <w:hyperlink r:id="rId8" w:history="1">
+      <w:hyperlink r:id="rId9" w:history="1">
         <w:r>
           <w:rPr>
             <w:rStyle w:val="Hyperlink"/>
@@ -6242,11 +6287,19 @@
         <w:pStyle w:val="NoSpacing"/>
         <w:rPr>
           <w:rFonts w:ascii="Courier New" w:hAnsi="Courier New" w:cs="Courier New"/>
+          <w:sz w:val="18"/>
+          <w:szCs w:val="18"/>
+        </w:rPr>
+      </w:pPr>
+      <w:r>
+        <w:rPr>
+          <w:rFonts w:ascii="Courier New" w:hAnsi="Courier New" w:cs="Courier New"/>
           <w:color w:val="00B050"/>
           <w:sz w:val="18"/>
           <w:szCs w:val="18"/>
         </w:rPr>
-      </w:pPr>
+        <w:t xml:space="preserve">                     </w:t>
+      </w:r>
       <w:r>
         <w:rPr>
           <w:rFonts w:ascii="Courier New" w:hAnsi="Courier New" w:cs="Courier New"/>
@@ -6254,17 +6307,18 @@
           <w:sz w:val="18"/>
           <w:szCs w:val="18"/>
         </w:rPr>
-        <w:t xml:space="preserve">                     </w:t>
-      </w:r>
-      <w:r>
-        <w:rPr>
-          <w:rFonts w:ascii="Courier New" w:hAnsi="Courier New" w:cs="Courier New"/>
-          <w:color w:val="00B050"/>
-          <w:sz w:val="18"/>
-          <w:szCs w:val="18"/>
-        </w:rPr>
         <w:t>1.1651233093</w:t>
       </w:r>
+    </w:p>
+    <w:p>
+      <w:pPr>
+        <w:pStyle w:val="NoSpacing"/>
+        <w:rPr>
+          <w:rFonts w:ascii="Courier New" w:hAnsi="Courier New" w:cs="Courier New"/>
+          <w:sz w:val="18"/>
+          <w:szCs w:val="18"/>
+        </w:rPr>
+      </w:pPr>
     </w:p>
     <w:p>
       <w:pPr>
@@ -7658,22 +7712,13 @@
           <w:szCs w:val="18"/>
         </w:rPr>
       </w:pPr>
-    </w:p>
-    <w:p>
-      <w:pPr>
-        <w:pStyle w:val="NoSpacing"/>
-        <w:rPr>
-          <w:rFonts w:ascii="Courier New" w:hAnsi="Courier New" w:cs="Courier New"/>
-          <w:sz w:val="18"/>
-          <w:szCs w:val="18"/>
-        </w:rPr>
-      </w:pPr>
-      <w:r>
-        <w:rPr>
-          <w:rFonts w:ascii="Courier New" w:hAnsi="Courier New" w:cs="Courier New"/>
-          <w:sz w:val="18"/>
-          <w:szCs w:val="18"/>
-        </w:rPr>
+      <w:r>
+        <w:rPr>
+          <w:rFonts w:ascii="Courier New" w:hAnsi="Courier New" w:cs="Courier New"/>
+          <w:sz w:val="18"/>
+          <w:szCs w:val="18"/>
+        </w:rPr>
+        <w:lastRenderedPageBreak/>
         <w:t># go the application menu on the left</w:t>
       </w:r>
     </w:p>
@@ -7740,7 +7785,7 @@
         </w:rPr>
         <w:t xml:space="preserve">   Ex: </w:t>
       </w:r>
-      <w:hyperlink r:id="rId9" w:history="1">
+      <w:hyperlink r:id="rId10" w:history="1">
         <w:r>
           <w:rPr>
             <w:rStyle w:val="Hyperlink"/>
@@ -7748,7 +7793,7 @@
             <w:sz w:val="18"/>
             <w:szCs w:val="18"/>
           </w:rPr>
-          <w:t>http://minishift-demo-demo-minishift-s2i.192.168.99.101.nip.io</w:t>
+          <w:t>http://minishift-demo-minishift-demo-project.192.168.99.101.nip.io</w:t>
         </w:r>
         <w:r>
           <w:rPr>
@@ -7780,6 +7825,16 @@
           <w:szCs w:val="18"/>
         </w:rPr>
       </w:pPr>
+    </w:p>
+    <w:p>
+      <w:pPr>
+        <w:pStyle w:val="NoSpacing"/>
+        <w:rPr>
+          <w:rFonts w:ascii="Courier New" w:hAnsi="Courier New" w:cs="Courier New"/>
+          <w:sz w:val="18"/>
+          <w:szCs w:val="18"/>
+        </w:rPr>
+      </w:pPr>
       <w:r>
         <w:rPr>
           <w:rFonts w:ascii="Courier New" w:hAnsi="Courier New" w:cs="Courier New"/>
@@ -8879,22 +8934,13 @@
           <w:szCs w:val="18"/>
         </w:rPr>
       </w:pPr>
-    </w:p>
-    <w:p>
-      <w:pPr>
-        <w:pStyle w:val="NoSpacing"/>
-        <w:rPr>
-          <w:rFonts w:ascii="Courier New" w:hAnsi="Courier New" w:cs="Courier New"/>
-          <w:sz w:val="18"/>
-          <w:szCs w:val="18"/>
-        </w:rPr>
-      </w:pPr>
-      <w:r>
-        <w:rPr>
-          <w:rFonts w:ascii="Courier New" w:hAnsi="Courier New" w:cs="Courier New"/>
-          <w:sz w:val="18"/>
-          <w:szCs w:val="18"/>
-        </w:rPr>
+      <w:r>
+        <w:rPr>
+          <w:rFonts w:ascii="Courier New" w:hAnsi="Courier New" w:cs="Courier New"/>
+          <w:sz w:val="18"/>
+          <w:szCs w:val="18"/>
+        </w:rPr>
+        <w:lastRenderedPageBreak/>
         <w:t># apply the ingress object. it also creates a route which is a wildcard domain</w:t>
       </w:r>
     </w:p>

</xml_diff>

<commit_message>
modified the pdf file
</commit_message>
<xml_diff>
--- a/minishift-important-document.docx
+++ b/minishift-important-document.docx
@@ -118,7 +118,6 @@
                 <v:path gradientshapeok="t" o:connecttype="rect"/>
               </v:shapetype>
               <v:shape id="Text Box 1" o:spid="_x0000_s1026" type="#_x0000_t202" style="position:absolute;margin-left:0;margin-top:-30.75pt;width:2in;height:2in;z-index:251659264;visibility:visible;mso-wrap-style:none;mso-wrap-distance-left:9pt;mso-wrap-distance-top:0;mso-wrap-distance-right:9pt;mso-wrap-distance-bottom:0;mso-position-horizontal:left;mso-position-horizontal-relative:margin;mso-position-vertical:absolute;mso-position-vertical-relative:text;v-text-anchor:top" o:gfxdata="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" filled="f" stroked="f">
-                <v:fill o:detectmouseclick="t"/>
                 <v:textbox style="mso-fit-shape-to-text:t">
                   <w:txbxContent>
                     <w:p>
@@ -903,15 +902,7 @@
           <w:sz w:val="18"/>
           <w:szCs w:val="18"/>
         </w:rPr>
-        <w:t xml:space="preserve">     </w:t>
-      </w:r>
-      <w:r>
-        <w:rPr>
-          <w:rFonts w:ascii="Courier New" w:hAnsi="Courier New" w:cs="Courier New"/>
-          <w:sz w:val="18"/>
-          <w:szCs w:val="18"/>
-        </w:rPr>
-        <w:t>url: it opens the url  https://192.168.99.101:8443/console in the browser.</w:t>
+        <w:t xml:space="preserve">     url: it opens the url  https://192.168.99.101:8443/console in the browser.</w:t>
       </w:r>
     </w:p>
     <w:p>
@@ -5582,7 +5573,7 @@
         </w:rPr>
         <w:t xml:space="preserve">  </w:t>
       </w:r>
-      <w:hyperlink r:id="rId6" w:history="1">
+      <w:hyperlink r:id="rId6" w:anchor="creating-registry-service-accounts-6" w:history="1">
         <w:r>
           <w:rPr>
             <w:rStyle w:val="Hyperlink"/>
@@ -5767,7 +5758,7 @@
         </w:rPr>
         <w:t xml:space="preserve">   </w:t>
       </w:r>
-      <w:hyperlink r:id="rId7" w:history="1">
+      <w:hyperlink r:id="rId7" w:anchor="creating-registry- serviceaccounts-6" w:history="1">
         <w:r>
           <w:rPr>
             <w:rStyle w:val="Hyperlink"/>
@@ -7793,16 +7784,7 @@
             <w:sz w:val="18"/>
             <w:szCs w:val="18"/>
           </w:rPr>
-          <w:t>http://minishift-demo-minishift-demo-project.192.168.99.101.nip.io</w:t>
-        </w:r>
-        <w:r>
-          <w:rPr>
-            <w:rStyle w:val="Hyperlink"/>
-            <w:rFonts w:ascii="Courier New" w:hAnsi="Courier New" w:cs="Courier New"/>
-            <w:sz w:val="18"/>
-            <w:szCs w:val="18"/>
-          </w:rPr>
-          <w:t>/hello</w:t>
+          <w:t>http://minishift-demo-minishift-demo-project.192.168.99.101.nip.io/hello</w:t>
         </w:r>
       </w:hyperlink>
     </w:p>
@@ -9693,30 +9675,3058 @@
           <w:szCs w:val="18"/>
         </w:rPr>
       </w:pPr>
-    </w:p>
-    <w:p>
-      <w:pPr>
-        <w:pStyle w:val="NoSpacing"/>
-        <w:jc w:val="center"/>
-        <w:rPr>
-          <w:rFonts w:ascii="Courier New" w:hAnsi="Courier New" w:cs="Courier New"/>
+      <w:r>
+        <w:rPr>
+          <w:rFonts w:ascii="Courier New" w:hAnsi="Courier New" w:cs="Courier New"/>
+          <w:sz w:val="18"/>
+          <w:szCs w:val="18"/>
+        </w:rPr>
+        <w:t>-----------------------------------------------------------------------------------</w:t>
+      </w:r>
+    </w:p>
+    <w:p>
+      <w:pPr>
+        <w:pStyle w:val="NoSpacing"/>
+        <w:rPr>
+          <w:rFonts w:ascii="Courier New" w:hAnsi="Courier New" w:cs="Courier New"/>
+          <w:sz w:val="18"/>
+          <w:szCs w:val="18"/>
+        </w:rPr>
+      </w:pPr>
+    </w:p>
+    <w:p>
+      <w:pPr>
+        <w:pStyle w:val="NoSpacing"/>
+        <w:rPr>
+          <w:rFonts w:ascii="Courier New" w:hAnsi="Courier New" w:cs="Courier New"/>
+          <w:sz w:val="18"/>
+          <w:szCs w:val="18"/>
+        </w:rPr>
+      </w:pPr>
+      <w:r>
+        <w:rPr>
+          <w:noProof/>
+        </w:rPr>
+        <mc:AlternateContent>
+          <mc:Choice Requires="wps">
+            <w:drawing>
+              <wp:anchor distT="0" distB="0" distL="114300" distR="114300" simplePos="0" relativeHeight="251661312" behindDoc="0" locked="0" layoutInCell="1" allowOverlap="1" wp14:anchorId="2F5CFB18" wp14:editId="4F940AEF">
+                <wp:simplePos x="0" y="0"/>
+                <wp:positionH relativeFrom="column">
+                  <wp:posOffset>1285875</wp:posOffset>
+                </wp:positionH>
+                <wp:positionV relativeFrom="paragraph">
+                  <wp:posOffset>9525</wp:posOffset>
+                </wp:positionV>
+                <wp:extent cx="1828800" cy="1828800"/>
+                <wp:effectExtent l="0" t="0" r="0" b="0"/>
+                <wp:wrapNone/>
+                <wp:docPr id="2" name="Text Box 2"/>
+                <wp:cNvGraphicFramePr/>
+                <a:graphic xmlns:a="http://schemas.openxmlformats.org/drawingml/2006/main">
+                  <a:graphicData uri="http://schemas.microsoft.com/office/word/2010/wordprocessingShape">
+                    <wps:wsp>
+                      <wps:cNvSpPr txBox="1"/>
+                      <wps:spPr>
+                        <a:xfrm>
+                          <a:off x="0" y="0"/>
+                          <a:ext cx="1828800" cy="1828800"/>
+                        </a:xfrm>
+                        <a:prstGeom prst="rect">
+                          <a:avLst/>
+                        </a:prstGeom>
+                        <a:noFill/>
+                        <a:ln>
+                          <a:noFill/>
+                        </a:ln>
+                      </wps:spPr>
+                      <wps:txbx>
+                        <w:txbxContent>
+                          <w:p>
+                            <w:pPr>
+                              <w:pStyle w:val="NoSpacing"/>
+                              <w:jc w:val="center"/>
+                              <w:rPr>
+                                <w:rFonts w:ascii="Courier New" w:hAnsi="Courier New" w:cs="Courier New"/>
+                                <w:b/>
+                                <w:bCs/>
+                                <w:color w:val="FF0000"/>
+                                <w:sz w:val="36"/>
+                                <w:szCs w:val="36"/>
+                                <w14:shadow w14:blurRad="38100" w14:dist="19050" w14:dir="2700000" w14:sx="100000" w14:sy="100000" w14:kx="0" w14:ky="0" w14:algn="tl">
+                                  <w14:schemeClr w14:val="dk1">
+                                    <w14:alpha w14:val="60000"/>
+                                  </w14:schemeClr>
+                                </w14:shadow>
+                                <w14:textOutline w14:w="0" w14:cap="flat" w14:cmpd="sng" w14:algn="ctr">
+                                  <w14:noFill/>
+                                  <w14:prstDash w14:val="solid"/>
+                                  <w14:round/>
+                                </w14:textOutline>
+                              </w:rPr>
+                            </w:pPr>
+                            <w:r>
+                              <w:rPr>
+                                <w:rFonts w:ascii="Courier New" w:hAnsi="Courier New" w:cs="Courier New"/>
+                                <w:b/>
+                                <w:bCs/>
+                                <w:color w:val="FF0000"/>
+                                <w:sz w:val="36"/>
+                                <w:szCs w:val="36"/>
+                                <w14:shadow w14:blurRad="38100" w14:dist="19050" w14:dir="2700000" w14:sx="100000" w14:sy="100000" w14:kx="0" w14:ky="0" w14:algn="tl">
+                                  <w14:schemeClr w14:val="dk1">
+                                    <w14:alpha w14:val="60000"/>
+                                  </w14:schemeClr>
+                                </w14:shadow>
+                                <w14:textOutline w14:w="0" w14:cap="flat" w14:cmpd="sng" w14:algn="ctr">
+                                  <w14:noFill/>
+                                  <w14:prstDash w14:val="solid"/>
+                                  <w14:round/>
+                                </w14:textOutline>
+                              </w:rPr>
+                              <w:t>WORKING WITH PV/PVC</w:t>
+                            </w:r>
+                          </w:p>
+                        </w:txbxContent>
+                      </wps:txbx>
+                      <wps:bodyPr rot="0" spcFirstLastPara="0" vertOverflow="overflow" horzOverflow="overflow" vert="horz" wrap="none" lIns="91440" tIns="45720" rIns="91440" bIns="45720" numCol="1" spcCol="0" rtlCol="0" fromWordArt="0" anchor="t" anchorCtr="0" forceAA="0" compatLnSpc="1">
+                        <a:prstTxWarp prst="textNoShape">
+                          <a:avLst/>
+                        </a:prstTxWarp>
+                        <a:spAutoFit/>
+                      </wps:bodyPr>
+                    </wps:wsp>
+                  </a:graphicData>
+                </a:graphic>
+              </wp:anchor>
+            </w:drawing>
+          </mc:Choice>
+          <mc:Fallback>
+            <w:pict>
+              <v:shape w14:anchorId="2F5CFB18" id="Text Box 2" o:spid="_x0000_s1027" type="#_x0000_t202" style="position:absolute;margin-left:101.25pt;margin-top:.75pt;width:2in;height:2in;z-index:251661312;visibility:visible;mso-wrap-style:none;mso-wrap-distance-left:9pt;mso-wrap-distance-top:0;mso-wrap-distance-right:9pt;mso-wrap-distance-bottom:0;mso-position-horizontal:absolute;mso-position-horizontal-relative:text;mso-position-vertical:absolute;mso-position-vertical-relative:text;v-text-anchor:top" o:gfxdata="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" filled="f" stroked="f">
+                <v:fill o:detectmouseclick="t"/>
+                <v:textbox style="mso-fit-shape-to-text:t">
+                  <w:txbxContent>
+                    <w:p>
+                      <w:pPr>
+                        <w:pStyle w:val="NoSpacing"/>
+                        <w:jc w:val="center"/>
+                        <w:rPr>
+                          <w:rFonts w:ascii="Courier New" w:hAnsi="Courier New" w:cs="Courier New"/>
+                          <w:b/>
+                          <w:bCs/>
+                          <w:color w:val="FF0000"/>
+                          <w:sz w:val="36"/>
+                          <w:szCs w:val="36"/>
+                          <w14:shadow w14:blurRad="38100" w14:dist="19050" w14:dir="2700000" w14:sx="100000" w14:sy="100000" w14:kx="0" w14:ky="0" w14:algn="tl">
+                            <w14:schemeClr w14:val="dk1">
+                              <w14:alpha w14:val="60000"/>
+                            </w14:schemeClr>
+                          </w14:shadow>
+                          <w14:textOutline w14:w="0" w14:cap="flat" w14:cmpd="sng" w14:algn="ctr">
+                            <w14:noFill/>
+                            <w14:prstDash w14:val="solid"/>
+                            <w14:round/>
+                          </w14:textOutline>
+                        </w:rPr>
+                      </w:pPr>
+                      <w:r>
+                        <w:rPr>
+                          <w:rFonts w:ascii="Courier New" w:hAnsi="Courier New" w:cs="Courier New"/>
+                          <w:b/>
+                          <w:bCs/>
+                          <w:color w:val="FF0000"/>
+                          <w:sz w:val="36"/>
+                          <w:szCs w:val="36"/>
+                          <w14:shadow w14:blurRad="38100" w14:dist="19050" w14:dir="2700000" w14:sx="100000" w14:sy="100000" w14:kx="0" w14:ky="0" w14:algn="tl">
+                            <w14:schemeClr w14:val="dk1">
+                              <w14:alpha w14:val="60000"/>
+                            </w14:schemeClr>
+                          </w14:shadow>
+                          <w14:textOutline w14:w="0" w14:cap="flat" w14:cmpd="sng" w14:algn="ctr">
+                            <w14:noFill/>
+                            <w14:prstDash w14:val="solid"/>
+                            <w14:round/>
+                          </w14:textOutline>
+                        </w:rPr>
+                        <w:t>WORKING WITH PV/PVC</w:t>
+                      </w:r>
+                    </w:p>
+                  </w:txbxContent>
+                </v:textbox>
+              </v:shape>
+            </w:pict>
+          </mc:Fallback>
+        </mc:AlternateContent>
+      </w:r>
+      <w:r>
+        <w:rPr>
+          <w:rFonts w:ascii="Courier New" w:hAnsi="Courier New" w:cs="Courier New"/>
+          <w:sz w:val="18"/>
+          <w:szCs w:val="18"/>
+        </w:rPr>
+        <w:t xml:space="preserve">                                                           </w:t>
+      </w:r>
+    </w:p>
+    <w:p>
+      <w:pPr>
+        <w:pStyle w:val="NoSpacing"/>
+        <w:rPr>
+          <w:rFonts w:ascii="Courier New" w:hAnsi="Courier New" w:cs="Courier New"/>
+          <w:sz w:val="18"/>
+          <w:szCs w:val="18"/>
+        </w:rPr>
+      </w:pPr>
+    </w:p>
+    <w:p>
+      <w:pPr>
+        <w:pStyle w:val="NoSpacing"/>
+        <w:rPr>
+          <w:rFonts w:ascii="Courier New" w:hAnsi="Courier New" w:cs="Courier New"/>
+          <w:sz w:val="18"/>
+          <w:szCs w:val="18"/>
+        </w:rPr>
+      </w:pPr>
+    </w:p>
+    <w:p>
+      <w:pPr>
+        <w:pStyle w:val="NoSpacing"/>
+        <w:rPr>
+          <w:rFonts w:ascii="Courier New" w:hAnsi="Courier New" w:cs="Courier New"/>
+          <w:sz w:val="18"/>
+          <w:szCs w:val="18"/>
+        </w:rPr>
+      </w:pPr>
+    </w:p>
+    <w:p>
+      <w:pPr>
+        <w:pStyle w:val="NoSpacing"/>
+        <w:rPr>
+          <w:rFonts w:ascii="Courier New" w:hAnsi="Courier New" w:cs="Courier New"/>
+          <w:sz w:val="18"/>
+          <w:szCs w:val="18"/>
+        </w:rPr>
+      </w:pPr>
+    </w:p>
+    <w:p>
+      <w:pPr>
+        <w:pStyle w:val="NoSpacing"/>
+        <w:rPr>
+          <w:rFonts w:ascii="Courier New" w:hAnsi="Courier New" w:cs="Courier New"/>
+          <w:sz w:val="18"/>
+          <w:szCs w:val="18"/>
+        </w:rPr>
+      </w:pPr>
+      <w:r>
+        <w:rPr>
+          <w:rFonts w:ascii="Courier New" w:hAnsi="Courier New" w:cs="Courier New"/>
+          <w:sz w:val="18"/>
+          <w:szCs w:val="18"/>
+        </w:rPr>
+        <w:t># ssh into the docker container hosting the minishift cluster</w:t>
+      </w:r>
+    </w:p>
+    <w:p>
+      <w:pPr>
+        <w:pStyle w:val="NoSpacing"/>
+        <w:rPr>
+          <w:rFonts w:ascii="Courier New" w:hAnsi="Courier New" w:cs="Courier New"/>
+          <w:sz w:val="18"/>
+          <w:szCs w:val="18"/>
+        </w:rPr>
+      </w:pPr>
+    </w:p>
+    <w:p>
+      <w:pPr>
+        <w:pStyle w:val="NoSpacing"/>
+        <w:rPr>
+          <w:rFonts w:ascii="Courier New" w:hAnsi="Courier New" w:cs="Courier New"/>
+          <w:sz w:val="18"/>
+          <w:szCs w:val="18"/>
+        </w:rPr>
+      </w:pPr>
+      <w:r>
+        <w:rPr>
+          <w:rFonts w:ascii="Courier New" w:hAnsi="Courier New" w:cs="Courier New"/>
+          <w:color w:val="FF0000"/>
+          <w:sz w:val="18"/>
+          <w:szCs w:val="18"/>
+        </w:rPr>
+        <w:t xml:space="preserve">c:\soft\minishift&gt;  </w:t>
+      </w:r>
+      <w:r>
+        <w:rPr>
+          <w:rFonts w:ascii="Courier New" w:hAnsi="Courier New" w:cs="Courier New"/>
+          <w:color w:val="00B050"/>
+          <w:sz w:val="18"/>
+          <w:szCs w:val="18"/>
+        </w:rPr>
+        <w:t>minishift ssh</w:t>
+      </w:r>
+    </w:p>
+    <w:p>
+      <w:pPr>
+        <w:pStyle w:val="NoSpacing"/>
+        <w:rPr>
+          <w:rFonts w:ascii="Courier New" w:hAnsi="Courier New" w:cs="Courier New"/>
+          <w:sz w:val="18"/>
+          <w:szCs w:val="18"/>
+        </w:rPr>
+      </w:pPr>
+    </w:p>
+    <w:p>
+      <w:pPr>
+        <w:pStyle w:val="NoSpacing"/>
+        <w:rPr>
+          <w:rFonts w:ascii="Courier New" w:hAnsi="Courier New" w:cs="Courier New"/>
+          <w:sz w:val="18"/>
+          <w:szCs w:val="18"/>
+        </w:rPr>
+      </w:pPr>
+      <w:r>
+        <w:rPr>
+          <w:rFonts w:ascii="Courier New" w:hAnsi="Courier New" w:cs="Courier New"/>
+          <w:color w:val="FF0000"/>
+          <w:sz w:val="18"/>
+          <w:szCs w:val="18"/>
+        </w:rPr>
+        <w:t xml:space="preserve">[docker@minishift ~]$ </w:t>
+      </w:r>
+      <w:r>
+        <w:rPr>
+          <w:rFonts w:ascii="Courier New" w:hAnsi="Courier New" w:cs="Courier New"/>
+          <w:color w:val="00B050"/>
+          <w:sz w:val="18"/>
+          <w:szCs w:val="18"/>
+        </w:rPr>
+        <w:t>sudo -i</w:t>
+      </w:r>
+    </w:p>
+    <w:p>
+      <w:pPr>
+        <w:pStyle w:val="NoSpacing"/>
+        <w:rPr>
+          <w:rFonts w:ascii="Courier New" w:hAnsi="Courier New" w:cs="Courier New"/>
+          <w:sz w:val="18"/>
+          <w:szCs w:val="18"/>
+        </w:rPr>
+      </w:pPr>
+    </w:p>
+    <w:p>
+      <w:pPr>
+        <w:pStyle w:val="NoSpacing"/>
+        <w:rPr>
+          <w:rFonts w:ascii="Courier New" w:hAnsi="Courier New" w:cs="Courier New"/>
+          <w:color w:val="FF0000"/>
+          <w:sz w:val="18"/>
+          <w:szCs w:val="18"/>
+        </w:rPr>
+      </w:pPr>
+      <w:r>
+        <w:rPr>
+          <w:rFonts w:ascii="Courier New" w:hAnsi="Courier New" w:cs="Courier New"/>
+          <w:color w:val="FF0000"/>
+          <w:sz w:val="18"/>
+          <w:szCs w:val="18"/>
+        </w:rPr>
+        <w:t>[root@minishift ~]#</w:t>
+      </w:r>
+    </w:p>
+    <w:p>
+      <w:pPr>
+        <w:pStyle w:val="NoSpacing"/>
+        <w:rPr>
+          <w:rFonts w:ascii="Courier New" w:hAnsi="Courier New" w:cs="Courier New"/>
+          <w:sz w:val="18"/>
+          <w:szCs w:val="18"/>
+        </w:rPr>
+      </w:pPr>
+    </w:p>
+    <w:p>
+      <w:pPr>
+        <w:pStyle w:val="NoSpacing"/>
+        <w:rPr>
+          <w:rFonts w:ascii="Courier New" w:hAnsi="Courier New" w:cs="Courier New"/>
+          <w:sz w:val="18"/>
+          <w:szCs w:val="18"/>
+        </w:rPr>
+      </w:pPr>
+      <w:r>
+        <w:rPr>
+          <w:rFonts w:ascii="Courier New" w:hAnsi="Courier New" w:cs="Courier New"/>
+          <w:color w:val="FF0000"/>
+          <w:sz w:val="18"/>
+          <w:szCs w:val="18"/>
+        </w:rPr>
+        <w:t>[root@minishift ~]#</w:t>
+      </w:r>
+      <w:r>
+        <w:rPr>
+          <w:rFonts w:ascii="Courier New" w:hAnsi="Courier New" w:cs="Courier New"/>
+          <w:sz w:val="18"/>
+          <w:szCs w:val="18"/>
+        </w:rPr>
+        <w:t> </w:t>
+      </w:r>
+      <w:r>
+        <w:rPr>
+          <w:rFonts w:ascii="Courier New" w:hAnsi="Courier New" w:cs="Courier New"/>
+          <w:color w:val="00B050"/>
+          <w:sz w:val="18"/>
+          <w:szCs w:val="18"/>
+        </w:rPr>
+        <w:t>mkdir -p /mnt/sda1/var/lib/minishift/openshift.local.volumes/pv</w:t>
+      </w:r>
+    </w:p>
+    <w:p>
+      <w:pPr>
+        <w:pStyle w:val="NoSpacing"/>
+        <w:rPr>
+          <w:rFonts w:ascii="Courier New" w:hAnsi="Courier New" w:cs="Courier New"/>
+          <w:sz w:val="18"/>
+          <w:szCs w:val="18"/>
+        </w:rPr>
+      </w:pPr>
+    </w:p>
+    <w:p>
+      <w:pPr>
+        <w:pStyle w:val="NoSpacing"/>
+        <w:rPr>
+          <w:rFonts w:ascii="Courier New" w:hAnsi="Courier New" w:cs="Courier New"/>
+          <w:color w:val="00B050"/>
+          <w:sz w:val="18"/>
+          <w:szCs w:val="18"/>
+        </w:rPr>
+      </w:pPr>
+      <w:r>
+        <w:rPr>
+          <w:rFonts w:ascii="Courier New" w:hAnsi="Courier New" w:cs="Courier New"/>
+          <w:color w:val="FF0000"/>
+          <w:sz w:val="18"/>
+          <w:szCs w:val="18"/>
+        </w:rPr>
+        <w:t>[root@minishift ~]#</w:t>
+      </w:r>
+      <w:r>
+        <w:rPr>
+          <w:rFonts w:ascii="Courier New" w:hAnsi="Courier New" w:cs="Courier New"/>
+          <w:sz w:val="18"/>
+          <w:szCs w:val="18"/>
+        </w:rPr>
+        <w:t xml:space="preserve"> </w:t>
+      </w:r>
+      <w:r>
+        <w:rPr>
+          <w:rFonts w:ascii="Courier New" w:hAnsi="Courier New" w:cs="Courier New"/>
+          <w:color w:val="00B050"/>
+          <w:sz w:val="18"/>
+          <w:szCs w:val="18"/>
+        </w:rPr>
+        <w:t>m</w:t>
+      </w:r>
+      <w:r>
+        <w:rPr>
+          <w:rFonts w:ascii="Courier New" w:hAnsi="Courier New" w:cs="Courier New"/>
+          <w:color w:val="00B050"/>
+          <w:sz w:val="18"/>
+          <w:szCs w:val="18"/>
+        </w:rPr>
+        <w:t>kdir </w:t>
+      </w:r>
+    </w:p>
+    <w:p>
+      <w:pPr>
+        <w:pStyle w:val="NoSpacing"/>
+        <w:rPr>
+          <w:rFonts w:ascii="Courier New" w:hAnsi="Courier New" w:cs="Courier New"/>
+          <w:color w:val="00B050"/>
+          <w:sz w:val="18"/>
+          <w:szCs w:val="18"/>
+        </w:rPr>
+      </w:pPr>
+      <w:r>
+        <w:rPr>
+          <w:rFonts w:ascii="Courier New" w:hAnsi="Courier New" w:cs="Courier New"/>
+          <w:color w:val="00B050"/>
+          <w:sz w:val="18"/>
+          <w:szCs w:val="18"/>
+        </w:rPr>
+        <w:t xml:space="preserve">                    </w:t>
+      </w:r>
+      <w:r>
+        <w:rPr>
+          <w:rFonts w:ascii="Courier New" w:hAnsi="Courier New" w:cs="Courier New"/>
+          <w:color w:val="00B050"/>
+          <w:sz w:val="18"/>
+          <w:szCs w:val="18"/>
+        </w:rPr>
+        <w:t>/mnt/sda1/var/lib/minishift/openshift.local.volumes/pv/registry</w:t>
+      </w:r>
+    </w:p>
+    <w:p>
+      <w:pPr>
+        <w:pStyle w:val="NoSpacing"/>
+        <w:rPr>
+          <w:rFonts w:ascii="Courier New" w:hAnsi="Courier New" w:cs="Courier New"/>
+          <w:sz w:val="18"/>
+          <w:szCs w:val="18"/>
+        </w:rPr>
+      </w:pPr>
+    </w:p>
+    <w:p>
+      <w:pPr>
+        <w:pStyle w:val="NoSpacing"/>
+        <w:rPr>
+          <w:rFonts w:ascii="Courier New" w:hAnsi="Courier New" w:cs="Courier New"/>
+          <w:color w:val="00B050"/>
+          <w:sz w:val="18"/>
+          <w:szCs w:val="18"/>
+        </w:rPr>
+      </w:pPr>
+      <w:r>
+        <w:rPr>
+          <w:rFonts w:ascii="Courier New" w:hAnsi="Courier New" w:cs="Courier New"/>
+          <w:color w:val="FF0000"/>
+          <w:sz w:val="18"/>
+          <w:szCs w:val="18"/>
+        </w:rPr>
+        <w:t xml:space="preserve">[root@minishift ~]# </w:t>
+      </w:r>
+      <w:r>
+        <w:rPr>
+          <w:rFonts w:ascii="Courier New" w:hAnsi="Courier New" w:cs="Courier New"/>
+          <w:color w:val="00B050"/>
+          <w:sz w:val="18"/>
+          <w:szCs w:val="18"/>
+        </w:rPr>
+        <w:t xml:space="preserve">chmod 777 </w:t>
+      </w:r>
+      <w:r>
+        <w:rPr>
+          <w:rFonts w:ascii="Courier New" w:hAnsi="Courier New" w:cs="Courier New"/>
+          <w:color w:val="00B050"/>
+          <w:sz w:val="18"/>
+          <w:szCs w:val="18"/>
+        </w:rPr>
+        <w:t>–</w:t>
+      </w:r>
+      <w:r>
+        <w:rPr>
+          <w:rFonts w:ascii="Courier New" w:hAnsi="Courier New" w:cs="Courier New"/>
+          <w:color w:val="00B050"/>
+          <w:sz w:val="18"/>
+          <w:szCs w:val="18"/>
+        </w:rPr>
+        <w:t>R </w:t>
+      </w:r>
+    </w:p>
+    <w:p>
+      <w:pPr>
+        <w:pStyle w:val="NoSpacing"/>
+        <w:rPr>
+          <w:rFonts w:ascii="Courier New" w:hAnsi="Courier New" w:cs="Courier New"/>
+          <w:color w:val="00B050"/>
+          <w:sz w:val="18"/>
+          <w:szCs w:val="18"/>
+        </w:rPr>
+      </w:pPr>
+      <w:r>
+        <w:rPr>
+          <w:rFonts w:ascii="Courier New" w:hAnsi="Courier New" w:cs="Courier New"/>
+          <w:color w:val="00B050"/>
+          <w:sz w:val="18"/>
+          <w:szCs w:val="18"/>
+        </w:rPr>
+        <w:t xml:space="preserve">                    </w:t>
+      </w:r>
+      <w:r>
+        <w:rPr>
+          <w:rFonts w:ascii="Courier New" w:hAnsi="Courier New" w:cs="Courier New"/>
+          <w:color w:val="00B050"/>
+          <w:sz w:val="18"/>
+          <w:szCs w:val="18"/>
+        </w:rPr>
+        <w:t>/mnt/sda1/var/lib/minishift/openshift.local.volumes/pv</w:t>
+      </w:r>
+    </w:p>
+    <w:p>
+      <w:pPr>
+        <w:pStyle w:val="NoSpacing"/>
+        <w:rPr>
+          <w:rFonts w:ascii="Courier New" w:hAnsi="Courier New" w:cs="Courier New"/>
+          <w:sz w:val="18"/>
+          <w:szCs w:val="18"/>
+        </w:rPr>
+      </w:pPr>
+    </w:p>
+    <w:p>
+      <w:pPr>
+        <w:pStyle w:val="NoSpacing"/>
+        <w:rPr>
+          <w:rFonts w:ascii="Courier New" w:hAnsi="Courier New" w:cs="Courier New"/>
+          <w:sz w:val="18"/>
+          <w:szCs w:val="18"/>
+        </w:rPr>
+      </w:pPr>
+    </w:p>
+    <w:p>
+      <w:pPr>
+        <w:pStyle w:val="NoSpacing"/>
+        <w:rPr>
+          <w:rFonts w:ascii="Courier New" w:hAnsi="Courier New" w:cs="Courier New"/>
+          <w:color w:val="00B050"/>
+          <w:sz w:val="18"/>
+          <w:szCs w:val="18"/>
+        </w:rPr>
+      </w:pPr>
+      <w:r>
+        <w:rPr>
+          <w:rFonts w:ascii="Courier New" w:hAnsi="Courier New" w:cs="Courier New"/>
+          <w:color w:val="FF0000"/>
+          <w:sz w:val="18"/>
+          <w:szCs w:val="18"/>
+        </w:rPr>
+        <w:t>[root@minishift ~]#</w:t>
+      </w:r>
+      <w:r>
+        <w:rPr>
+          <w:rFonts w:ascii="Courier New" w:hAnsi="Courier New" w:cs="Courier New"/>
+          <w:sz w:val="18"/>
+          <w:szCs w:val="18"/>
+        </w:rPr>
+        <w:t xml:space="preserve"> </w:t>
+      </w:r>
+      <w:r>
+        <w:rPr>
+          <w:rFonts w:ascii="Courier New" w:hAnsi="Courier New" w:cs="Courier New"/>
+          <w:sz w:val="18"/>
+          <w:szCs w:val="18"/>
+        </w:rPr>
+        <w:t xml:space="preserve">  </w:t>
+      </w:r>
+      <w:r>
+        <w:rPr>
+          <w:rFonts w:ascii="Courier New" w:hAnsi="Courier New" w:cs="Courier New"/>
+          <w:color w:val="00B050"/>
+          <w:sz w:val="18"/>
+          <w:szCs w:val="18"/>
+        </w:rPr>
+        <w:t>exit</w:t>
+      </w:r>
+    </w:p>
+    <w:p>
+      <w:pPr>
+        <w:pStyle w:val="NoSpacing"/>
+        <w:rPr>
+          <w:rFonts w:ascii="Courier New" w:hAnsi="Courier New" w:cs="Courier New"/>
+          <w:sz w:val="18"/>
+          <w:szCs w:val="18"/>
+        </w:rPr>
+      </w:pPr>
+    </w:p>
+    <w:p>
+      <w:pPr>
+        <w:pStyle w:val="NoSpacing"/>
+        <w:rPr>
+          <w:rFonts w:ascii="Courier New" w:hAnsi="Courier New" w:cs="Courier New"/>
+          <w:sz w:val="18"/>
+          <w:szCs w:val="18"/>
+        </w:rPr>
+      </w:pPr>
+      <w:r>
+        <w:rPr>
+          <w:rFonts w:ascii="Courier New" w:hAnsi="Courier New" w:cs="Courier New"/>
+          <w:color w:val="FF0000"/>
+          <w:sz w:val="18"/>
+          <w:szCs w:val="18"/>
+        </w:rPr>
+        <w:t>[docker@minishift ~]$</w:t>
+      </w:r>
+      <w:r>
+        <w:rPr>
+          <w:rFonts w:ascii="Courier New" w:hAnsi="Courier New" w:cs="Courier New"/>
+          <w:sz w:val="18"/>
+          <w:szCs w:val="18"/>
+        </w:rPr>
+        <w:t xml:space="preserve"> </w:t>
+      </w:r>
+      <w:r>
+        <w:rPr>
+          <w:rFonts w:ascii="Courier New" w:hAnsi="Courier New" w:cs="Courier New"/>
+          <w:color w:val="00B050"/>
+          <w:sz w:val="18"/>
+          <w:szCs w:val="18"/>
+        </w:rPr>
+        <w:t>exit</w:t>
+      </w:r>
+    </w:p>
+    <w:p>
+      <w:pPr>
+        <w:pStyle w:val="NoSpacing"/>
+        <w:rPr>
+          <w:rFonts w:ascii="Courier New" w:hAnsi="Courier New" w:cs="Courier New"/>
+          <w:sz w:val="18"/>
+          <w:szCs w:val="18"/>
+        </w:rPr>
+      </w:pPr>
+    </w:p>
+    <w:p>
+      <w:pPr>
+        <w:pStyle w:val="NoSpacing"/>
+        <w:rPr>
+          <w:rFonts w:ascii="Courier New" w:hAnsi="Courier New" w:cs="Courier New"/>
+          <w:color w:val="FF0000"/>
+          <w:sz w:val="18"/>
+          <w:szCs w:val="18"/>
+        </w:rPr>
+      </w:pPr>
+      <w:r>
+        <w:rPr>
+          <w:rFonts w:ascii="Courier New" w:hAnsi="Courier New" w:cs="Courier New"/>
+          <w:color w:val="FF0000"/>
+          <w:sz w:val="18"/>
+          <w:szCs w:val="18"/>
+        </w:rPr>
+        <w:t xml:space="preserve">c:\soft\minishift&gt;  </w:t>
+      </w:r>
+    </w:p>
+    <w:p>
+      <w:pPr>
+        <w:pStyle w:val="NoSpacing"/>
+        <w:rPr>
+          <w:rFonts w:ascii="Courier New" w:hAnsi="Courier New" w:cs="Courier New"/>
+          <w:sz w:val="18"/>
+          <w:szCs w:val="18"/>
+        </w:rPr>
+      </w:pPr>
+    </w:p>
+    <w:p>
+      <w:pPr>
+        <w:pStyle w:val="NoSpacing"/>
+        <w:rPr>
+          <w:rFonts w:ascii="Courier New" w:hAnsi="Courier New" w:cs="Courier New"/>
+          <w:sz w:val="18"/>
+          <w:szCs w:val="18"/>
+        </w:rPr>
+      </w:pPr>
+      <w:r>
+        <w:rPr>
+          <w:rFonts w:ascii="Courier New" w:hAnsi="Courier New" w:cs="Courier New"/>
+          <w:sz w:val="18"/>
+          <w:szCs w:val="18"/>
+        </w:rPr>
+        <w:lastRenderedPageBreak/>
+        <w:t># create a pv spec in c:\soft\minishift\minishift-demo-pv.yaml</w:t>
+      </w:r>
+    </w:p>
+    <w:p>
+      <w:pPr>
+        <w:pStyle w:val="NoSpacing"/>
+        <w:rPr>
+          <w:rFonts w:ascii="Courier New" w:hAnsi="Courier New" w:cs="Courier New"/>
+          <w:sz w:val="18"/>
+          <w:szCs w:val="18"/>
+        </w:rPr>
+      </w:pPr>
+    </w:p>
+    <w:p>
+      <w:pPr>
+        <w:pStyle w:val="NoSpacing"/>
+        <w:ind w:left="720"/>
+        <w:rPr>
+          <w:rFonts w:ascii="Courier New" w:hAnsi="Courier New" w:cs="Courier New"/>
+          <w:sz w:val="18"/>
+          <w:szCs w:val="18"/>
+        </w:rPr>
+      </w:pPr>
+      <w:r>
+        <w:rPr>
+          <w:rFonts w:ascii="Courier New" w:hAnsi="Courier New" w:cs="Courier New"/>
+          <w:sz w:val="18"/>
+          <w:szCs w:val="18"/>
+        </w:rPr>
+        <w:t>apiVersion: v1</w:t>
+      </w:r>
+    </w:p>
+    <w:p>
+      <w:pPr>
+        <w:pStyle w:val="NoSpacing"/>
+        <w:ind w:left="720"/>
+        <w:rPr>
+          <w:rFonts w:ascii="Courier New" w:hAnsi="Courier New" w:cs="Courier New"/>
+          <w:sz w:val="18"/>
+          <w:szCs w:val="18"/>
+        </w:rPr>
+      </w:pPr>
+      <w:r>
+        <w:rPr>
+          <w:rFonts w:ascii="Courier New" w:hAnsi="Courier New" w:cs="Courier New"/>
+          <w:sz w:val="18"/>
+          <w:szCs w:val="18"/>
+        </w:rPr>
+        <w:t>kind: PersistentVolume</w:t>
+      </w:r>
+    </w:p>
+    <w:p>
+      <w:pPr>
+        <w:pStyle w:val="NoSpacing"/>
+        <w:ind w:left="720"/>
+        <w:rPr>
+          <w:rFonts w:ascii="Courier New" w:hAnsi="Courier New" w:cs="Courier New"/>
+          <w:sz w:val="18"/>
+          <w:szCs w:val="18"/>
+        </w:rPr>
+      </w:pPr>
+      <w:r>
+        <w:rPr>
+          <w:rFonts w:ascii="Courier New" w:hAnsi="Courier New" w:cs="Courier New"/>
+          <w:sz w:val="18"/>
+          <w:szCs w:val="18"/>
+        </w:rPr>
+        <w:t>metadata:</w:t>
+      </w:r>
+    </w:p>
+    <w:p>
+      <w:pPr>
+        <w:pStyle w:val="NoSpacing"/>
+        <w:ind w:left="720"/>
+        <w:rPr>
+          <w:rFonts w:ascii="Courier New" w:hAnsi="Courier New" w:cs="Courier New"/>
+          <w:sz w:val="18"/>
+          <w:szCs w:val="18"/>
+        </w:rPr>
+      </w:pPr>
+      <w:r>
+        <w:rPr>
+          <w:rFonts w:ascii="Courier New" w:hAnsi="Courier New" w:cs="Courier New"/>
+          <w:sz w:val="18"/>
+          <w:szCs w:val="18"/>
+        </w:rPr>
+        <w:t xml:space="preserve"> name: minishift-demo-pv</w:t>
+      </w:r>
+    </w:p>
+    <w:p>
+      <w:pPr>
+        <w:pStyle w:val="NoSpacing"/>
+        <w:ind w:left="720"/>
+        <w:rPr>
+          <w:rFonts w:ascii="Courier New" w:hAnsi="Courier New" w:cs="Courier New"/>
+          <w:sz w:val="18"/>
+          <w:szCs w:val="18"/>
+        </w:rPr>
+      </w:pPr>
+      <w:r>
+        <w:rPr>
+          <w:rFonts w:ascii="Courier New" w:hAnsi="Courier New" w:cs="Courier New"/>
+          <w:sz w:val="18"/>
+          <w:szCs w:val="18"/>
+        </w:rPr>
+        <w:t xml:space="preserve"> labels:</w:t>
+      </w:r>
+    </w:p>
+    <w:p>
+      <w:pPr>
+        <w:pStyle w:val="NoSpacing"/>
+        <w:ind w:left="720"/>
+        <w:rPr>
+          <w:rFonts w:ascii="Courier New" w:hAnsi="Courier New" w:cs="Courier New"/>
+          <w:sz w:val="18"/>
+          <w:szCs w:val="18"/>
+        </w:rPr>
+      </w:pPr>
+      <w:r>
+        <w:rPr>
+          <w:rFonts w:ascii="Courier New" w:hAnsi="Courier New" w:cs="Courier New"/>
+          <w:sz w:val="18"/>
+          <w:szCs w:val="18"/>
+        </w:rPr>
+        <w:t xml:space="preserve">  minishift-demo-storage: "1"</w:t>
+      </w:r>
+    </w:p>
+    <w:p>
+      <w:pPr>
+        <w:pStyle w:val="NoSpacing"/>
+        <w:ind w:left="720"/>
+        <w:rPr>
+          <w:rFonts w:ascii="Courier New" w:hAnsi="Courier New" w:cs="Courier New"/>
+          <w:sz w:val="18"/>
+          <w:szCs w:val="18"/>
+        </w:rPr>
+      </w:pPr>
+      <w:r>
+        <w:rPr>
+          <w:rFonts w:ascii="Courier New" w:hAnsi="Courier New" w:cs="Courier New"/>
+          <w:sz w:val="18"/>
+          <w:szCs w:val="18"/>
+        </w:rPr>
+        <w:t>spec:</w:t>
+      </w:r>
+    </w:p>
+    <w:p>
+      <w:pPr>
+        <w:pStyle w:val="NoSpacing"/>
+        <w:ind w:left="720"/>
+        <w:rPr>
+          <w:rFonts w:ascii="Courier New" w:hAnsi="Courier New" w:cs="Courier New"/>
+          <w:sz w:val="18"/>
+          <w:szCs w:val="18"/>
+        </w:rPr>
+      </w:pPr>
+      <w:r>
+        <w:rPr>
+          <w:rFonts w:ascii="Courier New" w:hAnsi="Courier New" w:cs="Courier New"/>
+          <w:sz w:val="18"/>
+          <w:szCs w:val="18"/>
+        </w:rPr>
+        <w:t xml:space="preserve"> storageClassName: local-storage</w:t>
+      </w:r>
+    </w:p>
+    <w:p>
+      <w:pPr>
+        <w:pStyle w:val="NoSpacing"/>
+        <w:ind w:left="720"/>
+        <w:rPr>
+          <w:rFonts w:ascii="Courier New" w:hAnsi="Courier New" w:cs="Courier New"/>
+          <w:sz w:val="18"/>
+          <w:szCs w:val="18"/>
+        </w:rPr>
+      </w:pPr>
+      <w:r>
+        <w:rPr>
+          <w:rFonts w:ascii="Courier New" w:hAnsi="Courier New" w:cs="Courier New"/>
+          <w:sz w:val="18"/>
+          <w:szCs w:val="18"/>
+        </w:rPr>
+        <w:t xml:space="preserve"> capacity:</w:t>
+      </w:r>
+    </w:p>
+    <w:p>
+      <w:pPr>
+        <w:pStyle w:val="NoSpacing"/>
+        <w:ind w:left="720"/>
+        <w:rPr>
+          <w:rFonts w:ascii="Courier New" w:hAnsi="Courier New" w:cs="Courier New"/>
+          <w:sz w:val="18"/>
+          <w:szCs w:val="18"/>
+        </w:rPr>
+      </w:pPr>
+      <w:r>
+        <w:rPr>
+          <w:rFonts w:ascii="Courier New" w:hAnsi="Courier New" w:cs="Courier New"/>
+          <w:sz w:val="18"/>
+          <w:szCs w:val="18"/>
+        </w:rPr>
+        <w:t xml:space="preserve">  storage: 1Gi</w:t>
+      </w:r>
+    </w:p>
+    <w:p>
+      <w:pPr>
+        <w:pStyle w:val="NoSpacing"/>
+        <w:ind w:left="720"/>
+        <w:rPr>
+          <w:rFonts w:ascii="Courier New" w:hAnsi="Courier New" w:cs="Courier New"/>
+          <w:sz w:val="18"/>
+          <w:szCs w:val="18"/>
+        </w:rPr>
+      </w:pPr>
+      <w:r>
+        <w:rPr>
+          <w:rFonts w:ascii="Courier New" w:hAnsi="Courier New" w:cs="Courier New"/>
+          <w:sz w:val="18"/>
+          <w:szCs w:val="18"/>
+        </w:rPr>
+        <w:t xml:space="preserve"> accessModes:</w:t>
+      </w:r>
+    </w:p>
+    <w:p>
+      <w:pPr>
+        <w:pStyle w:val="NoSpacing"/>
+        <w:ind w:left="720"/>
+        <w:rPr>
+          <w:rFonts w:ascii="Courier New" w:hAnsi="Courier New" w:cs="Courier New"/>
+          <w:sz w:val="18"/>
+          <w:szCs w:val="18"/>
+        </w:rPr>
+      </w:pPr>
+      <w:r>
+        <w:rPr>
+          <w:rFonts w:ascii="Courier New" w:hAnsi="Courier New" w:cs="Courier New"/>
+          <w:sz w:val="18"/>
+          <w:szCs w:val="18"/>
+        </w:rPr>
+        <w:t xml:space="preserve">  - ReadWriteOnce</w:t>
+      </w:r>
+    </w:p>
+    <w:p>
+      <w:pPr>
+        <w:pStyle w:val="NoSpacing"/>
+        <w:ind w:left="720"/>
+        <w:rPr>
+          <w:rFonts w:ascii="Courier New" w:hAnsi="Courier New" w:cs="Courier New"/>
+          <w:sz w:val="18"/>
+          <w:szCs w:val="18"/>
+        </w:rPr>
+      </w:pPr>
+      <w:r>
+        <w:rPr>
+          <w:rFonts w:ascii="Courier New" w:hAnsi="Courier New" w:cs="Courier New"/>
+          <w:sz w:val="18"/>
+          <w:szCs w:val="18"/>
+        </w:rPr>
+        <w:t xml:space="preserve"> storageClassName: local-storage</w:t>
+      </w:r>
+    </w:p>
+    <w:p>
+      <w:pPr>
+        <w:pStyle w:val="NoSpacing"/>
+        <w:ind w:left="720"/>
+        <w:rPr>
+          <w:rFonts w:ascii="Courier New" w:hAnsi="Courier New" w:cs="Courier New"/>
+          <w:sz w:val="18"/>
+          <w:szCs w:val="18"/>
+        </w:rPr>
+      </w:pPr>
+      <w:r>
+        <w:rPr>
+          <w:rFonts w:ascii="Courier New" w:hAnsi="Courier New" w:cs="Courier New"/>
+          <w:sz w:val="18"/>
+          <w:szCs w:val="18"/>
+        </w:rPr>
+        <w:t xml:space="preserve"> hostPath:</w:t>
+      </w:r>
+    </w:p>
+    <w:p>
+      <w:pPr>
+        <w:pStyle w:val="NoSpacing"/>
+        <w:ind w:left="720"/>
+        <w:rPr>
+          <w:rFonts w:ascii="Courier New" w:hAnsi="Courier New" w:cs="Courier New"/>
+          <w:sz w:val="18"/>
+          <w:szCs w:val="18"/>
+        </w:rPr>
+      </w:pPr>
+      <w:r>
+        <w:rPr>
+          <w:rFonts w:ascii="Courier New" w:hAnsi="Courier New" w:cs="Courier New"/>
+          <w:sz w:val="18"/>
+          <w:szCs w:val="18"/>
+        </w:rPr>
+        <w:t xml:space="preserve">  path: /mnt/sda1/var/lib/minishift/openshift.local.volumes/pv/registry</w:t>
+      </w:r>
+    </w:p>
+    <w:p>
+      <w:pPr>
+        <w:pStyle w:val="NoSpacing"/>
+        <w:rPr>
+          <w:rFonts w:ascii="Courier New" w:hAnsi="Courier New" w:cs="Courier New"/>
+          <w:sz w:val="18"/>
+          <w:szCs w:val="18"/>
+        </w:rPr>
+      </w:pPr>
+    </w:p>
+    <w:p>
+      <w:pPr>
+        <w:pStyle w:val="NoSpacing"/>
+        <w:rPr>
+          <w:rFonts w:ascii="Courier New" w:hAnsi="Courier New" w:cs="Courier New"/>
+          <w:sz w:val="18"/>
+          <w:szCs w:val="18"/>
+        </w:rPr>
+      </w:pPr>
+    </w:p>
+    <w:p>
+      <w:pPr>
+        <w:pStyle w:val="NoSpacing"/>
+        <w:rPr>
+          <w:rFonts w:ascii="Courier New" w:hAnsi="Courier New" w:cs="Courier New"/>
+          <w:sz w:val="18"/>
+          <w:szCs w:val="18"/>
+        </w:rPr>
+      </w:pPr>
+      <w:r>
+        <w:rPr>
+          <w:rFonts w:ascii="Courier New" w:hAnsi="Courier New" w:cs="Courier New"/>
+          <w:color w:val="FF0000"/>
+          <w:sz w:val="18"/>
+          <w:szCs w:val="18"/>
+        </w:rPr>
+        <w:t xml:space="preserve">c:\soft\minishift&gt; </w:t>
+      </w:r>
+      <w:r>
+        <w:rPr>
+          <w:rFonts w:ascii="Courier New" w:hAnsi="Courier New" w:cs="Courier New"/>
+          <w:color w:val="00B050"/>
+          <w:sz w:val="18"/>
+          <w:szCs w:val="18"/>
+        </w:rPr>
+        <w:t>oc create -f minishift-demo-pv.yaml</w:t>
+      </w:r>
+    </w:p>
+    <w:p>
+      <w:pPr>
+        <w:pStyle w:val="NoSpacing"/>
+        <w:rPr>
+          <w:rFonts w:ascii="Courier New" w:hAnsi="Courier New" w:cs="Courier New"/>
+          <w:sz w:val="18"/>
+          <w:szCs w:val="18"/>
+        </w:rPr>
+      </w:pPr>
+    </w:p>
+    <w:p>
+      <w:pPr>
+        <w:pStyle w:val="NoSpacing"/>
+        <w:rPr>
+          <w:rFonts w:ascii="Courier New" w:hAnsi="Courier New" w:cs="Courier New"/>
+          <w:sz w:val="18"/>
+          <w:szCs w:val="18"/>
+        </w:rPr>
+      </w:pPr>
+    </w:p>
+    <w:p>
+      <w:pPr>
+        <w:pStyle w:val="NoSpacing"/>
+        <w:rPr>
+          <w:rFonts w:ascii="Courier New" w:hAnsi="Courier New" w:cs="Courier New"/>
+          <w:sz w:val="18"/>
+          <w:szCs w:val="18"/>
+        </w:rPr>
+      </w:pPr>
+      <w:r>
+        <w:rPr>
+          <w:rFonts w:ascii="Courier New" w:hAnsi="Courier New" w:cs="Courier New"/>
+          <w:sz w:val="18"/>
+          <w:szCs w:val="18"/>
+        </w:rPr>
+        <w:t># create a pvc spec in c:\soft\minishift\minishift-demo-pvc.yaml</w:t>
+      </w:r>
+    </w:p>
+    <w:p>
+      <w:pPr>
+        <w:pStyle w:val="NoSpacing"/>
+        <w:rPr>
+          <w:rFonts w:ascii="Courier New" w:hAnsi="Courier New" w:cs="Courier New"/>
+          <w:sz w:val="18"/>
+          <w:szCs w:val="18"/>
+        </w:rPr>
+      </w:pPr>
+    </w:p>
+    <w:p>
+      <w:pPr>
+        <w:pStyle w:val="NoSpacing"/>
+        <w:ind w:left="720"/>
+        <w:rPr>
+          <w:rFonts w:ascii="Courier New" w:hAnsi="Courier New" w:cs="Courier New"/>
+          <w:sz w:val="18"/>
+          <w:szCs w:val="18"/>
+        </w:rPr>
+      </w:pPr>
+      <w:r>
+        <w:rPr>
+          <w:rFonts w:ascii="Courier New" w:hAnsi="Courier New" w:cs="Courier New"/>
+          <w:sz w:val="18"/>
+          <w:szCs w:val="18"/>
+        </w:rPr>
+        <w:t>apiVersion: v1</w:t>
+      </w:r>
+    </w:p>
+    <w:p>
+      <w:pPr>
+        <w:pStyle w:val="NoSpacing"/>
+        <w:ind w:left="720"/>
+        <w:rPr>
+          <w:rFonts w:ascii="Courier New" w:hAnsi="Courier New" w:cs="Courier New"/>
+          <w:sz w:val="18"/>
+          <w:szCs w:val="18"/>
+        </w:rPr>
+      </w:pPr>
+      <w:r>
+        <w:rPr>
+          <w:rFonts w:ascii="Courier New" w:hAnsi="Courier New" w:cs="Courier New"/>
+          <w:sz w:val="18"/>
+          <w:szCs w:val="18"/>
+        </w:rPr>
+        <w:t>kind: PersistentVolumeClaim</w:t>
+      </w:r>
+    </w:p>
+    <w:p>
+      <w:pPr>
+        <w:pStyle w:val="NoSpacing"/>
+        <w:ind w:left="720"/>
+        <w:rPr>
+          <w:rFonts w:ascii="Courier New" w:hAnsi="Courier New" w:cs="Courier New"/>
+          <w:sz w:val="18"/>
+          <w:szCs w:val="18"/>
+        </w:rPr>
+      </w:pPr>
+      <w:r>
+        <w:rPr>
+          <w:rFonts w:ascii="Courier New" w:hAnsi="Courier New" w:cs="Courier New"/>
+          <w:sz w:val="18"/>
+          <w:szCs w:val="18"/>
+        </w:rPr>
+        <w:t xml:space="preserve">metadata:  </w:t>
+      </w:r>
+    </w:p>
+    <w:p>
+      <w:pPr>
+        <w:pStyle w:val="NoSpacing"/>
+        <w:ind w:left="720"/>
+        <w:rPr>
+          <w:rFonts w:ascii="Courier New" w:hAnsi="Courier New" w:cs="Courier New"/>
+          <w:sz w:val="18"/>
+          <w:szCs w:val="18"/>
+        </w:rPr>
+      </w:pPr>
+      <w:r>
+        <w:rPr>
+          <w:rFonts w:ascii="Courier New" w:hAnsi="Courier New" w:cs="Courier New"/>
+          <w:sz w:val="18"/>
+          <w:szCs w:val="18"/>
+        </w:rPr>
+        <w:t xml:space="preserve">  name: minishift-demo-pvc</w:t>
+      </w:r>
+    </w:p>
+    <w:p>
+      <w:pPr>
+        <w:pStyle w:val="NoSpacing"/>
+        <w:ind w:left="720"/>
+        <w:rPr>
+          <w:rFonts w:ascii="Courier New" w:hAnsi="Courier New" w:cs="Courier New"/>
+          <w:sz w:val="18"/>
+          <w:szCs w:val="18"/>
+        </w:rPr>
+      </w:pPr>
+      <w:r>
+        <w:rPr>
+          <w:rFonts w:ascii="Courier New" w:hAnsi="Courier New" w:cs="Courier New"/>
+          <w:sz w:val="18"/>
+          <w:szCs w:val="18"/>
+        </w:rPr>
+        <w:t xml:space="preserve">  namespace: minishift-demo-project</w:t>
+      </w:r>
+    </w:p>
+    <w:p>
+      <w:pPr>
+        <w:pStyle w:val="NoSpacing"/>
+        <w:ind w:left="720"/>
+        <w:rPr>
+          <w:rFonts w:ascii="Courier New" w:hAnsi="Courier New" w:cs="Courier New"/>
+          <w:sz w:val="18"/>
+          <w:szCs w:val="18"/>
+        </w:rPr>
+      </w:pPr>
+      <w:r>
+        <w:rPr>
+          <w:rFonts w:ascii="Courier New" w:hAnsi="Courier New" w:cs="Courier New"/>
+          <w:sz w:val="18"/>
+          <w:szCs w:val="18"/>
+        </w:rPr>
+        <w:t xml:space="preserve">  resourceVersion: '259804'  </w:t>
+      </w:r>
+    </w:p>
+    <w:p>
+      <w:pPr>
+        <w:pStyle w:val="NoSpacing"/>
+        <w:ind w:left="720"/>
+        <w:rPr>
+          <w:rFonts w:ascii="Courier New" w:hAnsi="Courier New" w:cs="Courier New"/>
+          <w:sz w:val="18"/>
+          <w:szCs w:val="18"/>
+        </w:rPr>
+      </w:pPr>
+      <w:r>
+        <w:rPr>
+          <w:rFonts w:ascii="Courier New" w:hAnsi="Courier New" w:cs="Courier New"/>
+          <w:sz w:val="18"/>
+          <w:szCs w:val="18"/>
+        </w:rPr>
+        <w:t xml:space="preserve">spec:  </w:t>
+      </w:r>
+    </w:p>
+    <w:p>
+      <w:pPr>
+        <w:pStyle w:val="NoSpacing"/>
+        <w:ind w:left="720"/>
+        <w:rPr>
+          <w:rFonts w:ascii="Courier New" w:hAnsi="Courier New" w:cs="Courier New"/>
+          <w:sz w:val="18"/>
+          <w:szCs w:val="18"/>
+        </w:rPr>
+      </w:pPr>
+      <w:r>
+        <w:rPr>
+          <w:rFonts w:ascii="Courier New" w:hAnsi="Courier New" w:cs="Courier New"/>
+          <w:sz w:val="18"/>
+          <w:szCs w:val="18"/>
+        </w:rPr>
+        <w:t xml:space="preserve">  volumeName: minishift-demo-pv</w:t>
+      </w:r>
+    </w:p>
+    <w:p>
+      <w:pPr>
+        <w:pStyle w:val="NoSpacing"/>
+        <w:ind w:left="720"/>
+        <w:rPr>
+          <w:rFonts w:ascii="Courier New" w:hAnsi="Courier New" w:cs="Courier New"/>
+          <w:sz w:val="18"/>
+          <w:szCs w:val="18"/>
+        </w:rPr>
+      </w:pPr>
+      <w:r>
+        <w:rPr>
+          <w:rFonts w:ascii="Courier New" w:hAnsi="Courier New" w:cs="Courier New"/>
+          <w:sz w:val="18"/>
+          <w:szCs w:val="18"/>
+        </w:rPr>
+        <w:t xml:space="preserve">  storageClassName: local-storage</w:t>
+      </w:r>
+    </w:p>
+    <w:p>
+      <w:pPr>
+        <w:pStyle w:val="NoSpacing"/>
+        <w:ind w:left="720"/>
+        <w:rPr>
+          <w:rFonts w:ascii="Courier New" w:hAnsi="Courier New" w:cs="Courier New"/>
+          <w:sz w:val="18"/>
+          <w:szCs w:val="18"/>
+        </w:rPr>
+      </w:pPr>
+      <w:r>
+        <w:rPr>
+          <w:rFonts w:ascii="Courier New" w:hAnsi="Courier New" w:cs="Courier New"/>
+          <w:sz w:val="18"/>
+          <w:szCs w:val="18"/>
+        </w:rPr>
+        <w:t xml:space="preserve">  volumeMode: Filesystem</w:t>
+      </w:r>
+    </w:p>
+    <w:p>
+      <w:pPr>
+        <w:pStyle w:val="NoSpacing"/>
+        <w:ind w:left="720"/>
+        <w:rPr>
+          <w:rFonts w:ascii="Courier New" w:hAnsi="Courier New" w:cs="Courier New"/>
+          <w:sz w:val="18"/>
+          <w:szCs w:val="18"/>
+        </w:rPr>
+      </w:pPr>
+      <w:r>
+        <w:rPr>
+          <w:rFonts w:ascii="Courier New" w:hAnsi="Courier New" w:cs="Courier New"/>
+          <w:sz w:val="18"/>
+          <w:szCs w:val="18"/>
+        </w:rPr>
+        <w:t xml:space="preserve">  accessModes:</w:t>
+      </w:r>
+    </w:p>
+    <w:p>
+      <w:pPr>
+        <w:pStyle w:val="NoSpacing"/>
+        <w:ind w:left="720"/>
+        <w:rPr>
+          <w:rFonts w:ascii="Courier New" w:hAnsi="Courier New" w:cs="Courier New"/>
+          <w:sz w:val="18"/>
+          <w:szCs w:val="18"/>
+        </w:rPr>
+      </w:pPr>
+      <w:r>
+        <w:rPr>
+          <w:rFonts w:ascii="Courier New" w:hAnsi="Courier New" w:cs="Courier New"/>
+          <w:sz w:val="18"/>
+          <w:szCs w:val="18"/>
+        </w:rPr>
+        <w:t xml:space="preserve">    - ReadWriteOnce</w:t>
+      </w:r>
+    </w:p>
+    <w:p>
+      <w:pPr>
+        <w:pStyle w:val="NoSpacing"/>
+        <w:ind w:left="720"/>
+        <w:rPr>
+          <w:rFonts w:ascii="Courier New" w:hAnsi="Courier New" w:cs="Courier New"/>
+          <w:sz w:val="18"/>
+          <w:szCs w:val="18"/>
+        </w:rPr>
+      </w:pPr>
+      <w:r>
+        <w:rPr>
+          <w:rFonts w:ascii="Courier New" w:hAnsi="Courier New" w:cs="Courier New"/>
+          <w:sz w:val="18"/>
+          <w:szCs w:val="18"/>
+        </w:rPr>
+        <w:t xml:space="preserve">  resources:</w:t>
+      </w:r>
+    </w:p>
+    <w:p>
+      <w:pPr>
+        <w:pStyle w:val="NoSpacing"/>
+        <w:ind w:left="720"/>
+        <w:rPr>
+          <w:rFonts w:ascii="Courier New" w:hAnsi="Courier New" w:cs="Courier New"/>
+          <w:sz w:val="18"/>
+          <w:szCs w:val="18"/>
+        </w:rPr>
+      </w:pPr>
+      <w:r>
+        <w:rPr>
+          <w:rFonts w:ascii="Courier New" w:hAnsi="Courier New" w:cs="Courier New"/>
+          <w:sz w:val="18"/>
+          <w:szCs w:val="18"/>
+        </w:rPr>
+        <w:t xml:space="preserve">    requests:</w:t>
+      </w:r>
+    </w:p>
+    <w:p>
+      <w:pPr>
+        <w:pStyle w:val="NoSpacing"/>
+        <w:ind w:left="720"/>
+        <w:rPr>
+          <w:rFonts w:ascii="Courier New" w:hAnsi="Courier New" w:cs="Courier New"/>
+          <w:sz w:val="18"/>
+          <w:szCs w:val="18"/>
+        </w:rPr>
+      </w:pPr>
+      <w:r>
+        <w:rPr>
+          <w:rFonts w:ascii="Courier New" w:hAnsi="Courier New" w:cs="Courier New"/>
+          <w:sz w:val="18"/>
+          <w:szCs w:val="18"/>
+        </w:rPr>
+        <w:t xml:space="preserve">      storage: 1Gi</w:t>
+      </w:r>
+    </w:p>
+    <w:p>
+      <w:pPr>
+        <w:pStyle w:val="NoSpacing"/>
+        <w:ind w:left="720"/>
+        <w:rPr>
+          <w:rFonts w:ascii="Courier New" w:hAnsi="Courier New" w:cs="Courier New"/>
+          <w:sz w:val="18"/>
+          <w:szCs w:val="18"/>
+        </w:rPr>
+      </w:pPr>
+      <w:r>
+        <w:rPr>
+          <w:rFonts w:ascii="Courier New" w:hAnsi="Courier New" w:cs="Courier New"/>
+          <w:sz w:val="18"/>
+          <w:szCs w:val="18"/>
+        </w:rPr>
+        <w:t xml:space="preserve">  selector:</w:t>
+      </w:r>
+    </w:p>
+    <w:p>
+      <w:pPr>
+        <w:pStyle w:val="NoSpacing"/>
+        <w:ind w:left="720"/>
+        <w:rPr>
+          <w:rFonts w:ascii="Courier New" w:hAnsi="Courier New" w:cs="Courier New"/>
+          <w:sz w:val="18"/>
+          <w:szCs w:val="18"/>
+        </w:rPr>
+      </w:pPr>
+      <w:r>
+        <w:rPr>
+          <w:rFonts w:ascii="Courier New" w:hAnsi="Courier New" w:cs="Courier New"/>
+          <w:sz w:val="18"/>
+          <w:szCs w:val="18"/>
+        </w:rPr>
+        <w:t xml:space="preserve">    matchLabels:</w:t>
+      </w:r>
+    </w:p>
+    <w:p>
+      <w:pPr>
+        <w:pStyle w:val="NoSpacing"/>
+        <w:ind w:left="720"/>
+        <w:rPr>
+          <w:rFonts w:ascii="Courier New" w:hAnsi="Courier New" w:cs="Courier New"/>
+          <w:sz w:val="18"/>
+          <w:szCs w:val="18"/>
+        </w:rPr>
+      </w:pPr>
+      <w:r>
+        <w:rPr>
+          <w:rFonts w:ascii="Courier New" w:hAnsi="Courier New" w:cs="Courier New"/>
+          <w:sz w:val="18"/>
+          <w:szCs w:val="18"/>
+        </w:rPr>
+        <w:t xml:space="preserve">      minishift-demo-storage: "1"</w:t>
+      </w:r>
+    </w:p>
+    <w:p>
+      <w:pPr>
+        <w:pStyle w:val="NoSpacing"/>
+        <w:rPr>
+          <w:rFonts w:ascii="Courier New" w:hAnsi="Courier New" w:cs="Courier New"/>
+          <w:sz w:val="18"/>
+          <w:szCs w:val="18"/>
+        </w:rPr>
+      </w:pPr>
+    </w:p>
+    <w:p>
+      <w:pPr>
+        <w:pStyle w:val="NoSpacing"/>
+        <w:rPr>
+          <w:rFonts w:ascii="Courier New" w:hAnsi="Courier New" w:cs="Courier New"/>
+          <w:sz w:val="18"/>
+          <w:szCs w:val="18"/>
+        </w:rPr>
+      </w:pPr>
+      <w:r>
+        <w:rPr>
+          <w:rFonts w:ascii="Courier New" w:hAnsi="Courier New" w:cs="Courier New"/>
+          <w:color w:val="FF0000"/>
+          <w:sz w:val="18"/>
+          <w:szCs w:val="18"/>
+        </w:rPr>
+        <w:t xml:space="preserve">c:\soft\minishift&gt; </w:t>
+      </w:r>
+      <w:r>
+        <w:rPr>
+          <w:rFonts w:ascii="Courier New" w:hAnsi="Courier New" w:cs="Courier New"/>
+          <w:color w:val="00B050"/>
+          <w:sz w:val="18"/>
+          <w:szCs w:val="18"/>
+        </w:rPr>
+        <w:t>oc create -f minishift-demo-pvc</w:t>
+      </w:r>
+    </w:p>
+    <w:p>
+      <w:pPr>
+        <w:pStyle w:val="NoSpacing"/>
+        <w:rPr>
+          <w:rFonts w:ascii="Courier New" w:hAnsi="Courier New" w:cs="Courier New"/>
+          <w:sz w:val="18"/>
+          <w:szCs w:val="18"/>
+        </w:rPr>
+      </w:pPr>
+    </w:p>
+    <w:p>
+      <w:pPr>
+        <w:pStyle w:val="NoSpacing"/>
+        <w:rPr>
+          <w:rFonts w:ascii="Courier New" w:hAnsi="Courier New" w:cs="Courier New"/>
+          <w:sz w:val="18"/>
+          <w:szCs w:val="18"/>
+        </w:rPr>
+      </w:pPr>
+      <w:r>
+        <w:rPr>
+          <w:rFonts w:ascii="Courier New" w:hAnsi="Courier New" w:cs="Courier New"/>
+          <w:sz w:val="18"/>
+          <w:szCs w:val="18"/>
+        </w:rPr>
+        <w:t># use the pvc in a pod</w:t>
+      </w:r>
+      <w:r>
+        <w:rPr>
+          <w:rFonts w:ascii="Courier New" w:hAnsi="Courier New" w:cs="Courier New"/>
+          <w:sz w:val="18"/>
+          <w:szCs w:val="18"/>
+        </w:rPr>
+        <w:t xml:space="preserve"> c:\soft\minishift\pod.yaml</w:t>
+      </w:r>
+    </w:p>
+    <w:p>
+      <w:pPr>
+        <w:pStyle w:val="NoSpacing"/>
+        <w:rPr>
+          <w:rFonts w:ascii="Courier New" w:hAnsi="Courier New" w:cs="Courier New"/>
+          <w:sz w:val="18"/>
+          <w:szCs w:val="18"/>
+        </w:rPr>
+      </w:pPr>
+    </w:p>
+    <w:p>
+      <w:pPr>
+        <w:pStyle w:val="HTMLPreformatted"/>
+        <w:shd w:val="clear" w:color="auto" w:fill="F8F8F8"/>
+        <w:ind w:left="720"/>
+        <w:rPr>
+          <w:rFonts w:eastAsia="Times New Roman" w:cs="Courier New"/>
+          <w:color w:val="BBBBBB"/>
+          <w:sz w:val="18"/>
+          <w:szCs w:val="18"/>
+          <w:bdr w:val="none" w:sz="0" w:space="0" w:color="auto" w:frame="1"/>
+          <w:lang w:eastAsia="en-IN" w:bidi="hi-IN"/>
+        </w:rPr>
+      </w:pPr>
+      <w:r>
+        <w:rPr>
+          <w:rFonts w:eastAsia="Times New Roman" w:cs="Courier New"/>
           <w:b/>
           <w:bCs/>
-          <w:color w:val="FF0000"/>
-          <w:sz w:val="32"/>
-          <w:szCs w:val="32"/>
-        </w:rPr>
-      </w:pPr>
-      <w:r>
-        <w:rPr>
-          <w:rFonts w:ascii="Courier New" w:hAnsi="Courier New" w:cs="Courier New"/>
+          <w:color w:val="008000"/>
+          <w:sz w:val="18"/>
+          <w:szCs w:val="18"/>
+          <w:bdr w:val="none" w:sz="0" w:space="0" w:color="auto" w:frame="1"/>
+          <w:lang w:eastAsia="en-IN" w:bidi="hi-IN"/>
+        </w:rPr>
+        <w:t>apiVersion</w:t>
+      </w:r>
+      <w:r>
+        <w:rPr>
+          <w:rFonts w:eastAsia="Times New Roman" w:cs="Courier New"/>
+          <w:color w:val="222222"/>
+          <w:sz w:val="18"/>
+          <w:szCs w:val="18"/>
+          <w:bdr w:val="none" w:sz="0" w:space="0" w:color="auto" w:frame="1"/>
+          <w:lang w:eastAsia="en-IN" w:bidi="hi-IN"/>
+        </w:rPr>
+        <w:t>:</w:t>
+      </w:r>
+      <w:r>
+        <w:rPr>
+          <w:rFonts w:eastAsia="Times New Roman" w:cs="Courier New"/>
+          <w:color w:val="BBBBBB"/>
+          <w:sz w:val="18"/>
+          <w:szCs w:val="18"/>
+          <w:bdr w:val="none" w:sz="0" w:space="0" w:color="auto" w:frame="1"/>
+          <w:lang w:eastAsia="en-IN" w:bidi="hi-IN"/>
+        </w:rPr>
+        <w:t xml:space="preserve"> </w:t>
+      </w:r>
+      <w:r>
+        <w:rPr>
+          <w:rFonts w:eastAsia="Times New Roman" w:cs="Courier New"/>
+          <w:color w:val="222222"/>
+          <w:sz w:val="18"/>
+          <w:szCs w:val="18"/>
+          <w:bdr w:val="none" w:sz="0" w:space="0" w:color="auto" w:frame="1"/>
+          <w:lang w:eastAsia="en-IN" w:bidi="hi-IN"/>
+        </w:rPr>
+        <w:t>v1</w:t>
+      </w:r>
+    </w:p>
+    <w:p>
+      <w:pPr>
+        <w:shd w:val="clear" w:color="auto" w:fill="F8F8F8"/>
+        <w:tabs>
+          <w:tab w:val="left" w:pos="916"/>
+          <w:tab w:val="left" w:pos="1832"/>
+          <w:tab w:val="left" w:pos="2748"/>
+          <w:tab w:val="left" w:pos="3664"/>
+          <w:tab w:val="left" w:pos="4580"/>
+          <w:tab w:val="left" w:pos="5496"/>
+          <w:tab w:val="left" w:pos="6412"/>
+          <w:tab w:val="left" w:pos="7328"/>
+          <w:tab w:val="left" w:pos="8244"/>
+          <w:tab w:val="left" w:pos="9160"/>
+          <w:tab w:val="left" w:pos="10076"/>
+          <w:tab w:val="left" w:pos="10992"/>
+          <w:tab w:val="left" w:pos="11908"/>
+          <w:tab w:val="left" w:pos="12824"/>
+          <w:tab w:val="left" w:pos="13740"/>
+          <w:tab w:val="left" w:pos="14656"/>
+        </w:tabs>
+        <w:spacing w:after="0" w:line="240" w:lineRule="auto"/>
+        <w:ind w:left="720"/>
+        <w:rPr>
+          <w:rFonts w:ascii="Consolas" w:eastAsia="Times New Roman" w:hAnsi="Consolas" w:cs="Courier New"/>
+          <w:color w:val="BBBBBB"/>
+          <w:sz w:val="18"/>
+          <w:szCs w:val="18"/>
+          <w:bdr w:val="none" w:sz="0" w:space="0" w:color="auto" w:frame="1"/>
+          <w:lang w:eastAsia="en-IN" w:bidi="hi-IN"/>
+        </w:rPr>
+      </w:pPr>
+      <w:r>
+        <w:rPr>
+          <w:rFonts w:ascii="Consolas" w:eastAsia="Times New Roman" w:hAnsi="Consolas" w:cs="Courier New"/>
           <w:b/>
           <w:bCs/>
+          <w:color w:val="008000"/>
+          <w:sz w:val="18"/>
+          <w:szCs w:val="18"/>
+          <w:bdr w:val="none" w:sz="0" w:space="0" w:color="auto" w:frame="1"/>
+          <w:lang w:eastAsia="en-IN" w:bidi="hi-IN"/>
+        </w:rPr>
+        <w:t>kind</w:t>
+      </w:r>
+      <w:r>
+        <w:rPr>
+          <w:rFonts w:ascii="Consolas" w:eastAsia="Times New Roman" w:hAnsi="Consolas" w:cs="Courier New"/>
+          <w:color w:val="222222"/>
+          <w:sz w:val="18"/>
+          <w:szCs w:val="18"/>
+          <w:bdr w:val="none" w:sz="0" w:space="0" w:color="auto" w:frame="1"/>
+          <w:lang w:eastAsia="en-IN" w:bidi="hi-IN"/>
+        </w:rPr>
+        <w:t>:</w:t>
+      </w:r>
+      <w:r>
+        <w:rPr>
+          <w:rFonts w:ascii="Consolas" w:eastAsia="Times New Roman" w:hAnsi="Consolas" w:cs="Courier New"/>
+          <w:color w:val="BBBBBB"/>
+          <w:sz w:val="18"/>
+          <w:szCs w:val="18"/>
+          <w:bdr w:val="none" w:sz="0" w:space="0" w:color="auto" w:frame="1"/>
+          <w:lang w:eastAsia="en-IN" w:bidi="hi-IN"/>
+        </w:rPr>
+        <w:t xml:space="preserve"> </w:t>
+      </w:r>
+      <w:r>
+        <w:rPr>
+          <w:rFonts w:ascii="Consolas" w:eastAsia="Times New Roman" w:hAnsi="Consolas" w:cs="Courier New"/>
+          <w:color w:val="222222"/>
+          <w:sz w:val="18"/>
+          <w:szCs w:val="18"/>
+          <w:bdr w:val="none" w:sz="0" w:space="0" w:color="auto" w:frame="1"/>
+          <w:lang w:eastAsia="en-IN" w:bidi="hi-IN"/>
+        </w:rPr>
+        <w:t>Pod</w:t>
+      </w:r>
+    </w:p>
+    <w:p>
+      <w:pPr>
+        <w:shd w:val="clear" w:color="auto" w:fill="F8F8F8"/>
+        <w:tabs>
+          <w:tab w:val="left" w:pos="916"/>
+          <w:tab w:val="left" w:pos="1832"/>
+          <w:tab w:val="left" w:pos="2748"/>
+          <w:tab w:val="left" w:pos="3664"/>
+          <w:tab w:val="left" w:pos="4580"/>
+          <w:tab w:val="left" w:pos="5496"/>
+          <w:tab w:val="left" w:pos="6412"/>
+          <w:tab w:val="left" w:pos="7328"/>
+          <w:tab w:val="left" w:pos="8244"/>
+          <w:tab w:val="left" w:pos="9160"/>
+          <w:tab w:val="left" w:pos="10076"/>
+          <w:tab w:val="left" w:pos="10992"/>
+          <w:tab w:val="left" w:pos="11908"/>
+          <w:tab w:val="left" w:pos="12824"/>
+          <w:tab w:val="left" w:pos="13740"/>
+          <w:tab w:val="left" w:pos="14656"/>
+        </w:tabs>
+        <w:spacing w:after="0" w:line="240" w:lineRule="auto"/>
+        <w:ind w:left="720"/>
+        <w:rPr>
+          <w:rFonts w:ascii="Consolas" w:eastAsia="Times New Roman" w:hAnsi="Consolas" w:cs="Courier New"/>
+          <w:color w:val="BBBBBB"/>
+          <w:sz w:val="18"/>
+          <w:szCs w:val="18"/>
+          <w:bdr w:val="none" w:sz="0" w:space="0" w:color="auto" w:frame="1"/>
+          <w:lang w:eastAsia="en-IN" w:bidi="hi-IN"/>
+        </w:rPr>
+      </w:pPr>
+      <w:r>
+        <w:rPr>
+          <w:rFonts w:ascii="Consolas" w:eastAsia="Times New Roman" w:hAnsi="Consolas" w:cs="Courier New"/>
+          <w:b/>
+          <w:bCs/>
+          <w:color w:val="008000"/>
+          <w:sz w:val="18"/>
+          <w:szCs w:val="18"/>
+          <w:bdr w:val="none" w:sz="0" w:space="0" w:color="auto" w:frame="1"/>
+          <w:lang w:eastAsia="en-IN" w:bidi="hi-IN"/>
+        </w:rPr>
+        <w:t>metadata</w:t>
+      </w:r>
+      <w:r>
+        <w:rPr>
+          <w:rFonts w:ascii="Consolas" w:eastAsia="Times New Roman" w:hAnsi="Consolas" w:cs="Courier New"/>
+          <w:color w:val="222222"/>
+          <w:sz w:val="18"/>
+          <w:szCs w:val="18"/>
+          <w:bdr w:val="none" w:sz="0" w:space="0" w:color="auto" w:frame="1"/>
+          <w:lang w:eastAsia="en-IN" w:bidi="hi-IN"/>
+        </w:rPr>
+        <w:t>:</w:t>
+      </w:r>
+    </w:p>
+    <w:p>
+      <w:pPr>
+        <w:shd w:val="clear" w:color="auto" w:fill="F8F8F8"/>
+        <w:tabs>
+          <w:tab w:val="left" w:pos="916"/>
+          <w:tab w:val="left" w:pos="1832"/>
+          <w:tab w:val="left" w:pos="2748"/>
+          <w:tab w:val="left" w:pos="3664"/>
+          <w:tab w:val="left" w:pos="4580"/>
+          <w:tab w:val="left" w:pos="5496"/>
+          <w:tab w:val="left" w:pos="6412"/>
+          <w:tab w:val="left" w:pos="7328"/>
+          <w:tab w:val="left" w:pos="8244"/>
+          <w:tab w:val="left" w:pos="9160"/>
+          <w:tab w:val="left" w:pos="10076"/>
+          <w:tab w:val="left" w:pos="10992"/>
+          <w:tab w:val="left" w:pos="11908"/>
+          <w:tab w:val="left" w:pos="12824"/>
+          <w:tab w:val="left" w:pos="13740"/>
+          <w:tab w:val="left" w:pos="14656"/>
+        </w:tabs>
+        <w:spacing w:after="0" w:line="240" w:lineRule="auto"/>
+        <w:ind w:left="720"/>
+        <w:rPr>
+          <w:rFonts w:ascii="Consolas" w:eastAsia="Times New Roman" w:hAnsi="Consolas" w:cs="Courier New"/>
+          <w:color w:val="BBBBBB"/>
+          <w:sz w:val="18"/>
+          <w:szCs w:val="18"/>
+          <w:bdr w:val="none" w:sz="0" w:space="0" w:color="auto" w:frame="1"/>
+          <w:lang w:eastAsia="en-IN" w:bidi="hi-IN"/>
+        </w:rPr>
+      </w:pPr>
+      <w:r>
+        <w:rPr>
+          <w:rFonts w:ascii="Consolas" w:eastAsia="Times New Roman" w:hAnsi="Consolas" w:cs="Courier New"/>
+          <w:color w:val="BBBBBB"/>
+          <w:sz w:val="18"/>
+          <w:szCs w:val="18"/>
+          <w:bdr w:val="none" w:sz="0" w:space="0" w:color="auto" w:frame="1"/>
+          <w:lang w:eastAsia="en-IN" w:bidi="hi-IN"/>
+        </w:rPr>
+        <w:t xml:space="preserve">  </w:t>
+      </w:r>
+      <w:r>
+        <w:rPr>
+          <w:rFonts w:ascii="Consolas" w:eastAsia="Times New Roman" w:hAnsi="Consolas" w:cs="Courier New"/>
+          <w:b/>
+          <w:bCs/>
+          <w:color w:val="008000"/>
+          <w:sz w:val="18"/>
+          <w:szCs w:val="18"/>
+          <w:bdr w:val="none" w:sz="0" w:space="0" w:color="auto" w:frame="1"/>
+          <w:lang w:eastAsia="en-IN" w:bidi="hi-IN"/>
+        </w:rPr>
+        <w:t>name</w:t>
+      </w:r>
+      <w:r>
+        <w:rPr>
+          <w:rFonts w:ascii="Consolas" w:eastAsia="Times New Roman" w:hAnsi="Consolas" w:cs="Courier New"/>
+          <w:color w:val="222222"/>
+          <w:sz w:val="18"/>
+          <w:szCs w:val="18"/>
+          <w:bdr w:val="none" w:sz="0" w:space="0" w:color="auto" w:frame="1"/>
+          <w:lang w:eastAsia="en-IN" w:bidi="hi-IN"/>
+        </w:rPr>
+        <w:t>:</w:t>
+      </w:r>
+      <w:r>
+        <w:rPr>
+          <w:rFonts w:ascii="Consolas" w:eastAsia="Times New Roman" w:hAnsi="Consolas" w:cs="Courier New"/>
+          <w:color w:val="BBBBBB"/>
+          <w:sz w:val="18"/>
+          <w:szCs w:val="18"/>
+          <w:bdr w:val="none" w:sz="0" w:space="0" w:color="auto" w:frame="1"/>
+          <w:lang w:eastAsia="en-IN" w:bidi="hi-IN"/>
+        </w:rPr>
+        <w:t xml:space="preserve"> </w:t>
+      </w:r>
+      <w:r>
+        <w:rPr>
+          <w:rFonts w:ascii="Consolas" w:eastAsia="Times New Roman" w:hAnsi="Consolas" w:cs="Courier New"/>
+          <w:color w:val="222222"/>
+          <w:sz w:val="18"/>
+          <w:szCs w:val="18"/>
+          <w:bdr w:val="none" w:sz="0" w:space="0" w:color="auto" w:frame="1"/>
+          <w:lang w:eastAsia="en-IN" w:bidi="hi-IN"/>
+        </w:rPr>
+        <w:t>minishift-demo</w:t>
+      </w:r>
+    </w:p>
+    <w:p>
+      <w:pPr>
+        <w:shd w:val="clear" w:color="auto" w:fill="F8F8F8"/>
+        <w:tabs>
+          <w:tab w:val="left" w:pos="916"/>
+          <w:tab w:val="left" w:pos="1832"/>
+          <w:tab w:val="left" w:pos="2748"/>
+          <w:tab w:val="left" w:pos="3664"/>
+          <w:tab w:val="left" w:pos="4580"/>
+          <w:tab w:val="left" w:pos="5496"/>
+          <w:tab w:val="left" w:pos="6412"/>
+          <w:tab w:val="left" w:pos="7328"/>
+          <w:tab w:val="left" w:pos="8244"/>
+          <w:tab w:val="left" w:pos="9160"/>
+          <w:tab w:val="left" w:pos="10076"/>
+          <w:tab w:val="left" w:pos="10992"/>
+          <w:tab w:val="left" w:pos="11908"/>
+          <w:tab w:val="left" w:pos="12824"/>
+          <w:tab w:val="left" w:pos="13740"/>
+          <w:tab w:val="left" w:pos="14656"/>
+        </w:tabs>
+        <w:spacing w:after="0" w:line="240" w:lineRule="auto"/>
+        <w:ind w:left="720"/>
+        <w:rPr>
+          <w:rFonts w:ascii="Consolas" w:eastAsia="Times New Roman" w:hAnsi="Consolas" w:cs="Courier New"/>
+          <w:color w:val="BBBBBB"/>
+          <w:sz w:val="18"/>
+          <w:szCs w:val="18"/>
+          <w:bdr w:val="none" w:sz="0" w:space="0" w:color="auto" w:frame="1"/>
+          <w:lang w:eastAsia="en-IN" w:bidi="hi-IN"/>
+        </w:rPr>
+      </w:pPr>
+      <w:r>
+        <w:rPr>
+          <w:rFonts w:ascii="Consolas" w:eastAsia="Times New Roman" w:hAnsi="Consolas" w:cs="Courier New"/>
+          <w:b/>
+          <w:bCs/>
+          <w:color w:val="008000"/>
+          <w:sz w:val="18"/>
+          <w:szCs w:val="18"/>
+          <w:bdr w:val="none" w:sz="0" w:space="0" w:color="auto" w:frame="1"/>
+          <w:lang w:eastAsia="en-IN" w:bidi="hi-IN"/>
+        </w:rPr>
+        <w:t>spec</w:t>
+      </w:r>
+      <w:r>
+        <w:rPr>
+          <w:rFonts w:ascii="Consolas" w:eastAsia="Times New Roman" w:hAnsi="Consolas" w:cs="Courier New"/>
+          <w:color w:val="222222"/>
+          <w:sz w:val="18"/>
+          <w:szCs w:val="18"/>
+          <w:bdr w:val="none" w:sz="0" w:space="0" w:color="auto" w:frame="1"/>
+          <w:lang w:eastAsia="en-IN" w:bidi="hi-IN"/>
+        </w:rPr>
+        <w:t>:</w:t>
+      </w:r>
+    </w:p>
+    <w:p>
+      <w:pPr>
+        <w:shd w:val="clear" w:color="auto" w:fill="F8F8F8"/>
+        <w:tabs>
+          <w:tab w:val="left" w:pos="916"/>
+          <w:tab w:val="left" w:pos="1832"/>
+          <w:tab w:val="left" w:pos="2748"/>
+          <w:tab w:val="left" w:pos="3664"/>
+          <w:tab w:val="left" w:pos="4580"/>
+          <w:tab w:val="left" w:pos="5496"/>
+          <w:tab w:val="left" w:pos="6412"/>
+          <w:tab w:val="left" w:pos="7328"/>
+          <w:tab w:val="left" w:pos="8244"/>
+          <w:tab w:val="left" w:pos="9160"/>
+          <w:tab w:val="left" w:pos="10076"/>
+          <w:tab w:val="left" w:pos="10992"/>
+          <w:tab w:val="left" w:pos="11908"/>
+          <w:tab w:val="left" w:pos="12824"/>
+          <w:tab w:val="left" w:pos="13740"/>
+          <w:tab w:val="left" w:pos="14656"/>
+        </w:tabs>
+        <w:spacing w:after="0" w:line="240" w:lineRule="auto"/>
+        <w:ind w:left="720"/>
+        <w:rPr>
+          <w:rFonts w:ascii="Consolas" w:eastAsia="Times New Roman" w:hAnsi="Consolas" w:cs="Courier New"/>
+          <w:color w:val="BBBBBB"/>
+          <w:sz w:val="18"/>
+          <w:szCs w:val="18"/>
+          <w:bdr w:val="none" w:sz="0" w:space="0" w:color="auto" w:frame="1"/>
+          <w:lang w:eastAsia="en-IN" w:bidi="hi-IN"/>
+        </w:rPr>
+      </w:pPr>
+      <w:r>
+        <w:rPr>
+          <w:rFonts w:ascii="Consolas" w:eastAsia="Times New Roman" w:hAnsi="Consolas" w:cs="Courier New"/>
+          <w:color w:val="BBBBBB"/>
+          <w:sz w:val="18"/>
+          <w:szCs w:val="18"/>
+          <w:bdr w:val="none" w:sz="0" w:space="0" w:color="auto" w:frame="1"/>
+          <w:lang w:eastAsia="en-IN" w:bidi="hi-IN"/>
+        </w:rPr>
+        <w:t xml:space="preserve">  </w:t>
+      </w:r>
+      <w:r>
+        <w:rPr>
+          <w:rFonts w:ascii="Consolas" w:eastAsia="Times New Roman" w:hAnsi="Consolas" w:cs="Courier New"/>
+          <w:b/>
+          <w:bCs/>
+          <w:color w:val="008000"/>
+          <w:sz w:val="18"/>
+          <w:szCs w:val="18"/>
+          <w:bdr w:val="none" w:sz="0" w:space="0" w:color="auto" w:frame="1"/>
+          <w:lang w:eastAsia="en-IN" w:bidi="hi-IN"/>
+        </w:rPr>
+        <w:t>volumes</w:t>
+      </w:r>
+      <w:r>
+        <w:rPr>
+          <w:rFonts w:ascii="Consolas" w:eastAsia="Times New Roman" w:hAnsi="Consolas" w:cs="Courier New"/>
+          <w:color w:val="222222"/>
+          <w:sz w:val="18"/>
+          <w:szCs w:val="18"/>
+          <w:bdr w:val="none" w:sz="0" w:space="0" w:color="auto" w:frame="1"/>
+          <w:lang w:eastAsia="en-IN" w:bidi="hi-IN"/>
+        </w:rPr>
+        <w:t>:</w:t>
+      </w:r>
+    </w:p>
+    <w:p>
+      <w:pPr>
+        <w:shd w:val="clear" w:color="auto" w:fill="F8F8F8"/>
+        <w:tabs>
+          <w:tab w:val="left" w:pos="916"/>
+          <w:tab w:val="left" w:pos="1832"/>
+          <w:tab w:val="left" w:pos="2748"/>
+          <w:tab w:val="left" w:pos="3664"/>
+          <w:tab w:val="left" w:pos="4580"/>
+          <w:tab w:val="left" w:pos="5496"/>
+          <w:tab w:val="left" w:pos="6412"/>
+          <w:tab w:val="left" w:pos="7328"/>
+          <w:tab w:val="left" w:pos="8244"/>
+          <w:tab w:val="left" w:pos="9160"/>
+          <w:tab w:val="left" w:pos="10076"/>
+          <w:tab w:val="left" w:pos="10992"/>
+          <w:tab w:val="left" w:pos="11908"/>
+          <w:tab w:val="left" w:pos="12824"/>
+          <w:tab w:val="left" w:pos="13740"/>
+          <w:tab w:val="left" w:pos="14656"/>
+        </w:tabs>
+        <w:spacing w:after="0" w:line="240" w:lineRule="auto"/>
+        <w:ind w:left="720"/>
+        <w:rPr>
+          <w:rFonts w:ascii="Consolas" w:eastAsia="Times New Roman" w:hAnsi="Consolas" w:cs="Courier New"/>
+          <w:color w:val="BBBBBB"/>
+          <w:sz w:val="18"/>
+          <w:szCs w:val="18"/>
+          <w:bdr w:val="none" w:sz="0" w:space="0" w:color="auto" w:frame="1"/>
+          <w:lang w:eastAsia="en-IN" w:bidi="hi-IN"/>
+        </w:rPr>
+      </w:pPr>
+      <w:r>
+        <w:rPr>
+          <w:rFonts w:ascii="Consolas" w:eastAsia="Times New Roman" w:hAnsi="Consolas" w:cs="Courier New"/>
+          <w:color w:val="BBBBBB"/>
+          <w:sz w:val="18"/>
+          <w:szCs w:val="18"/>
+          <w:bdr w:val="none" w:sz="0" w:space="0" w:color="auto" w:frame="1"/>
+          <w:lang w:eastAsia="en-IN" w:bidi="hi-IN"/>
+        </w:rPr>
+        <w:t xml:space="preserve">    </w:t>
+      </w:r>
+      <w:r>
+        <w:rPr>
+          <w:rFonts w:ascii="Consolas" w:eastAsia="Times New Roman" w:hAnsi="Consolas" w:cs="Courier New"/>
+          <w:color w:val="222222"/>
+          <w:sz w:val="18"/>
+          <w:szCs w:val="18"/>
+          <w:bdr w:val="none" w:sz="0" w:space="0" w:color="auto" w:frame="1"/>
+          <w:lang w:eastAsia="en-IN" w:bidi="hi-IN"/>
+        </w:rPr>
+        <w:t xml:space="preserve">- </w:t>
+      </w:r>
+      <w:r>
+        <w:rPr>
+          <w:rFonts w:ascii="Consolas" w:eastAsia="Times New Roman" w:hAnsi="Consolas" w:cs="Courier New"/>
+          <w:b/>
+          <w:bCs/>
+          <w:color w:val="008000"/>
+          <w:sz w:val="18"/>
+          <w:szCs w:val="18"/>
+          <w:bdr w:val="none" w:sz="0" w:space="0" w:color="auto" w:frame="1"/>
+          <w:lang w:eastAsia="en-IN" w:bidi="hi-IN"/>
+        </w:rPr>
+        <w:t>name</w:t>
+      </w:r>
+      <w:r>
+        <w:rPr>
+          <w:rFonts w:ascii="Consolas" w:eastAsia="Times New Roman" w:hAnsi="Consolas" w:cs="Courier New"/>
+          <w:color w:val="222222"/>
+          <w:sz w:val="18"/>
+          <w:szCs w:val="18"/>
+          <w:bdr w:val="none" w:sz="0" w:space="0" w:color="auto" w:frame="1"/>
+          <w:lang w:eastAsia="en-IN" w:bidi="hi-IN"/>
+        </w:rPr>
+        <w:t>:</w:t>
+      </w:r>
+      <w:r>
+        <w:rPr>
+          <w:rFonts w:ascii="Consolas" w:eastAsia="Times New Roman" w:hAnsi="Consolas" w:cs="Courier New"/>
+          <w:color w:val="BBBBBB"/>
+          <w:sz w:val="18"/>
+          <w:szCs w:val="18"/>
+          <w:bdr w:val="none" w:sz="0" w:space="0" w:color="auto" w:frame="1"/>
+          <w:lang w:eastAsia="en-IN" w:bidi="hi-IN"/>
+        </w:rPr>
+        <w:t xml:space="preserve"> </w:t>
+      </w:r>
+      <w:r>
+        <w:rPr>
+          <w:rFonts w:ascii="Consolas" w:eastAsia="Times New Roman" w:hAnsi="Consolas" w:cs="Courier New"/>
+          <w:color w:val="222222"/>
+          <w:sz w:val="18"/>
+          <w:szCs w:val="18"/>
+          <w:bdr w:val="none" w:sz="0" w:space="0" w:color="auto" w:frame="1"/>
+          <w:lang w:eastAsia="en-IN" w:bidi="hi-IN"/>
+        </w:rPr>
+        <w:t>minishift</w:t>
+      </w:r>
+      <w:r>
+        <w:rPr>
+          <w:rFonts w:ascii="Consolas" w:eastAsia="Times New Roman" w:hAnsi="Consolas" w:cs="Courier New"/>
+          <w:color w:val="222222"/>
+          <w:sz w:val="18"/>
+          <w:szCs w:val="18"/>
+          <w:bdr w:val="none" w:sz="0" w:space="0" w:color="auto" w:frame="1"/>
+          <w:lang w:eastAsia="en-IN" w:bidi="hi-IN"/>
+        </w:rPr>
+        <w:t>-storage</w:t>
+      </w:r>
+    </w:p>
+    <w:p>
+      <w:pPr>
+        <w:shd w:val="clear" w:color="auto" w:fill="F8F8F8"/>
+        <w:tabs>
+          <w:tab w:val="left" w:pos="916"/>
+          <w:tab w:val="left" w:pos="1832"/>
+          <w:tab w:val="left" w:pos="2748"/>
+          <w:tab w:val="left" w:pos="3664"/>
+          <w:tab w:val="left" w:pos="4580"/>
+          <w:tab w:val="left" w:pos="5496"/>
+          <w:tab w:val="left" w:pos="6412"/>
+          <w:tab w:val="left" w:pos="7328"/>
+          <w:tab w:val="left" w:pos="8244"/>
+          <w:tab w:val="left" w:pos="9160"/>
+          <w:tab w:val="left" w:pos="10076"/>
+          <w:tab w:val="left" w:pos="10992"/>
+          <w:tab w:val="left" w:pos="11908"/>
+          <w:tab w:val="left" w:pos="12824"/>
+          <w:tab w:val="left" w:pos="13740"/>
+          <w:tab w:val="left" w:pos="14656"/>
+        </w:tabs>
+        <w:spacing w:after="0" w:line="240" w:lineRule="auto"/>
+        <w:ind w:left="720"/>
+        <w:rPr>
+          <w:rFonts w:ascii="Consolas" w:eastAsia="Times New Roman" w:hAnsi="Consolas" w:cs="Courier New"/>
+          <w:color w:val="BBBBBB"/>
+          <w:sz w:val="18"/>
+          <w:szCs w:val="18"/>
+          <w:bdr w:val="none" w:sz="0" w:space="0" w:color="auto" w:frame="1"/>
+          <w:lang w:eastAsia="en-IN" w:bidi="hi-IN"/>
+        </w:rPr>
+      </w:pPr>
+      <w:r>
+        <w:rPr>
+          <w:rFonts w:ascii="Consolas" w:eastAsia="Times New Roman" w:hAnsi="Consolas" w:cs="Courier New"/>
+          <w:color w:val="BBBBBB"/>
+          <w:sz w:val="18"/>
+          <w:szCs w:val="18"/>
+          <w:bdr w:val="none" w:sz="0" w:space="0" w:color="auto" w:frame="1"/>
+          <w:lang w:eastAsia="en-IN" w:bidi="hi-IN"/>
+        </w:rPr>
+        <w:t xml:space="preserve">      </w:t>
+      </w:r>
+      <w:r>
+        <w:rPr>
+          <w:rFonts w:ascii="Consolas" w:eastAsia="Times New Roman" w:hAnsi="Consolas" w:cs="Courier New"/>
+          <w:b/>
+          <w:bCs/>
+          <w:color w:val="008000"/>
+          <w:sz w:val="18"/>
+          <w:szCs w:val="18"/>
+          <w:bdr w:val="none" w:sz="0" w:space="0" w:color="auto" w:frame="1"/>
+          <w:lang w:eastAsia="en-IN" w:bidi="hi-IN"/>
+        </w:rPr>
+        <w:t>persistentVolumeClaim</w:t>
+      </w:r>
+      <w:r>
+        <w:rPr>
+          <w:rFonts w:ascii="Consolas" w:eastAsia="Times New Roman" w:hAnsi="Consolas" w:cs="Courier New"/>
+          <w:color w:val="222222"/>
+          <w:sz w:val="18"/>
+          <w:szCs w:val="18"/>
+          <w:bdr w:val="none" w:sz="0" w:space="0" w:color="auto" w:frame="1"/>
+          <w:lang w:eastAsia="en-IN" w:bidi="hi-IN"/>
+        </w:rPr>
+        <w:t>:</w:t>
+      </w:r>
+    </w:p>
+    <w:p>
+      <w:pPr>
+        <w:shd w:val="clear" w:color="auto" w:fill="F8F8F8"/>
+        <w:tabs>
+          <w:tab w:val="left" w:pos="916"/>
+          <w:tab w:val="left" w:pos="1832"/>
+          <w:tab w:val="left" w:pos="2748"/>
+          <w:tab w:val="left" w:pos="3664"/>
+          <w:tab w:val="left" w:pos="4580"/>
+          <w:tab w:val="left" w:pos="5496"/>
+          <w:tab w:val="left" w:pos="6412"/>
+          <w:tab w:val="left" w:pos="7328"/>
+          <w:tab w:val="left" w:pos="8244"/>
+          <w:tab w:val="left" w:pos="9160"/>
+          <w:tab w:val="left" w:pos="10076"/>
+          <w:tab w:val="left" w:pos="10992"/>
+          <w:tab w:val="left" w:pos="11908"/>
+          <w:tab w:val="left" w:pos="12824"/>
+          <w:tab w:val="left" w:pos="13740"/>
+          <w:tab w:val="left" w:pos="14656"/>
+        </w:tabs>
+        <w:spacing w:after="0" w:line="240" w:lineRule="auto"/>
+        <w:ind w:left="720"/>
+        <w:rPr>
+          <w:rFonts w:ascii="Consolas" w:eastAsia="Times New Roman" w:hAnsi="Consolas" w:cs="Courier New"/>
+          <w:color w:val="BBBBBB"/>
+          <w:sz w:val="18"/>
+          <w:szCs w:val="18"/>
+          <w:bdr w:val="none" w:sz="0" w:space="0" w:color="auto" w:frame="1"/>
+          <w:lang w:eastAsia="en-IN" w:bidi="hi-IN"/>
+        </w:rPr>
+      </w:pPr>
+      <w:r>
+        <w:rPr>
+          <w:rFonts w:ascii="Consolas" w:eastAsia="Times New Roman" w:hAnsi="Consolas" w:cs="Courier New"/>
+          <w:color w:val="BBBBBB"/>
+          <w:sz w:val="18"/>
+          <w:szCs w:val="18"/>
+          <w:bdr w:val="none" w:sz="0" w:space="0" w:color="auto" w:frame="1"/>
+          <w:lang w:eastAsia="en-IN" w:bidi="hi-IN"/>
+        </w:rPr>
+        <w:t xml:space="preserve">        </w:t>
+      </w:r>
+      <w:r>
+        <w:rPr>
+          <w:rFonts w:ascii="Consolas" w:eastAsia="Times New Roman" w:hAnsi="Consolas" w:cs="Courier New"/>
+          <w:b/>
+          <w:bCs/>
+          <w:color w:val="008000"/>
+          <w:sz w:val="18"/>
+          <w:szCs w:val="18"/>
+          <w:bdr w:val="none" w:sz="0" w:space="0" w:color="auto" w:frame="1"/>
+          <w:lang w:eastAsia="en-IN" w:bidi="hi-IN"/>
+        </w:rPr>
+        <w:t>claimName</w:t>
+      </w:r>
+      <w:r>
+        <w:rPr>
+          <w:rFonts w:ascii="Consolas" w:eastAsia="Times New Roman" w:hAnsi="Consolas" w:cs="Courier New"/>
+          <w:color w:val="222222"/>
+          <w:sz w:val="18"/>
+          <w:szCs w:val="18"/>
+          <w:bdr w:val="none" w:sz="0" w:space="0" w:color="auto" w:frame="1"/>
+          <w:lang w:eastAsia="en-IN" w:bidi="hi-IN"/>
+        </w:rPr>
+        <w:t>:</w:t>
+      </w:r>
+      <w:r>
+        <w:rPr>
+          <w:rFonts w:ascii="Consolas" w:eastAsia="Times New Roman" w:hAnsi="Consolas" w:cs="Courier New"/>
+          <w:color w:val="BBBBBB"/>
+          <w:sz w:val="18"/>
+          <w:szCs w:val="18"/>
+          <w:bdr w:val="none" w:sz="0" w:space="0" w:color="auto" w:frame="1"/>
+          <w:lang w:eastAsia="en-IN" w:bidi="hi-IN"/>
+        </w:rPr>
+        <w:t xml:space="preserve"> </w:t>
+      </w:r>
+      <w:r>
+        <w:rPr>
+          <w:rFonts w:ascii="Consolas" w:eastAsia="Times New Roman" w:hAnsi="Consolas" w:cs="Courier New"/>
+          <w:color w:val="BBBBBB"/>
+          <w:sz w:val="18"/>
+          <w:szCs w:val="18"/>
+          <w:bdr w:val="none" w:sz="0" w:space="0" w:color="auto" w:frame="1"/>
+          <w:lang w:eastAsia="en-IN" w:bidi="hi-IN"/>
+        </w:rPr>
+        <w:t>minishift-demo-pvc</w:t>
+      </w:r>
+    </w:p>
+    <w:p>
+      <w:pPr>
+        <w:shd w:val="clear" w:color="auto" w:fill="F8F8F8"/>
+        <w:tabs>
+          <w:tab w:val="left" w:pos="916"/>
+          <w:tab w:val="left" w:pos="1832"/>
+          <w:tab w:val="left" w:pos="2748"/>
+          <w:tab w:val="left" w:pos="3664"/>
+          <w:tab w:val="left" w:pos="4580"/>
+          <w:tab w:val="left" w:pos="5496"/>
+          <w:tab w:val="left" w:pos="6412"/>
+          <w:tab w:val="left" w:pos="7328"/>
+          <w:tab w:val="left" w:pos="8244"/>
+          <w:tab w:val="left" w:pos="9160"/>
+          <w:tab w:val="left" w:pos="10076"/>
+          <w:tab w:val="left" w:pos="10992"/>
+          <w:tab w:val="left" w:pos="11908"/>
+          <w:tab w:val="left" w:pos="12824"/>
+          <w:tab w:val="left" w:pos="13740"/>
+          <w:tab w:val="left" w:pos="14656"/>
+        </w:tabs>
+        <w:spacing w:after="0" w:line="240" w:lineRule="auto"/>
+        <w:ind w:left="720"/>
+        <w:rPr>
+          <w:rFonts w:ascii="Consolas" w:eastAsia="Times New Roman" w:hAnsi="Consolas" w:cs="Courier New"/>
+          <w:color w:val="BBBBBB"/>
+          <w:sz w:val="18"/>
+          <w:szCs w:val="18"/>
+          <w:bdr w:val="none" w:sz="0" w:space="0" w:color="auto" w:frame="1"/>
+          <w:lang w:eastAsia="en-IN" w:bidi="hi-IN"/>
+        </w:rPr>
+      </w:pPr>
+      <w:r>
+        <w:rPr>
+          <w:rFonts w:ascii="Consolas" w:eastAsia="Times New Roman" w:hAnsi="Consolas" w:cs="Courier New"/>
+          <w:color w:val="BBBBBB"/>
+          <w:sz w:val="18"/>
+          <w:szCs w:val="18"/>
+          <w:bdr w:val="none" w:sz="0" w:space="0" w:color="auto" w:frame="1"/>
+          <w:lang w:eastAsia="en-IN" w:bidi="hi-IN"/>
+        </w:rPr>
+        <w:t xml:space="preserve">  </w:t>
+      </w:r>
+      <w:r>
+        <w:rPr>
+          <w:rFonts w:ascii="Consolas" w:eastAsia="Times New Roman" w:hAnsi="Consolas" w:cs="Courier New"/>
+          <w:b/>
+          <w:bCs/>
+          <w:color w:val="008000"/>
+          <w:sz w:val="18"/>
+          <w:szCs w:val="18"/>
+          <w:bdr w:val="none" w:sz="0" w:space="0" w:color="auto" w:frame="1"/>
+          <w:lang w:eastAsia="en-IN" w:bidi="hi-IN"/>
+        </w:rPr>
+        <w:t>containers</w:t>
+      </w:r>
+      <w:r>
+        <w:rPr>
+          <w:rFonts w:ascii="Consolas" w:eastAsia="Times New Roman" w:hAnsi="Consolas" w:cs="Courier New"/>
+          <w:color w:val="222222"/>
+          <w:sz w:val="18"/>
+          <w:szCs w:val="18"/>
+          <w:bdr w:val="none" w:sz="0" w:space="0" w:color="auto" w:frame="1"/>
+          <w:lang w:eastAsia="en-IN" w:bidi="hi-IN"/>
+        </w:rPr>
+        <w:t>:</w:t>
+      </w:r>
+    </w:p>
+    <w:p>
+      <w:pPr>
+        <w:shd w:val="clear" w:color="auto" w:fill="F8F8F8"/>
+        <w:tabs>
+          <w:tab w:val="left" w:pos="916"/>
+          <w:tab w:val="left" w:pos="1832"/>
+          <w:tab w:val="left" w:pos="2748"/>
+          <w:tab w:val="left" w:pos="3664"/>
+          <w:tab w:val="left" w:pos="4580"/>
+          <w:tab w:val="left" w:pos="5496"/>
+          <w:tab w:val="left" w:pos="6412"/>
+          <w:tab w:val="left" w:pos="7328"/>
+          <w:tab w:val="left" w:pos="8244"/>
+          <w:tab w:val="left" w:pos="9160"/>
+          <w:tab w:val="left" w:pos="10076"/>
+          <w:tab w:val="left" w:pos="10992"/>
+          <w:tab w:val="left" w:pos="11908"/>
+          <w:tab w:val="left" w:pos="12824"/>
+          <w:tab w:val="left" w:pos="13740"/>
+          <w:tab w:val="left" w:pos="14656"/>
+        </w:tabs>
+        <w:spacing w:after="0" w:line="240" w:lineRule="auto"/>
+        <w:ind w:left="720"/>
+        <w:rPr>
+          <w:rFonts w:ascii="Consolas" w:eastAsia="Times New Roman" w:hAnsi="Consolas" w:cs="Courier New"/>
+          <w:color w:val="BBBBBB"/>
+          <w:sz w:val="18"/>
+          <w:szCs w:val="18"/>
+          <w:bdr w:val="none" w:sz="0" w:space="0" w:color="auto" w:frame="1"/>
+          <w:lang w:eastAsia="en-IN" w:bidi="hi-IN"/>
+        </w:rPr>
+      </w:pPr>
+      <w:r>
+        <w:rPr>
+          <w:rFonts w:ascii="Consolas" w:eastAsia="Times New Roman" w:hAnsi="Consolas" w:cs="Courier New"/>
+          <w:color w:val="BBBBBB"/>
+          <w:sz w:val="18"/>
+          <w:szCs w:val="18"/>
+          <w:bdr w:val="none" w:sz="0" w:space="0" w:color="auto" w:frame="1"/>
+          <w:lang w:eastAsia="en-IN" w:bidi="hi-IN"/>
+        </w:rPr>
+        <w:t xml:space="preserve">    </w:t>
+      </w:r>
+      <w:r>
+        <w:rPr>
+          <w:rFonts w:ascii="Consolas" w:eastAsia="Times New Roman" w:hAnsi="Consolas" w:cs="Courier New"/>
+          <w:color w:val="222222"/>
+          <w:sz w:val="18"/>
+          <w:szCs w:val="18"/>
+          <w:bdr w:val="none" w:sz="0" w:space="0" w:color="auto" w:frame="1"/>
+          <w:lang w:eastAsia="en-IN" w:bidi="hi-IN"/>
+        </w:rPr>
+        <w:t xml:space="preserve">- </w:t>
+      </w:r>
+      <w:r>
+        <w:rPr>
+          <w:rFonts w:ascii="Consolas" w:eastAsia="Times New Roman" w:hAnsi="Consolas" w:cs="Courier New"/>
+          <w:b/>
+          <w:bCs/>
+          <w:color w:val="008000"/>
+          <w:sz w:val="18"/>
+          <w:szCs w:val="18"/>
+          <w:bdr w:val="none" w:sz="0" w:space="0" w:color="auto" w:frame="1"/>
+          <w:lang w:eastAsia="en-IN" w:bidi="hi-IN"/>
+        </w:rPr>
+        <w:t>name</w:t>
+      </w:r>
+      <w:r>
+        <w:rPr>
+          <w:rFonts w:ascii="Consolas" w:eastAsia="Times New Roman" w:hAnsi="Consolas" w:cs="Courier New"/>
+          <w:color w:val="222222"/>
+          <w:sz w:val="18"/>
+          <w:szCs w:val="18"/>
+          <w:bdr w:val="none" w:sz="0" w:space="0" w:color="auto" w:frame="1"/>
+          <w:lang w:eastAsia="en-IN" w:bidi="hi-IN"/>
+        </w:rPr>
+        <w:t>:</w:t>
+      </w:r>
+      <w:r>
+        <w:rPr>
+          <w:rFonts w:ascii="Consolas" w:eastAsia="Times New Roman" w:hAnsi="Consolas" w:cs="Courier New"/>
+          <w:color w:val="BBBBBB"/>
+          <w:sz w:val="18"/>
+          <w:szCs w:val="18"/>
+          <w:bdr w:val="none" w:sz="0" w:space="0" w:color="auto" w:frame="1"/>
+          <w:lang w:eastAsia="en-IN" w:bidi="hi-IN"/>
+        </w:rPr>
+        <w:t xml:space="preserve"> </w:t>
+      </w:r>
+      <w:r>
+        <w:rPr>
+          <w:rFonts w:ascii="Consolas" w:eastAsia="Times New Roman" w:hAnsi="Consolas" w:cs="Courier New"/>
+          <w:color w:val="BBBBBB"/>
+          <w:sz w:val="18"/>
+          <w:szCs w:val="18"/>
+          <w:bdr w:val="none" w:sz="0" w:space="0" w:color="auto" w:frame="1"/>
+          <w:lang w:eastAsia="en-IN" w:bidi="hi-IN"/>
+        </w:rPr>
+        <w:t>minishift-demo</w:t>
+      </w:r>
+    </w:p>
+    <w:p>
+      <w:pPr>
+        <w:shd w:val="clear" w:color="auto" w:fill="F8F8F8"/>
+        <w:tabs>
+          <w:tab w:val="left" w:pos="916"/>
+          <w:tab w:val="left" w:pos="1832"/>
+          <w:tab w:val="left" w:pos="2748"/>
+          <w:tab w:val="left" w:pos="3664"/>
+          <w:tab w:val="left" w:pos="4580"/>
+          <w:tab w:val="left" w:pos="5496"/>
+          <w:tab w:val="left" w:pos="6412"/>
+          <w:tab w:val="left" w:pos="7328"/>
+          <w:tab w:val="left" w:pos="8244"/>
+          <w:tab w:val="left" w:pos="9160"/>
+          <w:tab w:val="left" w:pos="10076"/>
+          <w:tab w:val="left" w:pos="10992"/>
+          <w:tab w:val="left" w:pos="11908"/>
+          <w:tab w:val="left" w:pos="12824"/>
+          <w:tab w:val="left" w:pos="13740"/>
+          <w:tab w:val="left" w:pos="14656"/>
+        </w:tabs>
+        <w:spacing w:after="0" w:line="240" w:lineRule="auto"/>
+        <w:ind w:left="720"/>
+        <w:rPr>
+          <w:rFonts w:ascii="Consolas" w:eastAsia="Times New Roman" w:hAnsi="Consolas" w:cs="Courier New"/>
+          <w:color w:val="BBBBBB"/>
+          <w:sz w:val="18"/>
+          <w:szCs w:val="18"/>
+          <w:bdr w:val="none" w:sz="0" w:space="0" w:color="auto" w:frame="1"/>
+          <w:lang w:eastAsia="en-IN" w:bidi="hi-IN"/>
+        </w:rPr>
+      </w:pPr>
+      <w:r>
+        <w:rPr>
+          <w:rFonts w:ascii="Consolas" w:eastAsia="Times New Roman" w:hAnsi="Consolas" w:cs="Courier New"/>
+          <w:color w:val="BBBBBB"/>
+          <w:sz w:val="18"/>
+          <w:szCs w:val="18"/>
+          <w:bdr w:val="none" w:sz="0" w:space="0" w:color="auto" w:frame="1"/>
+          <w:lang w:eastAsia="en-IN" w:bidi="hi-IN"/>
+        </w:rPr>
+        <w:t xml:space="preserve">      </w:t>
+      </w:r>
+      <w:r>
+        <w:rPr>
+          <w:rFonts w:ascii="Consolas" w:eastAsia="Times New Roman" w:hAnsi="Consolas" w:cs="Courier New"/>
+          <w:b/>
+          <w:bCs/>
+          <w:color w:val="008000"/>
+          <w:sz w:val="18"/>
+          <w:szCs w:val="18"/>
+          <w:bdr w:val="none" w:sz="0" w:space="0" w:color="auto" w:frame="1"/>
+          <w:lang w:eastAsia="en-IN" w:bidi="hi-IN"/>
+        </w:rPr>
+        <w:t>image</w:t>
+      </w:r>
+      <w:r>
+        <w:rPr>
+          <w:rFonts w:ascii="Consolas" w:eastAsia="Times New Roman" w:hAnsi="Consolas" w:cs="Courier New"/>
+          <w:color w:val="222222"/>
+          <w:sz w:val="18"/>
+          <w:szCs w:val="18"/>
+          <w:bdr w:val="none" w:sz="0" w:space="0" w:color="auto" w:frame="1"/>
+          <w:lang w:eastAsia="en-IN" w:bidi="hi-IN"/>
+        </w:rPr>
+        <w:t>:</w:t>
+      </w:r>
+      <w:r>
+        <w:rPr>
+          <w:rFonts w:ascii="Consolas" w:eastAsia="Times New Roman" w:hAnsi="Consolas" w:cs="Courier New"/>
+          <w:color w:val="BBBBBB"/>
+          <w:sz w:val="18"/>
+          <w:szCs w:val="18"/>
+          <w:bdr w:val="none" w:sz="0" w:space="0" w:color="auto" w:frame="1"/>
+          <w:lang w:eastAsia="en-IN" w:bidi="hi-IN"/>
+        </w:rPr>
+        <w:t xml:space="preserve"> 172.30.1.1:5000/minishift-demo-project/minishift-demo</w:t>
+      </w:r>
+    </w:p>
+    <w:p>
+      <w:pPr>
+        <w:shd w:val="clear" w:color="auto" w:fill="F8F8F8"/>
+        <w:tabs>
+          <w:tab w:val="left" w:pos="916"/>
+          <w:tab w:val="left" w:pos="1832"/>
+          <w:tab w:val="left" w:pos="2748"/>
+          <w:tab w:val="left" w:pos="3664"/>
+          <w:tab w:val="left" w:pos="4580"/>
+          <w:tab w:val="left" w:pos="5496"/>
+          <w:tab w:val="left" w:pos="6412"/>
+          <w:tab w:val="left" w:pos="7328"/>
+          <w:tab w:val="left" w:pos="8244"/>
+          <w:tab w:val="left" w:pos="9160"/>
+          <w:tab w:val="left" w:pos="10076"/>
+          <w:tab w:val="left" w:pos="10992"/>
+          <w:tab w:val="left" w:pos="11908"/>
+          <w:tab w:val="left" w:pos="12824"/>
+          <w:tab w:val="left" w:pos="13740"/>
+          <w:tab w:val="left" w:pos="14656"/>
+        </w:tabs>
+        <w:spacing w:after="0" w:line="240" w:lineRule="auto"/>
+        <w:ind w:left="720"/>
+        <w:rPr>
+          <w:rFonts w:ascii="Consolas" w:eastAsia="Times New Roman" w:hAnsi="Consolas" w:cs="Courier New"/>
+          <w:color w:val="BBBBBB"/>
+          <w:sz w:val="18"/>
+          <w:szCs w:val="18"/>
+          <w:bdr w:val="none" w:sz="0" w:space="0" w:color="auto" w:frame="1"/>
+          <w:lang w:eastAsia="en-IN" w:bidi="hi-IN"/>
+        </w:rPr>
+      </w:pPr>
+      <w:r>
+        <w:rPr>
+          <w:rFonts w:ascii="Consolas" w:eastAsia="Times New Roman" w:hAnsi="Consolas" w:cs="Courier New"/>
+          <w:color w:val="BBBBBB"/>
+          <w:sz w:val="18"/>
+          <w:szCs w:val="18"/>
+          <w:bdr w:val="none" w:sz="0" w:space="0" w:color="auto" w:frame="1"/>
+          <w:lang w:eastAsia="en-IN" w:bidi="hi-IN"/>
+        </w:rPr>
+        <w:t xml:space="preserve">      </w:t>
+      </w:r>
+      <w:r>
+        <w:rPr>
+          <w:rFonts w:ascii="Consolas" w:eastAsia="Times New Roman" w:hAnsi="Consolas" w:cs="Courier New"/>
+          <w:b/>
+          <w:bCs/>
+          <w:color w:val="008000"/>
+          <w:sz w:val="18"/>
+          <w:szCs w:val="18"/>
+          <w:bdr w:val="none" w:sz="0" w:space="0" w:color="auto" w:frame="1"/>
+          <w:lang w:eastAsia="en-IN" w:bidi="hi-IN"/>
+        </w:rPr>
+        <w:t>ports</w:t>
+      </w:r>
+      <w:r>
+        <w:rPr>
+          <w:rFonts w:ascii="Consolas" w:eastAsia="Times New Roman" w:hAnsi="Consolas" w:cs="Courier New"/>
+          <w:color w:val="222222"/>
+          <w:sz w:val="18"/>
+          <w:szCs w:val="18"/>
+          <w:bdr w:val="none" w:sz="0" w:space="0" w:color="auto" w:frame="1"/>
+          <w:lang w:eastAsia="en-IN" w:bidi="hi-IN"/>
+        </w:rPr>
+        <w:t>:</w:t>
+      </w:r>
+    </w:p>
+    <w:p>
+      <w:pPr>
+        <w:shd w:val="clear" w:color="auto" w:fill="F8F8F8"/>
+        <w:tabs>
+          <w:tab w:val="left" w:pos="916"/>
+          <w:tab w:val="left" w:pos="1832"/>
+          <w:tab w:val="left" w:pos="2748"/>
+          <w:tab w:val="left" w:pos="3664"/>
+          <w:tab w:val="left" w:pos="4580"/>
+          <w:tab w:val="left" w:pos="5496"/>
+          <w:tab w:val="left" w:pos="6412"/>
+          <w:tab w:val="left" w:pos="7328"/>
+          <w:tab w:val="left" w:pos="8244"/>
+          <w:tab w:val="left" w:pos="9160"/>
+          <w:tab w:val="left" w:pos="10076"/>
+          <w:tab w:val="left" w:pos="10992"/>
+          <w:tab w:val="left" w:pos="11908"/>
+          <w:tab w:val="left" w:pos="12824"/>
+          <w:tab w:val="left" w:pos="13740"/>
+          <w:tab w:val="left" w:pos="14656"/>
+        </w:tabs>
+        <w:spacing w:after="0" w:line="240" w:lineRule="auto"/>
+        <w:ind w:left="720"/>
+        <w:rPr>
+          <w:rFonts w:ascii="Consolas" w:eastAsia="Times New Roman" w:hAnsi="Consolas" w:cs="Courier New"/>
+          <w:color w:val="BBBBBB"/>
+          <w:sz w:val="18"/>
+          <w:szCs w:val="18"/>
+          <w:bdr w:val="none" w:sz="0" w:space="0" w:color="auto" w:frame="1"/>
+          <w:lang w:eastAsia="en-IN" w:bidi="hi-IN"/>
+        </w:rPr>
+      </w:pPr>
+      <w:r>
+        <w:rPr>
+          <w:rFonts w:ascii="Consolas" w:eastAsia="Times New Roman" w:hAnsi="Consolas" w:cs="Courier New"/>
+          <w:color w:val="BBBBBB"/>
+          <w:sz w:val="18"/>
+          <w:szCs w:val="18"/>
+          <w:bdr w:val="none" w:sz="0" w:space="0" w:color="auto" w:frame="1"/>
+          <w:lang w:eastAsia="en-IN" w:bidi="hi-IN"/>
+        </w:rPr>
+        <w:t xml:space="preserve">        </w:t>
+      </w:r>
+      <w:r>
+        <w:rPr>
+          <w:rFonts w:ascii="Consolas" w:eastAsia="Times New Roman" w:hAnsi="Consolas" w:cs="Courier New"/>
+          <w:color w:val="222222"/>
+          <w:sz w:val="18"/>
+          <w:szCs w:val="18"/>
+          <w:bdr w:val="none" w:sz="0" w:space="0" w:color="auto" w:frame="1"/>
+          <w:lang w:eastAsia="en-IN" w:bidi="hi-IN"/>
+        </w:rPr>
+        <w:t xml:space="preserve">- </w:t>
+      </w:r>
+      <w:r>
+        <w:rPr>
+          <w:rFonts w:ascii="Consolas" w:eastAsia="Times New Roman" w:hAnsi="Consolas" w:cs="Courier New"/>
+          <w:b/>
+          <w:bCs/>
+          <w:color w:val="008000"/>
+          <w:sz w:val="18"/>
+          <w:szCs w:val="18"/>
+          <w:bdr w:val="none" w:sz="0" w:space="0" w:color="auto" w:frame="1"/>
+          <w:lang w:eastAsia="en-IN" w:bidi="hi-IN"/>
+        </w:rPr>
+        <w:t>containerPort</w:t>
+      </w:r>
+      <w:r>
+        <w:rPr>
+          <w:rFonts w:ascii="Consolas" w:eastAsia="Times New Roman" w:hAnsi="Consolas" w:cs="Courier New"/>
+          <w:color w:val="222222"/>
+          <w:sz w:val="18"/>
+          <w:szCs w:val="18"/>
+          <w:bdr w:val="none" w:sz="0" w:space="0" w:color="auto" w:frame="1"/>
+          <w:lang w:eastAsia="en-IN" w:bidi="hi-IN"/>
+        </w:rPr>
+        <w:t>:</w:t>
+      </w:r>
+      <w:r>
+        <w:rPr>
+          <w:rFonts w:ascii="Consolas" w:eastAsia="Times New Roman" w:hAnsi="Consolas" w:cs="Courier New"/>
+          <w:color w:val="BBBBBB"/>
+          <w:sz w:val="18"/>
+          <w:szCs w:val="18"/>
+          <w:bdr w:val="none" w:sz="0" w:space="0" w:color="auto" w:frame="1"/>
+          <w:lang w:eastAsia="en-IN" w:bidi="hi-IN"/>
+        </w:rPr>
+        <w:t xml:space="preserve"> </w:t>
+      </w:r>
+      <w:r>
+        <w:rPr>
+          <w:rFonts w:ascii="Consolas" w:eastAsia="Times New Roman" w:hAnsi="Consolas" w:cs="Courier New"/>
+          <w:color w:val="666666"/>
+          <w:sz w:val="18"/>
+          <w:szCs w:val="18"/>
+          <w:bdr w:val="none" w:sz="0" w:space="0" w:color="auto" w:frame="1"/>
+          <w:lang w:eastAsia="en-IN" w:bidi="hi-IN"/>
+        </w:rPr>
+        <w:t>80</w:t>
+      </w:r>
+    </w:p>
+    <w:p>
+      <w:pPr>
+        <w:shd w:val="clear" w:color="auto" w:fill="F8F8F8"/>
+        <w:tabs>
+          <w:tab w:val="left" w:pos="916"/>
+          <w:tab w:val="left" w:pos="1832"/>
+          <w:tab w:val="left" w:pos="2748"/>
+          <w:tab w:val="left" w:pos="3664"/>
+          <w:tab w:val="left" w:pos="4580"/>
+          <w:tab w:val="left" w:pos="5496"/>
+          <w:tab w:val="left" w:pos="6412"/>
+          <w:tab w:val="left" w:pos="7328"/>
+          <w:tab w:val="left" w:pos="8244"/>
+          <w:tab w:val="left" w:pos="9160"/>
+          <w:tab w:val="left" w:pos="10076"/>
+          <w:tab w:val="left" w:pos="10992"/>
+          <w:tab w:val="left" w:pos="11908"/>
+          <w:tab w:val="left" w:pos="12824"/>
+          <w:tab w:val="left" w:pos="13740"/>
+          <w:tab w:val="left" w:pos="14656"/>
+        </w:tabs>
+        <w:spacing w:after="0" w:line="240" w:lineRule="auto"/>
+        <w:ind w:left="720"/>
+        <w:rPr>
+          <w:rFonts w:ascii="Consolas" w:eastAsia="Times New Roman" w:hAnsi="Consolas" w:cs="Courier New"/>
+          <w:color w:val="BBBBBB"/>
+          <w:sz w:val="18"/>
+          <w:szCs w:val="18"/>
+          <w:bdr w:val="none" w:sz="0" w:space="0" w:color="auto" w:frame="1"/>
+          <w:lang w:eastAsia="en-IN" w:bidi="hi-IN"/>
+        </w:rPr>
+      </w:pPr>
+      <w:r>
+        <w:rPr>
+          <w:rFonts w:ascii="Consolas" w:eastAsia="Times New Roman" w:hAnsi="Consolas" w:cs="Courier New"/>
+          <w:color w:val="BBBBBB"/>
+          <w:sz w:val="18"/>
+          <w:szCs w:val="18"/>
+          <w:bdr w:val="none" w:sz="0" w:space="0" w:color="auto" w:frame="1"/>
+          <w:lang w:eastAsia="en-IN" w:bidi="hi-IN"/>
+        </w:rPr>
+        <w:t xml:space="preserve">          </w:t>
+      </w:r>
+      <w:r>
+        <w:rPr>
+          <w:rFonts w:ascii="Consolas" w:eastAsia="Times New Roman" w:hAnsi="Consolas" w:cs="Courier New"/>
+          <w:b/>
+          <w:bCs/>
+          <w:color w:val="008000"/>
+          <w:sz w:val="18"/>
+          <w:szCs w:val="18"/>
+          <w:bdr w:val="none" w:sz="0" w:space="0" w:color="auto" w:frame="1"/>
+          <w:lang w:eastAsia="en-IN" w:bidi="hi-IN"/>
+        </w:rPr>
+        <w:t>name</w:t>
+      </w:r>
+      <w:r>
+        <w:rPr>
+          <w:rFonts w:ascii="Consolas" w:eastAsia="Times New Roman" w:hAnsi="Consolas" w:cs="Courier New"/>
+          <w:color w:val="222222"/>
+          <w:sz w:val="18"/>
+          <w:szCs w:val="18"/>
+          <w:bdr w:val="none" w:sz="0" w:space="0" w:color="auto" w:frame="1"/>
+          <w:lang w:eastAsia="en-IN" w:bidi="hi-IN"/>
+        </w:rPr>
+        <w:t>:</w:t>
+      </w:r>
+      <w:r>
+        <w:rPr>
+          <w:rFonts w:ascii="Consolas" w:eastAsia="Times New Roman" w:hAnsi="Consolas" w:cs="Courier New"/>
+          <w:color w:val="BBBBBB"/>
+          <w:sz w:val="18"/>
+          <w:szCs w:val="18"/>
+          <w:bdr w:val="none" w:sz="0" w:space="0" w:color="auto" w:frame="1"/>
+          <w:lang w:eastAsia="en-IN" w:bidi="hi-IN"/>
+        </w:rPr>
+        <w:t xml:space="preserve"> </w:t>
+      </w:r>
+      <w:r>
+        <w:rPr>
+          <w:rFonts w:ascii="Consolas" w:eastAsia="Times New Roman" w:hAnsi="Consolas" w:cs="Courier New"/>
+          <w:color w:val="BB4444"/>
+          <w:sz w:val="18"/>
+          <w:szCs w:val="18"/>
+          <w:bdr w:val="none" w:sz="0" w:space="0" w:color="auto" w:frame="1"/>
+          <w:lang w:eastAsia="en-IN" w:bidi="hi-IN"/>
+        </w:rPr>
+        <w:t>"http-server"</w:t>
+      </w:r>
+    </w:p>
+    <w:p>
+      <w:pPr>
+        <w:shd w:val="clear" w:color="auto" w:fill="F8F8F8"/>
+        <w:tabs>
+          <w:tab w:val="left" w:pos="916"/>
+          <w:tab w:val="left" w:pos="1832"/>
+          <w:tab w:val="left" w:pos="2748"/>
+          <w:tab w:val="left" w:pos="3664"/>
+          <w:tab w:val="left" w:pos="4580"/>
+          <w:tab w:val="left" w:pos="5496"/>
+          <w:tab w:val="left" w:pos="6412"/>
+          <w:tab w:val="left" w:pos="7328"/>
+          <w:tab w:val="left" w:pos="8244"/>
+          <w:tab w:val="left" w:pos="9160"/>
+          <w:tab w:val="left" w:pos="10076"/>
+          <w:tab w:val="left" w:pos="10992"/>
+          <w:tab w:val="left" w:pos="11908"/>
+          <w:tab w:val="left" w:pos="12824"/>
+          <w:tab w:val="left" w:pos="13740"/>
+          <w:tab w:val="left" w:pos="14656"/>
+        </w:tabs>
+        <w:spacing w:after="0" w:line="240" w:lineRule="auto"/>
+        <w:ind w:left="720"/>
+        <w:rPr>
+          <w:rFonts w:ascii="Consolas" w:eastAsia="Times New Roman" w:hAnsi="Consolas" w:cs="Courier New"/>
+          <w:color w:val="BBBBBB"/>
+          <w:sz w:val="18"/>
+          <w:szCs w:val="18"/>
+          <w:bdr w:val="none" w:sz="0" w:space="0" w:color="auto" w:frame="1"/>
+          <w:lang w:eastAsia="en-IN" w:bidi="hi-IN"/>
+        </w:rPr>
+      </w:pPr>
+      <w:r>
+        <w:rPr>
+          <w:rFonts w:ascii="Consolas" w:eastAsia="Times New Roman" w:hAnsi="Consolas" w:cs="Courier New"/>
+          <w:color w:val="BBBBBB"/>
+          <w:sz w:val="18"/>
+          <w:szCs w:val="18"/>
+          <w:bdr w:val="none" w:sz="0" w:space="0" w:color="auto" w:frame="1"/>
+          <w:lang w:eastAsia="en-IN" w:bidi="hi-IN"/>
+        </w:rPr>
+        <w:t xml:space="preserve">      </w:t>
+      </w:r>
+      <w:r>
+        <w:rPr>
+          <w:rFonts w:ascii="Consolas" w:eastAsia="Times New Roman" w:hAnsi="Consolas" w:cs="Courier New"/>
+          <w:b/>
+          <w:bCs/>
+          <w:color w:val="008000"/>
+          <w:sz w:val="18"/>
+          <w:szCs w:val="18"/>
+          <w:bdr w:val="none" w:sz="0" w:space="0" w:color="auto" w:frame="1"/>
+          <w:lang w:eastAsia="en-IN" w:bidi="hi-IN"/>
+        </w:rPr>
+        <w:t>volumeMounts</w:t>
+      </w:r>
+      <w:r>
+        <w:rPr>
+          <w:rFonts w:ascii="Consolas" w:eastAsia="Times New Roman" w:hAnsi="Consolas" w:cs="Courier New"/>
+          <w:color w:val="222222"/>
+          <w:sz w:val="18"/>
+          <w:szCs w:val="18"/>
+          <w:bdr w:val="none" w:sz="0" w:space="0" w:color="auto" w:frame="1"/>
+          <w:lang w:eastAsia="en-IN" w:bidi="hi-IN"/>
+        </w:rPr>
+        <w:t>:</w:t>
+      </w:r>
+    </w:p>
+    <w:p>
+      <w:pPr>
+        <w:shd w:val="clear" w:color="auto" w:fill="F8F8F8"/>
+        <w:tabs>
+          <w:tab w:val="left" w:pos="916"/>
+          <w:tab w:val="left" w:pos="1832"/>
+          <w:tab w:val="left" w:pos="2748"/>
+          <w:tab w:val="left" w:pos="3664"/>
+          <w:tab w:val="left" w:pos="4580"/>
+          <w:tab w:val="left" w:pos="5496"/>
+          <w:tab w:val="left" w:pos="6412"/>
+          <w:tab w:val="left" w:pos="7328"/>
+          <w:tab w:val="left" w:pos="8244"/>
+          <w:tab w:val="left" w:pos="9160"/>
+          <w:tab w:val="left" w:pos="10076"/>
+          <w:tab w:val="left" w:pos="10992"/>
+          <w:tab w:val="left" w:pos="11908"/>
+          <w:tab w:val="left" w:pos="12824"/>
+          <w:tab w:val="left" w:pos="13740"/>
+          <w:tab w:val="left" w:pos="14656"/>
+        </w:tabs>
+        <w:spacing w:after="0" w:line="240" w:lineRule="auto"/>
+        <w:ind w:left="720"/>
+        <w:rPr>
+          <w:rFonts w:ascii="Consolas" w:eastAsia="Times New Roman" w:hAnsi="Consolas" w:cs="Courier New"/>
+          <w:color w:val="BBBBBB"/>
+          <w:sz w:val="18"/>
+          <w:szCs w:val="18"/>
+          <w:bdr w:val="none" w:sz="0" w:space="0" w:color="auto" w:frame="1"/>
+          <w:lang w:eastAsia="en-IN" w:bidi="hi-IN"/>
+        </w:rPr>
+      </w:pPr>
+      <w:r>
+        <w:rPr>
+          <w:rFonts w:ascii="Consolas" w:eastAsia="Times New Roman" w:hAnsi="Consolas" w:cs="Courier New"/>
+          <w:color w:val="BBBBBB"/>
+          <w:sz w:val="18"/>
+          <w:szCs w:val="18"/>
+          <w:bdr w:val="none" w:sz="0" w:space="0" w:color="auto" w:frame="1"/>
+          <w:lang w:eastAsia="en-IN" w:bidi="hi-IN"/>
+        </w:rPr>
+        <w:t xml:space="preserve">        </w:t>
+      </w:r>
+      <w:r>
+        <w:rPr>
+          <w:rFonts w:ascii="Consolas" w:eastAsia="Times New Roman" w:hAnsi="Consolas" w:cs="Courier New"/>
+          <w:color w:val="222222"/>
+          <w:sz w:val="18"/>
+          <w:szCs w:val="18"/>
+          <w:bdr w:val="none" w:sz="0" w:space="0" w:color="auto" w:frame="1"/>
+          <w:lang w:eastAsia="en-IN" w:bidi="hi-IN"/>
+        </w:rPr>
+        <w:t xml:space="preserve">- </w:t>
+      </w:r>
+      <w:r>
+        <w:rPr>
+          <w:rFonts w:ascii="Consolas" w:eastAsia="Times New Roman" w:hAnsi="Consolas" w:cs="Courier New"/>
+          <w:b/>
+          <w:bCs/>
+          <w:color w:val="008000"/>
+          <w:sz w:val="18"/>
+          <w:szCs w:val="18"/>
+          <w:bdr w:val="none" w:sz="0" w:space="0" w:color="auto" w:frame="1"/>
+          <w:lang w:eastAsia="en-IN" w:bidi="hi-IN"/>
+        </w:rPr>
+        <w:t>mountPath</w:t>
+      </w:r>
+      <w:r>
+        <w:rPr>
+          <w:rFonts w:ascii="Consolas" w:eastAsia="Times New Roman" w:hAnsi="Consolas" w:cs="Courier New"/>
+          <w:color w:val="222222"/>
+          <w:sz w:val="18"/>
+          <w:szCs w:val="18"/>
+          <w:bdr w:val="none" w:sz="0" w:space="0" w:color="auto" w:frame="1"/>
+          <w:lang w:eastAsia="en-IN" w:bidi="hi-IN"/>
+        </w:rPr>
+        <w:t>:</w:t>
+      </w:r>
+      <w:r>
+        <w:rPr>
+          <w:rFonts w:ascii="Consolas" w:eastAsia="Times New Roman" w:hAnsi="Consolas" w:cs="Courier New"/>
+          <w:color w:val="BBBBBB"/>
+          <w:sz w:val="18"/>
+          <w:szCs w:val="18"/>
+          <w:bdr w:val="none" w:sz="0" w:space="0" w:color="auto" w:frame="1"/>
+          <w:lang w:eastAsia="en-IN" w:bidi="hi-IN"/>
+        </w:rPr>
+        <w:t xml:space="preserve"> </w:t>
+      </w:r>
+      <w:r>
+        <w:rPr>
+          <w:rFonts w:ascii="Consolas" w:eastAsia="Times New Roman" w:hAnsi="Consolas" w:cs="Courier New"/>
+          <w:color w:val="BB4444"/>
+          <w:sz w:val="18"/>
+          <w:szCs w:val="18"/>
+          <w:bdr w:val="none" w:sz="0" w:space="0" w:color="auto" w:frame="1"/>
+          <w:lang w:eastAsia="en-IN" w:bidi="hi-IN"/>
+        </w:rPr>
+        <w:t>"/usr/share/nginx/html"</w:t>
+      </w:r>
+    </w:p>
+    <w:p>
+      <w:pPr>
+        <w:shd w:val="clear" w:color="auto" w:fill="F8F8F8"/>
+        <w:tabs>
+          <w:tab w:val="left" w:pos="916"/>
+          <w:tab w:val="left" w:pos="1832"/>
+          <w:tab w:val="left" w:pos="2748"/>
+          <w:tab w:val="left" w:pos="3664"/>
+          <w:tab w:val="left" w:pos="4580"/>
+          <w:tab w:val="left" w:pos="5496"/>
+          <w:tab w:val="left" w:pos="6412"/>
+          <w:tab w:val="left" w:pos="7328"/>
+          <w:tab w:val="left" w:pos="8244"/>
+          <w:tab w:val="left" w:pos="9160"/>
+          <w:tab w:val="left" w:pos="10076"/>
+          <w:tab w:val="left" w:pos="10992"/>
+          <w:tab w:val="left" w:pos="11908"/>
+          <w:tab w:val="left" w:pos="12824"/>
+          <w:tab w:val="left" w:pos="13740"/>
+          <w:tab w:val="left" w:pos="14656"/>
+        </w:tabs>
+        <w:spacing w:after="0" w:line="240" w:lineRule="auto"/>
+        <w:ind w:left="720"/>
+        <w:rPr>
+          <w:rFonts w:ascii="Consolas" w:eastAsia="Times New Roman" w:hAnsi="Consolas" w:cs="Courier New"/>
+          <w:color w:val="222222"/>
+          <w:sz w:val="18"/>
+          <w:szCs w:val="18"/>
+          <w:lang w:eastAsia="en-IN" w:bidi="hi-IN"/>
+        </w:rPr>
+      </w:pPr>
+      <w:r>
+        <w:rPr>
+          <w:rFonts w:ascii="Consolas" w:eastAsia="Times New Roman" w:hAnsi="Consolas" w:cs="Courier New"/>
+          <w:color w:val="BBBBBB"/>
+          <w:sz w:val="18"/>
+          <w:szCs w:val="18"/>
+          <w:bdr w:val="none" w:sz="0" w:space="0" w:color="auto" w:frame="1"/>
+          <w:lang w:eastAsia="en-IN" w:bidi="hi-IN"/>
+        </w:rPr>
+        <w:t xml:space="preserve">          </w:t>
+      </w:r>
+      <w:r>
+        <w:rPr>
+          <w:rFonts w:ascii="Consolas" w:eastAsia="Times New Roman" w:hAnsi="Consolas" w:cs="Courier New"/>
+          <w:b/>
+          <w:bCs/>
+          <w:color w:val="008000"/>
+          <w:sz w:val="18"/>
+          <w:szCs w:val="18"/>
+          <w:bdr w:val="none" w:sz="0" w:space="0" w:color="auto" w:frame="1"/>
+          <w:lang w:eastAsia="en-IN" w:bidi="hi-IN"/>
+        </w:rPr>
+        <w:t>name</w:t>
+      </w:r>
+      <w:r>
+        <w:rPr>
+          <w:rFonts w:ascii="Consolas" w:eastAsia="Times New Roman" w:hAnsi="Consolas" w:cs="Courier New"/>
+          <w:color w:val="222222"/>
+          <w:sz w:val="18"/>
+          <w:szCs w:val="18"/>
+          <w:bdr w:val="none" w:sz="0" w:space="0" w:color="auto" w:frame="1"/>
+          <w:lang w:eastAsia="en-IN" w:bidi="hi-IN"/>
+        </w:rPr>
+        <w:t>:</w:t>
+      </w:r>
+      <w:r>
+        <w:rPr>
+          <w:rFonts w:ascii="Consolas" w:eastAsia="Times New Roman" w:hAnsi="Consolas" w:cs="Courier New"/>
+          <w:color w:val="BBBBBB"/>
+          <w:sz w:val="18"/>
+          <w:szCs w:val="18"/>
+          <w:bdr w:val="none" w:sz="0" w:space="0" w:color="auto" w:frame="1"/>
+          <w:lang w:eastAsia="en-IN" w:bidi="hi-IN"/>
+        </w:rPr>
+        <w:t xml:space="preserve"> </w:t>
+      </w:r>
+      <w:r>
+        <w:rPr>
+          <w:rFonts w:ascii="Consolas" w:eastAsia="Times New Roman" w:hAnsi="Consolas" w:cs="Courier New"/>
+          <w:color w:val="222222"/>
+          <w:sz w:val="18"/>
+          <w:szCs w:val="18"/>
+          <w:bdr w:val="none" w:sz="0" w:space="0" w:color="auto" w:frame="1"/>
+          <w:lang w:eastAsia="en-IN" w:bidi="hi-IN"/>
+        </w:rPr>
+        <w:t>minishift-storage</w:t>
+      </w:r>
+    </w:p>
+    <w:p>
+      <w:pPr>
+        <w:pStyle w:val="NoSpacing"/>
+        <w:rPr>
+          <w:rFonts w:ascii="Courier New" w:hAnsi="Courier New" w:cs="Courier New"/>
+          <w:sz w:val="18"/>
+          <w:szCs w:val="18"/>
+        </w:rPr>
+      </w:pPr>
+    </w:p>
+    <w:p>
+      <w:pPr>
+        <w:pStyle w:val="NoSpacing"/>
+        <w:rPr>
+          <w:rFonts w:ascii="Courier New" w:hAnsi="Courier New" w:cs="Courier New"/>
+          <w:sz w:val="18"/>
+          <w:szCs w:val="18"/>
+        </w:rPr>
+      </w:pPr>
+      <w:r>
+        <w:rPr>
+          <w:rFonts w:ascii="Courier New" w:hAnsi="Courier New" w:cs="Courier New"/>
           <w:color w:val="FF0000"/>
-          <w:sz w:val="32"/>
-          <w:szCs w:val="32"/>
-        </w:rPr>
-        <w:t>xxx</w:t>
+          <w:sz w:val="18"/>
+          <w:szCs w:val="18"/>
+        </w:rPr>
+        <w:t>c:\soft\minishift</w:t>
+      </w:r>
+      <w:r>
+        <w:rPr>
+          <w:rFonts w:ascii="Courier New" w:hAnsi="Courier New" w:cs="Courier New"/>
+          <w:sz w:val="18"/>
+          <w:szCs w:val="18"/>
+        </w:rPr>
+        <w:t xml:space="preserve">&gt; </w:t>
+      </w:r>
+      <w:r>
+        <w:rPr>
+          <w:rFonts w:ascii="Courier New" w:hAnsi="Courier New" w:cs="Courier New"/>
+          <w:color w:val="00B050"/>
+          <w:sz w:val="18"/>
+          <w:szCs w:val="18"/>
+        </w:rPr>
+        <w:t>oc create -f pod.yaml</w:t>
       </w:r>
     </w:p>
     <w:sectPr>
@@ -10440,6 +13450,49 @@
       <w:shd w:val="clear" w:color="auto" w:fill="E1DFDD"/>
     </w:rPr>
   </w:style>
+  <w:style w:type="paragraph" w:styleId="HTMLPreformatted">
+    <w:name w:val="HTML Preformatted"/>
+    <w:basedOn w:val="Normal"/>
+    <w:link w:val="HTMLPreformattedChar"/>
+    <w:uiPriority w:val="99"/>
+    <w:semiHidden/>
+    <w:unhideWhenUsed/>
+    <w:rsid w:val="005B1D60"/>
+    <w:pPr>
+      <w:spacing w:after="0" w:line="240" w:lineRule="auto"/>
+    </w:pPr>
+    <w:rPr>
+      <w:rFonts w:ascii="Consolas" w:hAnsi="Consolas"/>
+      <w:sz w:val="20"/>
+      <w:szCs w:val="20"/>
+    </w:rPr>
+  </w:style>
+  <w:style w:type="character" w:customStyle="1" w:styleId="HTMLPreformattedChar">
+    <w:name w:val="HTML Preformatted Char"/>
+    <w:basedOn w:val="DefaultParagraphFont"/>
+    <w:link w:val="HTMLPreformatted"/>
+    <w:uiPriority w:val="99"/>
+    <w:semiHidden/>
+    <w:rsid w:val="005B1D60"/>
+    <w:rPr>
+      <w:rFonts w:ascii="Consolas" w:hAnsi="Consolas"/>
+      <w:sz w:val="20"/>
+      <w:szCs w:val="20"/>
+    </w:rPr>
+  </w:style>
+  <w:style w:type="character" w:styleId="HTMLCode">
+    <w:name w:val="HTML Code"/>
+    <w:basedOn w:val="DefaultParagraphFont"/>
+    <w:uiPriority w:val="99"/>
+    <w:semiHidden/>
+    <w:unhideWhenUsed/>
+    <w:rsid w:val="00C56D93"/>
+    <w:rPr>
+      <w:rFonts w:ascii="Courier New" w:eastAsia="Times New Roman" w:hAnsi="Courier New" w:cs="Courier New"/>
+      <w:sz w:val="20"/>
+      <w:szCs w:val="20"/>
+    </w:rPr>
+  </w:style>
 </w:styles>
 </file>
 

</xml_diff>